<commit_message>
Removed Property Mandatory field Removed return value from UpdateEntryCIRID Corrections to return types from Get calls
</commit_message>
<xml_diff>
--- a/0-Doc/OpenO&M Common Interoperability Registry Specification.docx
+++ b/0-Doc/OpenO&M Common Interoperability Registry Specification.docx
@@ -116,8 +116,6 @@
       <w:pPr>
         <w:jc w:val="center"/>
       </w:pPr>
-      <w:bookmarkStart w:id="0" w:name="_GoBack"/>
-      <w:bookmarkEnd w:id="0"/>
     </w:p>
     <w:p>
       <w:r>
@@ -127,13 +125,25 @@
         <w:t>O&amp;M Common Interoperability Registry (CIR).</w:t>
       </w:r>
       <w:r>
+        <w:t xml:space="preserve"> The CIR</w:t>
+      </w:r>
+      <w:r>
         <w:t xml:space="preserve"> </w:t>
       </w:r>
       <w:r>
-        <w:t xml:space="preserve">It defines </w:t>
-      </w:r>
-      <w:r>
-        <w:t xml:space="preserve">a </w:t>
+        <w:t>specification is a standards-based, vendor-neutral approach for the construction of an object registration server. The specification</w:t>
+      </w:r>
+      <w:r>
+        <w:t xml:space="preserve"> defines </w:t>
+      </w:r>
+      <w:r>
+        <w:t>a</w:t>
+      </w:r>
+      <w:r>
+        <w:t>n</w:t>
+      </w:r>
+      <w:r>
+        <w:t xml:space="preserve"> </w:t>
       </w:r>
       <w:r>
         <w:t xml:space="preserve">underlying </w:t>
@@ -341,7 +351,7 @@
       <w:r>
         <w:fldChar w:fldCharType="separate"/>
       </w:r>
-      <w:hyperlink w:anchor="_Toc295458862" w:history="1">
+      <w:hyperlink w:anchor="_Toc297009664" w:history="1">
         <w:r>
           <w:rPr>
             <w:rStyle w:val="Hyperlink"/>
@@ -363,7 +373,7 @@
             <w:rStyle w:val="Hyperlink"/>
             <w:noProof/>
           </w:rPr>
-          <w:t>Common Interoperability Registry Model</w:t>
+          <w:t>Common Interoperability Registry</w:t>
         </w:r>
         <w:r>
           <w:rPr>
@@ -384,7 +394,7 @@
             <w:noProof/>
             <w:webHidden/>
           </w:rPr>
-          <w:instrText xml:space="preserve"> PAGEREF _Toc295458862 \h </w:instrText>
+          <w:instrText xml:space="preserve"> PAGEREF _Toc297009664 \h </w:instrText>
         </w:r>
         <w:r>
           <w:rPr>
@@ -429,7 +439,7 @@
           <w:lang w:val="en-AU" w:eastAsia="en-AU"/>
         </w:rPr>
       </w:pPr>
-      <w:hyperlink w:anchor="_Toc295458863" w:history="1">
+      <w:hyperlink w:anchor="_Toc297009665" w:history="1">
         <w:r>
           <w:rPr>
             <w:rStyle w:val="Hyperlink"/>
@@ -472,7 +482,7 @@
             <w:noProof/>
             <w:webHidden/>
           </w:rPr>
-          <w:instrText xml:space="preserve"> PAGEREF _Toc295458863 \h </w:instrText>
+          <w:instrText xml:space="preserve"> PAGEREF _Toc297009665 \h </w:instrText>
         </w:r>
         <w:r>
           <w:rPr>
@@ -517,7 +527,7 @@
           <w:lang w:val="en-AU" w:eastAsia="en-AU"/>
         </w:rPr>
       </w:pPr>
-      <w:hyperlink w:anchor="_Toc295458864" w:history="1">
+      <w:hyperlink w:anchor="_Toc297009666" w:history="1">
         <w:r>
           <w:rPr>
             <w:rStyle w:val="Hyperlink"/>
@@ -560,7 +570,7 @@
             <w:noProof/>
             <w:webHidden/>
           </w:rPr>
-          <w:instrText xml:space="preserve"> PAGEREF _Toc295458864 \h </w:instrText>
+          <w:instrText xml:space="preserve"> PAGEREF _Toc297009666 \h </w:instrText>
         </w:r>
         <w:r>
           <w:rPr>
@@ -605,7 +615,7 @@
           <w:lang w:val="en-AU" w:eastAsia="en-AU"/>
         </w:rPr>
       </w:pPr>
-      <w:hyperlink w:anchor="_Toc295458865" w:history="1">
+      <w:hyperlink w:anchor="_Toc297009667" w:history="1">
         <w:r>
           <w:rPr>
             <w:rStyle w:val="Hyperlink"/>
@@ -648,7 +658,7 @@
             <w:noProof/>
             <w:webHidden/>
           </w:rPr>
-          <w:instrText xml:space="preserve"> PAGEREF _Toc295458865 \h </w:instrText>
+          <w:instrText xml:space="preserve"> PAGEREF _Toc297009667 \h </w:instrText>
         </w:r>
         <w:r>
           <w:rPr>
@@ -693,7 +703,7 @@
           <w:lang w:val="en-AU" w:eastAsia="en-AU"/>
         </w:rPr>
       </w:pPr>
-      <w:hyperlink w:anchor="_Toc295458866" w:history="1">
+      <w:hyperlink w:anchor="_Toc297009668" w:history="1">
         <w:r>
           <w:rPr>
             <w:rStyle w:val="Hyperlink"/>
@@ -736,7 +746,7 @@
             <w:noProof/>
             <w:webHidden/>
           </w:rPr>
-          <w:instrText xml:space="preserve"> PAGEREF _Toc295458866 \h </w:instrText>
+          <w:instrText xml:space="preserve"> PAGEREF _Toc297009668 \h </w:instrText>
         </w:r>
         <w:r>
           <w:rPr>
@@ -781,7 +791,7 @@
           <w:lang w:val="en-AU" w:eastAsia="en-AU"/>
         </w:rPr>
       </w:pPr>
-      <w:hyperlink w:anchor="_Toc295458867" w:history="1">
+      <w:hyperlink w:anchor="_Toc297009669" w:history="1">
         <w:r>
           <w:rPr>
             <w:rStyle w:val="Hyperlink"/>
@@ -824,7 +834,7 @@
             <w:noProof/>
             <w:webHidden/>
           </w:rPr>
-          <w:instrText xml:space="preserve"> PAGEREF _Toc295458867 \h </w:instrText>
+          <w:instrText xml:space="preserve"> PAGEREF _Toc297009669 \h </w:instrText>
         </w:r>
         <w:r>
           <w:rPr>
@@ -869,7 +879,7 @@
           <w:lang w:val="en-AU" w:eastAsia="en-AU"/>
         </w:rPr>
       </w:pPr>
-      <w:hyperlink w:anchor="_Toc295458868" w:history="1">
+      <w:hyperlink w:anchor="_Toc297009670" w:history="1">
         <w:r>
           <w:rPr>
             <w:rStyle w:val="Hyperlink"/>
@@ -886,6 +896,8 @@
           </w:rPr>
           <w:tab/>
         </w:r>
+        <w:bookmarkStart w:id="0" w:name="_GoBack"/>
+        <w:bookmarkEnd w:id="0"/>
         <w:r>
           <w:rPr>
             <w:rStyle w:val="Hyperlink"/>
@@ -912,7 +924,7 @@
             <w:noProof/>
             <w:webHidden/>
           </w:rPr>
-          <w:instrText xml:space="preserve"> PAGEREF _Toc295458868 \h </w:instrText>
+          <w:instrText xml:space="preserve"> PAGEREF _Toc297009670 \h </w:instrText>
         </w:r>
         <w:r>
           <w:rPr>
@@ -957,7 +969,7 @@
           <w:lang w:val="en-AU" w:eastAsia="en-AU"/>
         </w:rPr>
       </w:pPr>
-      <w:hyperlink w:anchor="_Toc295458869" w:history="1">
+      <w:hyperlink w:anchor="_Toc297009671" w:history="1">
         <w:r>
           <w:rPr>
             <w:rStyle w:val="Hyperlink"/>
@@ -1000,7 +1012,7 @@
             <w:noProof/>
             <w:webHidden/>
           </w:rPr>
-          <w:instrText xml:space="preserve"> PAGEREF _Toc295458869 \h </w:instrText>
+          <w:instrText xml:space="preserve"> PAGEREF _Toc297009671 \h </w:instrText>
         </w:r>
         <w:r>
           <w:rPr>
@@ -1045,7 +1057,7 @@
           <w:lang w:val="en-AU" w:eastAsia="en-AU"/>
         </w:rPr>
       </w:pPr>
-      <w:hyperlink w:anchor="_Toc295458870" w:history="1">
+      <w:hyperlink w:anchor="_Toc297009672" w:history="1">
         <w:r>
           <w:rPr>
             <w:rStyle w:val="Hyperlink"/>
@@ -1088,7 +1100,7 @@
             <w:noProof/>
             <w:webHidden/>
           </w:rPr>
-          <w:instrText xml:space="preserve"> PAGEREF _Toc295458870 \h </w:instrText>
+          <w:instrText xml:space="preserve"> PAGEREF _Toc297009672 \h </w:instrText>
         </w:r>
         <w:r>
           <w:rPr>
@@ -1133,7 +1145,7 @@
           <w:lang w:val="en-AU" w:eastAsia="en-AU"/>
         </w:rPr>
       </w:pPr>
-      <w:hyperlink w:anchor="_Toc295458871" w:history="1">
+      <w:hyperlink w:anchor="_Toc297009673" w:history="1">
         <w:r>
           <w:rPr>
             <w:rStyle w:val="Hyperlink"/>
@@ -1176,7 +1188,7 @@
             <w:noProof/>
             <w:webHidden/>
           </w:rPr>
-          <w:instrText xml:space="preserve"> PAGEREF _Toc295458871 \h </w:instrText>
+          <w:instrText xml:space="preserve"> PAGEREF _Toc297009673 \h </w:instrText>
         </w:r>
         <w:r>
           <w:rPr>
@@ -1221,7 +1233,7 @@
           <w:lang w:val="en-AU" w:eastAsia="en-AU"/>
         </w:rPr>
       </w:pPr>
-      <w:hyperlink w:anchor="_Toc295458872" w:history="1">
+      <w:hyperlink w:anchor="_Toc297009674" w:history="1">
         <w:r>
           <w:rPr>
             <w:rStyle w:val="Hyperlink"/>
@@ -1264,7 +1276,7 @@
             <w:noProof/>
             <w:webHidden/>
           </w:rPr>
-          <w:instrText xml:space="preserve"> PAGEREF _Toc295458872 \h </w:instrText>
+          <w:instrText xml:space="preserve"> PAGEREF _Toc297009674 \h </w:instrText>
         </w:r>
         <w:r>
           <w:rPr>
@@ -1309,7 +1321,7 @@
           <w:lang w:val="en-AU" w:eastAsia="en-AU"/>
         </w:rPr>
       </w:pPr>
-      <w:hyperlink w:anchor="_Toc295458873" w:history="1">
+      <w:hyperlink w:anchor="_Toc297009675" w:history="1">
         <w:r>
           <w:rPr>
             <w:rStyle w:val="Hyperlink"/>
@@ -1352,7 +1364,7 @@
             <w:noProof/>
             <w:webHidden/>
           </w:rPr>
-          <w:instrText xml:space="preserve"> PAGEREF _Toc295458873 \h </w:instrText>
+          <w:instrText xml:space="preserve"> PAGEREF _Toc297009675 \h </w:instrText>
         </w:r>
         <w:r>
           <w:rPr>
@@ -1397,7 +1409,7 @@
           <w:lang w:val="en-AU" w:eastAsia="en-AU"/>
         </w:rPr>
       </w:pPr>
-      <w:hyperlink w:anchor="_Toc295458874" w:history="1">
+      <w:hyperlink w:anchor="_Toc297009676" w:history="1">
         <w:r>
           <w:rPr>
             <w:rStyle w:val="Hyperlink"/>
@@ -1440,7 +1452,7 @@
             <w:noProof/>
             <w:webHidden/>
           </w:rPr>
-          <w:instrText xml:space="preserve"> PAGEREF _Toc295458874 \h </w:instrText>
+          <w:instrText xml:space="preserve"> PAGEREF _Toc297009676 \h </w:instrText>
         </w:r>
         <w:r>
           <w:rPr>
@@ -1485,7 +1497,7 @@
           <w:lang w:val="en-AU" w:eastAsia="en-AU"/>
         </w:rPr>
       </w:pPr>
-      <w:hyperlink w:anchor="_Toc295458875" w:history="1">
+      <w:hyperlink w:anchor="_Toc297009677" w:history="1">
         <w:r>
           <w:rPr>
             <w:rStyle w:val="Hyperlink"/>
@@ -1528,7 +1540,7 @@
             <w:noProof/>
             <w:webHidden/>
           </w:rPr>
-          <w:instrText xml:space="preserve"> PAGEREF _Toc295458875 \h </w:instrText>
+          <w:instrText xml:space="preserve"> PAGEREF _Toc297009677 \h </w:instrText>
         </w:r>
         <w:r>
           <w:rPr>
@@ -1573,7 +1585,7 @@
           <w:lang w:val="en-AU" w:eastAsia="en-AU"/>
         </w:rPr>
       </w:pPr>
-      <w:hyperlink w:anchor="_Toc295458876" w:history="1">
+      <w:hyperlink w:anchor="_Toc297009678" w:history="1">
         <w:r>
           <w:rPr>
             <w:rStyle w:val="Hyperlink"/>
@@ -1616,7 +1628,7 @@
             <w:noProof/>
             <w:webHidden/>
           </w:rPr>
-          <w:instrText xml:space="preserve"> PAGEREF _Toc295458876 \h </w:instrText>
+          <w:instrText xml:space="preserve"> PAGEREF _Toc297009678 \h </w:instrText>
         </w:r>
         <w:r>
           <w:rPr>
@@ -1661,7 +1673,7 @@
           <w:lang w:val="en-AU" w:eastAsia="en-AU"/>
         </w:rPr>
       </w:pPr>
-      <w:hyperlink w:anchor="_Toc295458877" w:history="1">
+      <w:hyperlink w:anchor="_Toc297009679" w:history="1">
         <w:r>
           <w:rPr>
             <w:rStyle w:val="Hyperlink"/>
@@ -1704,7 +1716,7 @@
             <w:noProof/>
             <w:webHidden/>
           </w:rPr>
-          <w:instrText xml:space="preserve"> PAGEREF _Toc295458877 \h </w:instrText>
+          <w:instrText xml:space="preserve"> PAGEREF _Toc297009679 \h </w:instrText>
         </w:r>
         <w:r>
           <w:rPr>
@@ -1749,7 +1761,7 @@
           <w:lang w:val="en-AU" w:eastAsia="en-AU"/>
         </w:rPr>
       </w:pPr>
-      <w:hyperlink w:anchor="_Toc295458878" w:history="1">
+      <w:hyperlink w:anchor="_Toc297009680" w:history="1">
         <w:r>
           <w:rPr>
             <w:rStyle w:val="Hyperlink"/>
@@ -1792,7 +1804,7 @@
             <w:noProof/>
             <w:webHidden/>
           </w:rPr>
-          <w:instrText xml:space="preserve"> PAGEREF _Toc295458878 \h </w:instrText>
+          <w:instrText xml:space="preserve"> PAGEREF _Toc297009680 \h </w:instrText>
         </w:r>
         <w:r>
           <w:rPr>
@@ -1837,7 +1849,7 @@
           <w:lang w:val="en-AU" w:eastAsia="en-AU"/>
         </w:rPr>
       </w:pPr>
-      <w:hyperlink w:anchor="_Toc295458879" w:history="1">
+      <w:hyperlink w:anchor="_Toc297009681" w:history="1">
         <w:r>
           <w:rPr>
             <w:rStyle w:val="Hyperlink"/>
@@ -1880,7 +1892,7 @@
             <w:noProof/>
             <w:webHidden/>
           </w:rPr>
-          <w:instrText xml:space="preserve"> PAGEREF _Toc295458879 \h </w:instrText>
+          <w:instrText xml:space="preserve"> PAGEREF _Toc297009681 \h </w:instrText>
         </w:r>
         <w:r>
           <w:rPr>
@@ -1925,7 +1937,7 @@
           <w:lang w:val="en-AU" w:eastAsia="en-AU"/>
         </w:rPr>
       </w:pPr>
-      <w:hyperlink w:anchor="_Toc295458880" w:history="1">
+      <w:hyperlink w:anchor="_Toc297009682" w:history="1">
         <w:r>
           <w:rPr>
             <w:rStyle w:val="Hyperlink"/>
@@ -1968,7 +1980,7 @@
             <w:noProof/>
             <w:webHidden/>
           </w:rPr>
-          <w:instrText xml:space="preserve"> PAGEREF _Toc295458880 \h </w:instrText>
+          <w:instrText xml:space="preserve"> PAGEREF _Toc297009682 \h </w:instrText>
         </w:r>
         <w:r>
           <w:rPr>
@@ -2013,7 +2025,7 @@
           <w:lang w:val="en-AU" w:eastAsia="en-AU"/>
         </w:rPr>
       </w:pPr>
-      <w:hyperlink w:anchor="_Toc295458881" w:history="1">
+      <w:hyperlink w:anchor="_Toc297009683" w:history="1">
         <w:r>
           <w:rPr>
             <w:rStyle w:val="Hyperlink"/>
@@ -2056,7 +2068,7 @@
             <w:noProof/>
             <w:webHidden/>
           </w:rPr>
-          <w:instrText xml:space="preserve"> PAGEREF _Toc295458881 \h </w:instrText>
+          <w:instrText xml:space="preserve"> PAGEREF _Toc297009683 \h </w:instrText>
         </w:r>
         <w:r>
           <w:rPr>
@@ -2101,7 +2113,7 @@
           <w:lang w:val="en-AU" w:eastAsia="en-AU"/>
         </w:rPr>
       </w:pPr>
-      <w:hyperlink w:anchor="_Toc295458882" w:history="1">
+      <w:hyperlink w:anchor="_Toc297009684" w:history="1">
         <w:r>
           <w:rPr>
             <w:rStyle w:val="Hyperlink"/>
@@ -2144,7 +2156,7 @@
             <w:noProof/>
             <w:webHidden/>
           </w:rPr>
-          <w:instrText xml:space="preserve"> PAGEREF _Toc295458882 \h </w:instrText>
+          <w:instrText xml:space="preserve"> PAGEREF _Toc297009684 \h </w:instrText>
         </w:r>
         <w:r>
           <w:rPr>
@@ -2189,7 +2201,7 @@
           <w:lang w:val="en-AU" w:eastAsia="en-AU"/>
         </w:rPr>
       </w:pPr>
-      <w:hyperlink w:anchor="_Toc295458883" w:history="1">
+      <w:hyperlink w:anchor="_Toc297009685" w:history="1">
         <w:r>
           <w:rPr>
             <w:rStyle w:val="Hyperlink"/>
@@ -2232,7 +2244,7 @@
             <w:noProof/>
             <w:webHidden/>
           </w:rPr>
-          <w:instrText xml:space="preserve"> PAGEREF _Toc295458883 \h </w:instrText>
+          <w:instrText xml:space="preserve"> PAGEREF _Toc297009685 \h </w:instrText>
         </w:r>
         <w:r>
           <w:rPr>
@@ -2277,7 +2289,7 @@
           <w:lang w:val="en-AU" w:eastAsia="en-AU"/>
         </w:rPr>
       </w:pPr>
-      <w:hyperlink w:anchor="_Toc295458884" w:history="1">
+      <w:hyperlink w:anchor="_Toc297009686" w:history="1">
         <w:r>
           <w:rPr>
             <w:rStyle w:val="Hyperlink"/>
@@ -2320,7 +2332,7 @@
             <w:noProof/>
             <w:webHidden/>
           </w:rPr>
-          <w:instrText xml:space="preserve"> PAGEREF _Toc295458884 \h </w:instrText>
+          <w:instrText xml:space="preserve"> PAGEREF _Toc297009686 \h </w:instrText>
         </w:r>
         <w:r>
           <w:rPr>
@@ -2365,7 +2377,7 @@
           <w:lang w:val="en-AU" w:eastAsia="en-AU"/>
         </w:rPr>
       </w:pPr>
-      <w:hyperlink w:anchor="_Toc295458885" w:history="1">
+      <w:hyperlink w:anchor="_Toc297009687" w:history="1">
         <w:r>
           <w:rPr>
             <w:rStyle w:val="Hyperlink"/>
@@ -2408,7 +2420,7 @@
             <w:noProof/>
             <w:webHidden/>
           </w:rPr>
-          <w:instrText xml:space="preserve"> PAGEREF _Toc295458885 \h </w:instrText>
+          <w:instrText xml:space="preserve"> PAGEREF _Toc297009687 \h </w:instrText>
         </w:r>
         <w:r>
           <w:rPr>
@@ -2453,7 +2465,7 @@
           <w:lang w:val="en-AU" w:eastAsia="en-AU"/>
         </w:rPr>
       </w:pPr>
-      <w:hyperlink w:anchor="_Toc295458886" w:history="1">
+      <w:hyperlink w:anchor="_Toc297009688" w:history="1">
         <w:r>
           <w:rPr>
             <w:rStyle w:val="Hyperlink"/>
@@ -2496,7 +2508,7 @@
             <w:noProof/>
             <w:webHidden/>
           </w:rPr>
-          <w:instrText xml:space="preserve"> PAGEREF _Toc295458886 \h </w:instrText>
+          <w:instrText xml:space="preserve"> PAGEREF _Toc297009688 \h </w:instrText>
         </w:r>
         <w:r>
           <w:rPr>
@@ -2541,7 +2553,7 @@
           <w:lang w:val="en-AU" w:eastAsia="en-AU"/>
         </w:rPr>
       </w:pPr>
-      <w:hyperlink w:anchor="_Toc295458887" w:history="1">
+      <w:hyperlink w:anchor="_Toc297009689" w:history="1">
         <w:r>
           <w:rPr>
             <w:rStyle w:val="Hyperlink"/>
@@ -2584,7 +2596,7 @@
             <w:noProof/>
             <w:webHidden/>
           </w:rPr>
-          <w:instrText xml:space="preserve"> PAGEREF _Toc295458887 \h </w:instrText>
+          <w:instrText xml:space="preserve"> PAGEREF _Toc297009689 \h </w:instrText>
         </w:r>
         <w:r>
           <w:rPr>
@@ -2628,13 +2640,13 @@
           <w:lang w:val="en-AU" w:eastAsia="en-AU"/>
         </w:rPr>
       </w:pPr>
-      <w:hyperlink w:anchor="_Toc295458888" w:history="1">
+      <w:hyperlink w:anchor="_Toc297009690" w:history="1">
         <w:r>
           <w:rPr>
             <w:rStyle w:val="Hyperlink"/>
             <w:noProof/>
           </w:rPr>
-          <w:t>Appendix A: OpenO&amp;M-defined Properties</w:t>
+          <w:t>Appendix A: OpenO&amp;M Defined Properties</w:t>
         </w:r>
         <w:r>
           <w:rPr>
@@ -2655,7 +2667,7 @@
             <w:noProof/>
             <w:webHidden/>
           </w:rPr>
-          <w:instrText xml:space="preserve"> PAGEREF _Toc295458888 \h </w:instrText>
+          <w:instrText xml:space="preserve"> PAGEREF _Toc297009690 \h </w:instrText>
         </w:r>
         <w:r>
           <w:rPr>
@@ -2675,7 +2687,7 @@
             <w:noProof/>
             <w:webHidden/>
           </w:rPr>
-          <w:t>14</w:t>
+          <w:t>15</w:t>
         </w:r>
         <w:r>
           <w:rPr>
@@ -2699,13 +2711,13 @@
           <w:lang w:val="en-AU" w:eastAsia="en-AU"/>
         </w:rPr>
       </w:pPr>
-      <w:hyperlink w:anchor="_Toc295458889" w:history="1">
+      <w:hyperlink w:anchor="_Toc297009691" w:history="1">
         <w:r>
           <w:rPr>
             <w:rStyle w:val="Hyperlink"/>
             <w:noProof/>
           </w:rPr>
-          <w:t>CIRParentEntityID</w:t>
+          <w:t>ParentEntityID</w:t>
         </w:r>
         <w:r>
           <w:rPr>
@@ -2726,7 +2738,7 @@
             <w:noProof/>
             <w:webHidden/>
           </w:rPr>
-          <w:instrText xml:space="preserve"> PAGEREF _Toc295458889 \h </w:instrText>
+          <w:instrText xml:space="preserve"> PAGEREF _Toc297009691 \h </w:instrText>
         </w:r>
         <w:r>
           <w:rPr>
@@ -2746,7 +2758,7 @@
             <w:noProof/>
             <w:webHidden/>
           </w:rPr>
-          <w:t>14</w:t>
+          <w:t>15</w:t>
         </w:r>
         <w:r>
           <w:rPr>
@@ -2770,13 +2782,13 @@
           <w:lang w:val="en-AU" w:eastAsia="en-AU"/>
         </w:rPr>
       </w:pPr>
-      <w:hyperlink w:anchor="_Toc295458890" w:history="1">
+      <w:hyperlink w:anchor="_Toc297009692" w:history="1">
         <w:r>
           <w:rPr>
             <w:rStyle w:val="Hyperlink"/>
             <w:noProof/>
           </w:rPr>
-          <w:t>CIRChildEntityID</w:t>
+          <w:t>ChildEntityID</w:t>
         </w:r>
         <w:r>
           <w:rPr>
@@ -2797,7 +2809,7 @@
             <w:noProof/>
             <w:webHidden/>
           </w:rPr>
-          <w:instrText xml:space="preserve"> PAGEREF _Toc295458890 \h </w:instrText>
+          <w:instrText xml:space="preserve"> PAGEREF _Toc297009692 \h </w:instrText>
         </w:r>
         <w:r>
           <w:rPr>
@@ -2817,7 +2829,7 @@
             <w:noProof/>
             <w:webHidden/>
           </w:rPr>
-          <w:t>14</w:t>
+          <w:t>15</w:t>
         </w:r>
         <w:r>
           <w:rPr>
@@ -2841,13 +2853,13 @@
           <w:lang w:val="en-AU" w:eastAsia="en-AU"/>
         </w:rPr>
       </w:pPr>
-      <w:hyperlink w:anchor="_Toc295458891" w:history="1">
+      <w:hyperlink w:anchor="_Toc297009693" w:history="1">
         <w:r>
           <w:rPr>
             <w:rStyle w:val="Hyperlink"/>
             <w:noProof/>
           </w:rPr>
-          <w:t>CIRPossibleEquivalentEntryID:</w:t>
+          <w:t>PossibleEquivalentEntryID</w:t>
         </w:r>
         <w:r>
           <w:rPr>
@@ -2868,7 +2880,7 @@
             <w:noProof/>
             <w:webHidden/>
           </w:rPr>
-          <w:instrText xml:space="preserve"> PAGEREF _Toc295458891 \h </w:instrText>
+          <w:instrText xml:space="preserve"> PAGEREF _Toc297009693 \h </w:instrText>
         </w:r>
         <w:r>
           <w:rPr>
@@ -2888,7 +2900,7 @@
             <w:noProof/>
             <w:webHidden/>
           </w:rPr>
-          <w:t>14</w:t>
+          <w:t>15</w:t>
         </w:r>
         <w:r>
           <w:rPr>
@@ -2909,7 +2921,7 @@
         <w:pStyle w:val="Heading1"/>
         <w:pageBreakBefore/>
       </w:pPr>
-      <w:bookmarkStart w:id="1" w:name="_Toc295458862"/>
+      <w:bookmarkStart w:id="1" w:name="_Toc297009664"/>
       <w:r>
         <w:t xml:space="preserve">Common </w:t>
       </w:r>
@@ -2968,7 +2980,7 @@
       <w:pPr>
         <w:pStyle w:val="Heading1"/>
       </w:pPr>
-      <w:bookmarkStart w:id="2" w:name="_Toc295458863"/>
+      <w:bookmarkStart w:id="2" w:name="_Toc297009665"/>
       <w:r>
         <w:t>Logical Data Model</w:t>
       </w:r>
@@ -3019,7 +3031,7 @@
       <w:pPr>
         <w:pStyle w:val="Heading2"/>
       </w:pPr>
-      <w:bookmarkStart w:id="3" w:name="_Toc295458864"/>
+      <w:bookmarkStart w:id="3" w:name="_Toc297009666"/>
       <w:r>
         <w:t>Primitive Data Types</w:t>
       </w:r>
@@ -3029,7 +3041,7 @@
       <w:pPr>
         <w:pStyle w:val="Heading3"/>
       </w:pPr>
-      <w:bookmarkStart w:id="4" w:name="_Toc295458865"/>
+      <w:bookmarkStart w:id="4" w:name="_Toc297009667"/>
       <w:r>
         <w:t>XML Schema Types</w:t>
       </w:r>
@@ -3052,7 +3064,7 @@
       <w:pPr>
         <w:pStyle w:val="Heading3"/>
       </w:pPr>
-      <w:bookmarkStart w:id="5" w:name="_Toc295458866"/>
+      <w:bookmarkStart w:id="5" w:name="_Toc297009668"/>
       <w:r>
         <w:t>Core Component Types</w:t>
       </w:r>
@@ -3123,7 +3135,7 @@
       <w:pPr>
         <w:pStyle w:val="Heading2"/>
       </w:pPr>
-      <w:bookmarkStart w:id="6" w:name="_Toc295458867"/>
+      <w:bookmarkStart w:id="6" w:name="_Toc297009669"/>
       <w:r>
         <w:t>UML Model</w:t>
       </w:r>
@@ -3134,15 +3146,11 @@
         <w:jc w:val="center"/>
       </w:pPr>
       <w:r>
-        <w:rPr>
-          <w:noProof/>
-          <w:lang w:val="en-AU" w:eastAsia="en-AU"/>
-        </w:rPr>
         <w:drawing>
-          <wp:inline distT="0" distB="0" distL="0" distR="0" wp14:anchorId="219DC245" wp14:editId="3C32A01E">
-            <wp:extent cx="5259600" cy="5828400"/>
+          <wp:inline distT="0" distB="0" distL="0" distR="0">
+            <wp:extent cx="5266800" cy="5835600"/>
             <wp:effectExtent l="0" t="0" r="0" b="0"/>
-            <wp:docPr id="4" name="Picture 4"/>
+            <wp:docPr id="1" name="Picture 1"/>
             <wp:cNvGraphicFramePr>
               <a:graphicFrameLocks xmlns:a="http://schemas.openxmlformats.org/drawingml/2006/main" noChangeAspect="1"/>
             </wp:cNvGraphicFramePr>
@@ -3150,7 +3158,7 @@
               <a:graphicData uri="http://schemas.openxmlformats.org/drawingml/2006/picture">
                 <pic:pic xmlns:pic="http://schemas.openxmlformats.org/drawingml/2006/picture">
                   <pic:nvPicPr>
-                    <pic:cNvPr id="0" name="Picture 7"/>
+                    <pic:cNvPr id="0" name="Picture 3"/>
                     <pic:cNvPicPr>
                       <a:picLocks noChangeAspect="1" noChangeArrowheads="1"/>
                     </pic:cNvPicPr>
@@ -3171,7 +3179,7 @@
                   <pic:spPr bwMode="auto">
                     <a:xfrm>
                       <a:off x="0" y="0"/>
-                      <a:ext cx="5259600" cy="5828400"/>
+                      <a:ext cx="5266800" cy="5835600"/>
                     </a:xfrm>
                     <a:prstGeom prst="rect">
                       <a:avLst/>
@@ -3211,7 +3219,7 @@
       <w:pPr>
         <w:pStyle w:val="Heading2"/>
       </w:pPr>
-      <w:bookmarkStart w:id="7" w:name="_Toc295458868"/>
+      <w:bookmarkStart w:id="7" w:name="_Toc297009670"/>
       <w:r>
         <w:t>Registry</w:t>
       </w:r>
@@ -3499,7 +3507,7 @@
       <w:pPr>
         <w:pStyle w:val="Heading2"/>
       </w:pPr>
-      <w:bookmarkStart w:id="8" w:name="_Toc295458869"/>
+      <w:bookmarkStart w:id="8" w:name="_Toc297009671"/>
       <w:r>
         <w:t>Category</w:t>
       </w:r>
@@ -4251,7 +4259,7 @@
       <w:pPr>
         <w:pStyle w:val="Heading2"/>
       </w:pPr>
-      <w:bookmarkStart w:id="9" w:name="_Toc295458870"/>
+      <w:bookmarkStart w:id="9" w:name="_Toc297009672"/>
       <w:r>
         <w:t>Entry</w:t>
       </w:r>
@@ -5195,7 +5203,7 @@
       <w:pPr>
         <w:pStyle w:val="Heading2"/>
       </w:pPr>
-      <w:bookmarkStart w:id="10" w:name="_Toc295458871"/>
+      <w:bookmarkStart w:id="10" w:name="_Toc297009673"/>
       <w:r>
         <w:t>Property</w:t>
       </w:r>
@@ -5501,61 +5509,9 @@
           </w:p>
         </w:tc>
       </w:tr>
-      <w:tr>
-        <w:trPr>
-          <w:cantSplit/>
-        </w:trPr>
-        <w:tc>
-          <w:tcPr>
-            <w:tcW w:w="1809" w:type="dxa"/>
-          </w:tcPr>
-          <w:p>
-            <w:pPr>
-              <w:jc w:val="left"/>
-            </w:pPr>
-            <w:commentRangeStart w:id="11"/>
-            <w:r>
-              <w:t>Mandatory</w:t>
-            </w:r>
-            <w:commentRangeEnd w:id="11"/>
-            <w:r>
-              <w:rPr>
-                <w:rStyle w:val="CommentReference"/>
-              </w:rPr>
-              <w:commentReference w:id="11"/>
-            </w:r>
-          </w:p>
-        </w:tc>
-        <w:tc>
-          <w:tcPr>
-            <w:tcW w:w="5670" w:type="dxa"/>
-          </w:tcPr>
-          <w:p>
-            <w:pPr>
-              <w:jc w:val="left"/>
-            </w:pPr>
-            <w:r>
-              <w:t>Boolean flag where FALSE or absent indicates the entry is not mandatory while TRUE indicates the entry is mandatory.</w:t>
-            </w:r>
-          </w:p>
-        </w:tc>
-        <w:tc>
-          <w:tcPr>
-            <w:tcW w:w="1418" w:type="dxa"/>
-          </w:tcPr>
-          <w:p>
-            <w:pPr>
-              <w:jc w:val="left"/>
-            </w:pPr>
-            <w:r>
-              <w:t>0..1</w:t>
-            </w:r>
-          </w:p>
-        </w:tc>
-      </w:tr>
     </w:tbl>
     <w:p>
-      <w:bookmarkStart w:id="12" w:name="_Ref294704977"/>
+      <w:bookmarkStart w:id="11" w:name="_Ref294704977"/>
       <w:r>
         <w:rPr>
           <w:b/>
@@ -5594,17 +5550,17 @@
       <w:pPr>
         <w:pStyle w:val="Heading2"/>
       </w:pPr>
-      <w:bookmarkStart w:id="13" w:name="_Ref295372111"/>
-      <w:bookmarkStart w:id="14" w:name="_Toc295458872"/>
+      <w:bookmarkStart w:id="12" w:name="_Ref295372111"/>
+      <w:bookmarkStart w:id="13" w:name="_Toc297009674"/>
       <w:r>
         <w:t>Property</w:t>
       </w:r>
       <w:r>
         <w:t>Value</w:t>
       </w:r>
+      <w:bookmarkEnd w:id="11"/>
       <w:bookmarkEnd w:id="12"/>
       <w:bookmarkEnd w:id="13"/>
-      <w:bookmarkEnd w:id="14"/>
     </w:p>
     <w:p>
       <w:r>
@@ -5852,11 +5808,11 @@
         <w:pStyle w:val="Heading1"/>
         <w:pageBreakBefore/>
       </w:pPr>
-      <w:bookmarkStart w:id="15" w:name="_Toc295458873"/>
+      <w:bookmarkStart w:id="14" w:name="_Toc297009675"/>
       <w:r>
         <w:t>Service Definitions</w:t>
       </w:r>
-      <w:bookmarkEnd w:id="15"/>
+      <w:bookmarkEnd w:id="14"/>
     </w:p>
     <w:p>
       <w:r>
@@ -5882,7 +5838,7 @@
       <w:pPr>
         <w:pStyle w:val="Heading2"/>
       </w:pPr>
-      <w:bookmarkStart w:id="16" w:name="_Toc295458874"/>
+      <w:bookmarkStart w:id="15" w:name="_Toc297009676"/>
       <w:r>
         <w:t>CIR</w:t>
       </w:r>
@@ -5895,7 +5851,7 @@
       <w:r>
         <w:t>Services</w:t>
       </w:r>
-      <w:bookmarkEnd w:id="16"/>
+      <w:bookmarkEnd w:id="15"/>
     </w:p>
     <w:p>
       <w:r>
@@ -5909,11 +5865,11 @@
       <w:pPr>
         <w:pStyle w:val="Heading3"/>
       </w:pPr>
-      <w:bookmarkStart w:id="17" w:name="_Toc295458875"/>
+      <w:bookmarkStart w:id="16" w:name="_Toc297009677"/>
       <w:r>
         <w:t>Create Registry</w:t>
       </w:r>
-      <w:bookmarkEnd w:id="17"/>
+      <w:bookmarkEnd w:id="16"/>
     </w:p>
     <w:tbl>
       <w:tblPr>
@@ -6493,14 +6449,14 @@
       <w:pPr>
         <w:pStyle w:val="Heading3"/>
       </w:pPr>
-      <w:bookmarkStart w:id="18" w:name="_Toc295458876"/>
+      <w:bookmarkStart w:id="17" w:name="_Toc297009678"/>
       <w:r>
         <w:t>Create</w:t>
       </w:r>
       <w:r>
         <w:t xml:space="preserve"> Equivalent Entry</w:t>
       </w:r>
-      <w:bookmarkEnd w:id="18"/>
+      <w:bookmarkEnd w:id="17"/>
     </w:p>
     <w:tbl>
       <w:tblPr>
@@ -7215,11 +7171,11 @@
       <w:pPr>
         <w:pStyle w:val="Heading3"/>
       </w:pPr>
-      <w:bookmarkStart w:id="19" w:name="_Toc295458877"/>
+      <w:bookmarkStart w:id="18" w:name="_Toc297009679"/>
       <w:r>
         <w:t>Update Registry</w:t>
       </w:r>
-      <w:bookmarkEnd w:id="19"/>
+      <w:bookmarkEnd w:id="18"/>
     </w:p>
     <w:tbl>
       <w:tblPr>
@@ -7623,7 +7579,7 @@
       <w:pPr>
         <w:pStyle w:val="Heading3"/>
       </w:pPr>
-      <w:bookmarkStart w:id="20" w:name="_Toc295458878"/>
+      <w:bookmarkStart w:id="19" w:name="_Toc297009680"/>
       <w:r>
         <w:t>Update</w:t>
       </w:r>
@@ -7632,6 +7588,332 @@
       </w:r>
       <w:r>
         <w:t>y CIRID</w:t>
+      </w:r>
+      <w:bookmarkEnd w:id="19"/>
+    </w:p>
+    <w:tbl>
+      <w:tblPr>
+        <w:tblW w:w="8748" w:type="dxa"/>
+        <w:tblBorders>
+          <w:top w:val="single" w:sz="4" w:space="0" w:color="auto"/>
+          <w:left w:val="single" w:sz="4" w:space="0" w:color="auto"/>
+          <w:bottom w:val="single" w:sz="4" w:space="0" w:color="auto"/>
+          <w:right w:val="single" w:sz="4" w:space="0" w:color="auto"/>
+          <w:insideH w:val="single" w:sz="4" w:space="0" w:color="auto"/>
+          <w:insideV w:val="single" w:sz="4" w:space="0" w:color="auto"/>
+        </w:tblBorders>
+        <w:tblLook w:val="00A0" w:firstRow="1" w:lastRow="0" w:firstColumn="1" w:lastColumn="0" w:noHBand="0" w:noVBand="0"/>
+      </w:tblPr>
+      <w:tblGrid>
+        <w:gridCol w:w="1368"/>
+        <w:gridCol w:w="7380"/>
+      </w:tblGrid>
+      <w:tr>
+        <w:trPr>
+          <w:cantSplit/>
+        </w:trPr>
+        <w:tc>
+          <w:tcPr>
+            <w:tcW w:w="1368" w:type="dxa"/>
+            <w:shd w:val="clear" w:color="auto" w:fill="4C4C4C"/>
+          </w:tcPr>
+          <w:p>
+            <w:pPr>
+              <w:keepLines/>
+              <w:jc w:val="left"/>
+              <w:rPr>
+                <w:b/>
+                <w:color w:val="FFFFFF"/>
+              </w:rPr>
+            </w:pPr>
+            <w:r>
+              <w:rPr>
+                <w:b/>
+                <w:color w:val="FFFFFF"/>
+              </w:rPr>
+              <w:t>Name</w:t>
+            </w:r>
+          </w:p>
+        </w:tc>
+        <w:tc>
+          <w:tcPr>
+            <w:tcW w:w="7380" w:type="dxa"/>
+          </w:tcPr>
+          <w:p>
+            <w:pPr>
+              <w:keepLines/>
+              <w:jc w:val="left"/>
+            </w:pPr>
+            <w:r>
+              <w:t>UpdateEntryCIRID</w:t>
+            </w:r>
+          </w:p>
+        </w:tc>
+      </w:tr>
+      <w:tr>
+        <w:trPr>
+          <w:cantSplit/>
+        </w:trPr>
+        <w:tc>
+          <w:tcPr>
+            <w:tcW w:w="1368" w:type="dxa"/>
+            <w:shd w:val="clear" w:color="auto" w:fill="4C4C4C"/>
+          </w:tcPr>
+          <w:p>
+            <w:pPr>
+              <w:keepLines/>
+              <w:jc w:val="left"/>
+              <w:rPr>
+                <w:b/>
+                <w:color w:val="FFFFFF"/>
+              </w:rPr>
+            </w:pPr>
+            <w:r>
+              <w:rPr>
+                <w:b/>
+                <w:color w:val="FFFFFF"/>
+              </w:rPr>
+              <w:t>Description</w:t>
+            </w:r>
+          </w:p>
+        </w:tc>
+        <w:tc>
+          <w:tcPr>
+            <w:tcW w:w="7380" w:type="dxa"/>
+          </w:tcPr>
+          <w:p>
+            <w:pPr>
+              <w:keepLines/>
+              <w:jc w:val="left"/>
+            </w:pPr>
+            <w:r>
+              <w:t>Replaces the CIRID field on matching Entries</w:t>
+            </w:r>
+            <w:r>
+              <w:t xml:space="preserve"> with a new CIRID value</w:t>
+            </w:r>
+            <w:r>
+              <w:t>.</w:t>
+            </w:r>
+          </w:p>
+        </w:tc>
+      </w:tr>
+      <w:tr>
+        <w:trPr>
+          <w:cantSplit/>
+        </w:trPr>
+        <w:tc>
+          <w:tcPr>
+            <w:tcW w:w="1368" w:type="dxa"/>
+            <w:shd w:val="clear" w:color="auto" w:fill="4C4C4C"/>
+          </w:tcPr>
+          <w:p>
+            <w:pPr>
+              <w:keepLines/>
+              <w:jc w:val="left"/>
+              <w:rPr>
+                <w:b/>
+                <w:color w:val="FFFFFF"/>
+              </w:rPr>
+            </w:pPr>
+            <w:r>
+              <w:rPr>
+                <w:b/>
+                <w:color w:val="FFFFFF"/>
+              </w:rPr>
+              <w:t>Input Parameters</w:t>
+            </w:r>
+          </w:p>
+        </w:tc>
+        <w:tc>
+          <w:tcPr>
+            <w:tcW w:w="7380" w:type="dxa"/>
+          </w:tcPr>
+          <w:p>
+            <w:pPr>
+              <w:keepLines/>
+              <w:numPr>
+                <w:ilvl w:val="0"/>
+                <w:numId w:val="1"/>
+              </w:numPr>
+              <w:jc w:val="left"/>
+            </w:pPr>
+            <w:r>
+              <w:t xml:space="preserve">Old </w:t>
+            </w:r>
+            <w:r>
+              <w:t>CIRID</w:t>
+            </w:r>
+            <w:r>
+              <w:t>s (</w:t>
+            </w:r>
+            <w:r>
+              <w:rPr>
+                <w:i/>
+              </w:rPr>
+              <w:t>I</w:t>
+            </w:r>
+            <w:r>
+              <w:rPr>
+                <w:i/>
+              </w:rPr>
+              <w:t>D</w:t>
+            </w:r>
+            <w:r>
+              <w:rPr>
+                <w:i/>
+              </w:rPr>
+              <w:t>Type</w:t>
+            </w:r>
+            <w:r>
+              <w:t>) [1..*]</w:t>
+            </w:r>
+          </w:p>
+          <w:p>
+            <w:pPr>
+              <w:keepLines/>
+              <w:numPr>
+                <w:ilvl w:val="0"/>
+                <w:numId w:val="1"/>
+              </w:numPr>
+              <w:jc w:val="left"/>
+            </w:pPr>
+            <w:r>
+              <w:t>New</w:t>
+            </w:r>
+            <w:r>
+              <w:t xml:space="preserve"> </w:t>
+            </w:r>
+            <w:r>
+              <w:t>CIRID</w:t>
+            </w:r>
+            <w:r>
+              <w:t xml:space="preserve"> (</w:t>
+            </w:r>
+            <w:r>
+              <w:rPr>
+                <w:i/>
+              </w:rPr>
+              <w:t>I</w:t>
+            </w:r>
+            <w:r>
+              <w:rPr>
+                <w:i/>
+              </w:rPr>
+              <w:t>D</w:t>
+            </w:r>
+            <w:r>
+              <w:rPr>
+                <w:i/>
+              </w:rPr>
+              <w:t>Type</w:t>
+            </w:r>
+            <w:r>
+              <w:t>) [1]</w:t>
+            </w:r>
+          </w:p>
+        </w:tc>
+      </w:tr>
+      <w:tr>
+        <w:trPr>
+          <w:cantSplit/>
+        </w:trPr>
+        <w:tc>
+          <w:tcPr>
+            <w:tcW w:w="1368" w:type="dxa"/>
+            <w:shd w:val="clear" w:color="auto" w:fill="4C4C4C"/>
+          </w:tcPr>
+          <w:p>
+            <w:pPr>
+              <w:keepLines/>
+              <w:jc w:val="left"/>
+              <w:rPr>
+                <w:b/>
+                <w:color w:val="FFFFFF"/>
+              </w:rPr>
+            </w:pPr>
+            <w:r>
+              <w:rPr>
+                <w:b/>
+                <w:color w:val="FFFFFF"/>
+              </w:rPr>
+              <w:t>Returns</w:t>
+            </w:r>
+          </w:p>
+        </w:tc>
+        <w:tc>
+          <w:tcPr>
+            <w:tcW w:w="7380" w:type="dxa"/>
+          </w:tcPr>
+          <w:p>
+            <w:pPr>
+              <w:keepLines/>
+              <w:numPr>
+                <w:ilvl w:val="0"/>
+                <w:numId w:val="1"/>
+              </w:numPr>
+              <w:jc w:val="left"/>
+            </w:pPr>
+            <w:r>
+              <w:t>N/A</w:t>
+            </w:r>
+          </w:p>
+        </w:tc>
+      </w:tr>
+      <w:tr>
+        <w:trPr>
+          <w:cantSplit/>
+        </w:trPr>
+        <w:tc>
+          <w:tcPr>
+            <w:tcW w:w="1368" w:type="dxa"/>
+            <w:shd w:val="clear" w:color="auto" w:fill="4C4C4C"/>
+          </w:tcPr>
+          <w:p>
+            <w:pPr>
+              <w:keepLines/>
+              <w:jc w:val="left"/>
+              <w:rPr>
+                <w:b/>
+                <w:color w:val="FFFFFF"/>
+              </w:rPr>
+            </w:pPr>
+            <w:r>
+              <w:rPr>
+                <w:b/>
+                <w:color w:val="FFFFFF"/>
+              </w:rPr>
+              <w:t>Faults</w:t>
+            </w:r>
+          </w:p>
+        </w:tc>
+        <w:tc>
+          <w:tcPr>
+            <w:tcW w:w="7380" w:type="dxa"/>
+          </w:tcPr>
+          <w:p>
+            <w:pPr>
+              <w:keepLines/>
+              <w:numPr>
+                <w:ilvl w:val="0"/>
+                <w:numId w:val="1"/>
+              </w:numPr>
+              <w:jc w:val="left"/>
+            </w:pPr>
+            <w:r>
+              <w:t>N/A</w:t>
+            </w:r>
+          </w:p>
+        </w:tc>
+      </w:tr>
+    </w:tbl>
+    <w:p>
+      <w:pPr>
+        <w:pStyle w:val="Heading3"/>
+      </w:pPr>
+      <w:bookmarkStart w:id="20" w:name="_Toc297009681"/>
+      <w:r>
+        <w:t>Delete Registry</w:t>
       </w:r>
       <w:bookmarkEnd w:id="20"/>
     </w:p>
@@ -7664,7 +7946,6 @@
           <w:p>
             <w:pPr>
               <w:keepLines/>
-              <w:jc w:val="left"/>
               <w:rPr>
                 <w:b/>
                 <w:color w:val="FFFFFF"/>
@@ -7686,10 +7967,9 @@
           <w:p>
             <w:pPr>
               <w:keepLines/>
-              <w:jc w:val="left"/>
-            </w:pPr>
-            <w:r>
-              <w:t>UpdateEntryCIRID</w:t>
+            </w:pPr>
+            <w:r>
+              <w:t>DeleteRegistry</w:t>
             </w:r>
           </w:p>
         </w:tc>
@@ -7706,7 +7986,6 @@
           <w:p>
             <w:pPr>
               <w:keepLines/>
-              <w:jc w:val="left"/>
               <w:rPr>
                 <w:b/>
                 <w:color w:val="FFFFFF"/>
@@ -7728,16 +8007,15 @@
           <w:p>
             <w:pPr>
               <w:keepLines/>
-              <w:jc w:val="left"/>
-            </w:pPr>
-            <w:r>
-              <w:t>Replaces the CIRID field on matching Entries</w:t>
-            </w:r>
-            <w:r>
-              <w:t xml:space="preserve"> with a new CIRID value</w:t>
-            </w:r>
-            <w:r>
-              <w:t>.</w:t>
+            </w:pPr>
+            <w:r>
+              <w:t xml:space="preserve">Deletes </w:t>
+            </w:r>
+            <w:r>
+              <w:t xml:space="preserve">the specified </w:t>
+            </w:r>
+            <w:r>
+              <w:t>Registry along with its Categories, Entries and Properties.</w:t>
             </w:r>
           </w:p>
         </w:tc>
@@ -7754,7 +8032,6 @@
           <w:p>
             <w:pPr>
               <w:keepLines/>
-              <w:jc w:val="left"/>
               <w:rPr>
                 <w:b/>
                 <w:color w:val="FFFFFF"/>
@@ -7780,16 +8057,12 @@
                 <w:ilvl w:val="0"/>
                 <w:numId w:val="1"/>
               </w:numPr>
-              <w:jc w:val="left"/>
-            </w:pPr>
-            <w:r>
-              <w:t xml:space="preserve">Old </w:t>
-            </w:r>
-            <w:r>
-              <w:t>CIRID</w:t>
-            </w:r>
-            <w:r>
-              <w:t>s (</w:t>
+            </w:pPr>
+            <w:r>
+              <w:t xml:space="preserve">Registry ID </w:t>
+            </w:r>
+            <w:r>
+              <w:t>(</w:t>
             </w:r>
             <w:r>
               <w:rPr>
@@ -7810,50 +8083,13 @@
               <w:t>Type</w:t>
             </w:r>
             <w:r>
-              <w:t>) [1..*]</w:t>
-            </w:r>
-          </w:p>
-          <w:p>
-            <w:pPr>
-              <w:keepLines/>
-              <w:numPr>
-                <w:ilvl w:val="0"/>
-                <w:numId w:val="1"/>
-              </w:numPr>
-              <w:jc w:val="left"/>
-            </w:pPr>
-            <w:r>
-              <w:t>New</w:t>
-            </w:r>
-            <w:r>
-              <w:t xml:space="preserve"> </w:t>
-            </w:r>
-            <w:r>
-              <w:t>CIRID</w:t>
-            </w:r>
-            <w:r>
-              <w:t xml:space="preserve"> (</w:t>
-            </w:r>
-            <w:r>
-              <w:rPr>
-                <w:i/>
-              </w:rPr>
-              <w:t>I</w:t>
-            </w:r>
-            <w:r>
-              <w:rPr>
-                <w:i/>
-              </w:rPr>
-              <w:t>D</w:t>
-            </w:r>
-            <w:r>
-              <w:rPr>
-                <w:i/>
-              </w:rPr>
-              <w:t>Type</w:t>
-            </w:r>
-            <w:r>
-              <w:t>) [1]</w:t>
+              <w:t>) [</w:t>
+            </w:r>
+            <w:r>
+              <w:t>1</w:t>
+            </w:r>
+            <w:r>
+              <w:t>]</w:t>
             </w:r>
           </w:p>
         </w:tc>
@@ -7870,7 +8106,6 @@
           <w:p>
             <w:pPr>
               <w:keepLines/>
-              <w:jc w:val="left"/>
               <w:rPr>
                 <w:b/>
                 <w:color w:val="FFFFFF"/>
@@ -7881,7 +8116,7 @@
                 <w:b/>
                 <w:color w:val="FFFFFF"/>
               </w:rPr>
-              <w:t>Returns</w:t>
+              <w:t>Behavior</w:t>
             </w:r>
           </w:p>
         </w:tc>
@@ -7891,6 +8126,7 @@
           </w:tcPr>
           <w:p>
             <w:pPr>
+              <w:pStyle w:val="ListParagraph"/>
               <w:keepLines/>
               <w:numPr>
                 <w:ilvl w:val="0"/>
@@ -7899,7 +8135,7 @@
               <w:jc w:val="left"/>
             </w:pPr>
             <w:r>
-              <w:t>Count of Entries updated</w:t>
+              <w:t>If the Registry identified by the ID is not found, then the CIR server will throw a RegistryNotFoundFault.</w:t>
             </w:r>
           </w:p>
         </w:tc>
@@ -7916,7 +8152,6 @@
           <w:p>
             <w:pPr>
               <w:keepLines/>
-              <w:jc w:val="left"/>
               <w:rPr>
                 <w:b/>
                 <w:color w:val="FFFFFF"/>
@@ -7927,7 +8162,7 @@
                 <w:b/>
                 <w:color w:val="FFFFFF"/>
               </w:rPr>
-              <w:t>Faults</w:t>
+              <w:t>Returns</w:t>
             </w:r>
           </w:p>
         </w:tc>
@@ -7942,10 +8177,53 @@
                 <w:ilvl w:val="0"/>
                 <w:numId w:val="1"/>
               </w:numPr>
-              <w:jc w:val="left"/>
             </w:pPr>
             <w:r>
               <w:t>N/A</w:t>
+            </w:r>
+          </w:p>
+        </w:tc>
+      </w:tr>
+      <w:tr>
+        <w:trPr>
+          <w:cantSplit/>
+        </w:trPr>
+        <w:tc>
+          <w:tcPr>
+            <w:tcW w:w="1368" w:type="dxa"/>
+            <w:shd w:val="clear" w:color="auto" w:fill="4C4C4C"/>
+          </w:tcPr>
+          <w:p>
+            <w:pPr>
+              <w:keepLines/>
+              <w:rPr>
+                <w:b/>
+                <w:color w:val="FFFFFF"/>
+              </w:rPr>
+            </w:pPr>
+            <w:r>
+              <w:rPr>
+                <w:b/>
+                <w:color w:val="FFFFFF"/>
+              </w:rPr>
+              <w:t>Faults</w:t>
+            </w:r>
+          </w:p>
+        </w:tc>
+        <w:tc>
+          <w:tcPr>
+            <w:tcW w:w="7380" w:type="dxa"/>
+          </w:tcPr>
+          <w:p>
+            <w:pPr>
+              <w:keepLines/>
+              <w:numPr>
+                <w:ilvl w:val="0"/>
+                <w:numId w:val="1"/>
+              </w:numPr>
+            </w:pPr>
+            <w:r>
+              <w:t>RegistryNotFoundFault</w:t>
             </w:r>
           </w:p>
         </w:tc>
@@ -7955,9 +8233,9 @@
       <w:pPr>
         <w:pStyle w:val="Heading3"/>
       </w:pPr>
-      <w:bookmarkStart w:id="21" w:name="_Toc295458879"/>
-      <w:r>
-        <w:t>Delete Registry</w:t>
+      <w:bookmarkStart w:id="21" w:name="_Toc297009682"/>
+      <w:r>
+        <w:t>Delete Category</w:t>
       </w:r>
       <w:bookmarkEnd w:id="21"/>
     </w:p>
@@ -8013,7 +8291,10 @@
               <w:keepLines/>
             </w:pPr>
             <w:r>
-              <w:t>DeleteRegistry</w:t>
+              <w:t>Delete</w:t>
+            </w:r>
+            <w:r>
+              <w:t>Category</w:t>
             </w:r>
           </w:p>
         </w:tc>
@@ -8056,10 +8337,10 @@
               <w:t xml:space="preserve">Deletes </w:t>
             </w:r>
             <w:r>
-              <w:t xml:space="preserve">the specified </w:t>
-            </w:r>
-            <w:r>
-              <w:t>Registry along with its Categories, Entries and Properties.</w:t>
+              <w:t>the specified Category</w:t>
+            </w:r>
+            <w:r>
+              <w:t xml:space="preserve"> along with its Entries and Properties.</w:t>
             </w:r>
           </w:p>
         </w:tc>
@@ -8099,41 +8380,62 @@
               <w:keepLines/>
               <w:numPr>
                 <w:ilvl w:val="0"/>
-                <w:numId w:val="1"/>
+                <w:numId w:val="20"/>
               </w:numPr>
             </w:pPr>
             <w:r>
-              <w:t xml:space="preserve">Registry ID </w:t>
-            </w:r>
-            <w:r>
-              <w:t>(</w:t>
+              <w:t>Registry ID (</w:t>
             </w:r>
             <w:r>
               <w:rPr>
                 <w:i/>
               </w:rPr>
-              <w:t>I</w:t>
+              <w:t>IDType</w:t>
+            </w:r>
+            <w:r>
+              <w:t>) [1]</w:t>
+            </w:r>
+          </w:p>
+          <w:p>
+            <w:pPr>
+              <w:keepLines/>
+              <w:numPr>
+                <w:ilvl w:val="0"/>
+                <w:numId w:val="20"/>
+              </w:numPr>
+            </w:pPr>
+            <w:r>
+              <w:t>Category ID (</w:t>
             </w:r>
             <w:r>
               <w:rPr>
                 <w:i/>
               </w:rPr>
-              <w:t>D</w:t>
+              <w:t>IDType</w:t>
+            </w:r>
+            <w:r>
+              <w:t>) [1]</w:t>
+            </w:r>
+          </w:p>
+          <w:p>
+            <w:pPr>
+              <w:keepLines/>
+              <w:numPr>
+                <w:ilvl w:val="0"/>
+                <w:numId w:val="20"/>
+              </w:numPr>
+            </w:pPr>
+            <w:r>
+              <w:t>Category SourceID (</w:t>
             </w:r>
             <w:r>
               <w:rPr>
                 <w:i/>
               </w:rPr>
-              <w:t>Type</w:t>
-            </w:r>
-            <w:r>
-              <w:t>) [</w:t>
-            </w:r>
-            <w:r>
-              <w:t>1</w:t>
-            </w:r>
-            <w:r>
-              <w:t>]</w:t>
+              <w:t>IDType</w:t>
+            </w:r>
+            <w:r>
+              <w:t>) [1]</w:t>
             </w:r>
           </w:p>
         </w:tc>
@@ -8174,12 +8476,29 @@
               <w:keepLines/>
               <w:numPr>
                 <w:ilvl w:val="0"/>
-                <w:numId w:val="1"/>
+                <w:numId w:val="21"/>
               </w:numPr>
               <w:jc w:val="left"/>
             </w:pPr>
             <w:r>
-              <w:t>If the Registry identified by the ID is not found, then the CIR server will throw a RegistryNotFoundFault.</w:t>
+              <w:t>I</w:t>
+            </w:r>
+            <w:r>
+              <w:t>f the Registry identified by the ID is not found, then the CIR server will throw a RegistryNotFoundFault.</w:t>
+            </w:r>
+          </w:p>
+          <w:p>
+            <w:pPr>
+              <w:pStyle w:val="ListParagraph"/>
+              <w:keepLines/>
+              <w:numPr>
+                <w:ilvl w:val="0"/>
+                <w:numId w:val="21"/>
+              </w:numPr>
+              <w:jc w:val="left"/>
+            </w:pPr>
+            <w:r>
+              <w:t>If the Category identified by the ID and SourceID is not found, then the CIR server will throw a CategoryNotFoundFault.</w:t>
             </w:r>
           </w:p>
         </w:tc>
@@ -8270,6 +8589,18 @@
               <w:t>RegistryNotFoundFault</w:t>
             </w:r>
           </w:p>
+          <w:p>
+            <w:pPr>
+              <w:keepLines/>
+              <w:numPr>
+                <w:ilvl w:val="0"/>
+                <w:numId w:val="1"/>
+              </w:numPr>
+            </w:pPr>
+            <w:r>
+              <w:t>CategoryNotFoundFault</w:t>
+            </w:r>
+          </w:p>
         </w:tc>
       </w:tr>
     </w:tbl>
@@ -8277,9 +8608,9 @@
       <w:pPr>
         <w:pStyle w:val="Heading3"/>
       </w:pPr>
-      <w:bookmarkStart w:id="22" w:name="_Toc295458880"/>
-      <w:r>
-        <w:t>Delete Category</w:t>
+      <w:bookmarkStart w:id="22" w:name="_Toc297009683"/>
+      <w:r>
+        <w:t>Delete Entries</w:t>
       </w:r>
       <w:bookmarkEnd w:id="22"/>
     </w:p>
@@ -8338,7 +8669,7 @@
               <w:t>Delete</w:t>
             </w:r>
             <w:r>
-              <w:t>Category</w:t>
+              <w:t>Entries</w:t>
             </w:r>
           </w:p>
         </w:tc>
@@ -8381,10 +8712,10 @@
               <w:t xml:space="preserve">Deletes </w:t>
             </w:r>
             <w:r>
-              <w:t>the specified Category</w:t>
-            </w:r>
-            <w:r>
-              <w:t xml:space="preserve"> along with its Entries and Properties.</w:t>
+              <w:t xml:space="preserve">the specified Entries </w:t>
+            </w:r>
+            <w:r>
+              <w:t>along with its Properties.</w:t>
             </w:r>
           </w:p>
         </w:tc>
@@ -8424,10 +8755,40 @@
               <w:keepLines/>
               <w:numPr>
                 <w:ilvl w:val="0"/>
-                <w:numId w:val="20"/>
+                <w:numId w:val="1"/>
               </w:numPr>
             </w:pPr>
             <w:r>
+              <w:t>Entry (</w:t>
+            </w:r>
+            <w:r>
+              <w:rPr>
+                <w:i/>
+              </w:rPr>
+              <w:t>EntryIdentifier</w:t>
+            </w:r>
+            <w:r>
+              <w:t xml:space="preserve">) [1..*], where </w:t>
+            </w:r>
+            <w:r>
+              <w:rPr>
+                <w:i/>
+              </w:rPr>
+              <w:t>EntryIdentifier</w:t>
+            </w:r>
+            <w:r>
+              <w:t xml:space="preserve"> is composed of:</w:t>
+            </w:r>
+          </w:p>
+          <w:p>
+            <w:pPr>
+              <w:keepLines/>
+              <w:numPr>
+                <w:ilvl w:val="1"/>
+                <w:numId w:val="1"/>
+              </w:numPr>
+            </w:pPr>
+            <w:r>
               <w:t>Registry ID (</w:t>
             </w:r>
             <w:r>
@@ -8444,12 +8805,18 @@
             <w:pPr>
               <w:keepLines/>
               <w:numPr>
-                <w:ilvl w:val="0"/>
-                <w:numId w:val="20"/>
+                <w:ilvl w:val="1"/>
+                <w:numId w:val="1"/>
               </w:numPr>
             </w:pPr>
             <w:r>
-              <w:t>Category ID (</w:t>
+              <w:t xml:space="preserve">Category </w:t>
+            </w:r>
+            <w:r>
+              <w:t xml:space="preserve">ID </w:t>
+            </w:r>
+            <w:r>
+              <w:t>(</w:t>
             </w:r>
             <w:r>
               <w:rPr>
@@ -8465,12 +8832,54 @@
             <w:pPr>
               <w:keepLines/>
               <w:numPr>
-                <w:ilvl w:val="0"/>
-                <w:numId w:val="20"/>
+                <w:ilvl w:val="1"/>
+                <w:numId w:val="1"/>
               </w:numPr>
             </w:pPr>
             <w:r>
               <w:t>Category SourceID (</w:t>
+            </w:r>
+            <w:r>
+              <w:rPr>
+                <w:i/>
+              </w:rPr>
+              <w:t>IDType</w:t>
+            </w:r>
+            <w:r>
+              <w:t>) [1]</w:t>
+            </w:r>
+          </w:p>
+          <w:p>
+            <w:pPr>
+              <w:keepLines/>
+              <w:numPr>
+                <w:ilvl w:val="1"/>
+                <w:numId w:val="1"/>
+              </w:numPr>
+            </w:pPr>
+            <w:r>
+              <w:t>Entry IDInSource (</w:t>
+            </w:r>
+            <w:r>
+              <w:rPr>
+                <w:i/>
+              </w:rPr>
+              <w:t>IDType</w:t>
+            </w:r>
+            <w:r>
+              <w:t>) [1]</w:t>
+            </w:r>
+          </w:p>
+          <w:p>
+            <w:pPr>
+              <w:keepLines/>
+              <w:numPr>
+                <w:ilvl w:val="1"/>
+                <w:numId w:val="1"/>
+              </w:numPr>
+            </w:pPr>
+            <w:r>
+              <w:t>Entry SourceID (</w:t>
             </w:r>
             <w:r>
               <w:rPr>
@@ -8520,15 +8929,18 @@
               <w:keepLines/>
               <w:numPr>
                 <w:ilvl w:val="0"/>
-                <w:numId w:val="21"/>
+                <w:numId w:val="1"/>
               </w:numPr>
               <w:jc w:val="left"/>
             </w:pPr>
             <w:r>
-              <w:t>I</w:t>
-            </w:r>
-            <w:r>
-              <w:t>f the Registry identified by the ID is not found, then the CIR server will throw a RegistryNotFoundFault.</w:t>
+              <w:t xml:space="preserve">If </w:t>
+            </w:r>
+            <w:r>
+              <w:t>a</w:t>
+            </w:r>
+            <w:r>
+              <w:t xml:space="preserve"> Registry identified by the ID is not found, then the CIR server will throw a RegistryNotFoundFault.</w:t>
             </w:r>
           </w:p>
           <w:p>
@@ -8537,12 +8949,53 @@
               <w:keepLines/>
               <w:numPr>
                 <w:ilvl w:val="0"/>
-                <w:numId w:val="21"/>
+                <w:numId w:val="1"/>
               </w:numPr>
               <w:jc w:val="left"/>
             </w:pPr>
             <w:r>
-              <w:t>If the Category identified by the ID and SourceID is not found, then the CIR server will throw a CategoryNotFoundFault.</w:t>
+              <w:t xml:space="preserve">If </w:t>
+            </w:r>
+            <w:r>
+              <w:t>a</w:t>
+            </w:r>
+            <w:r>
+              <w:t xml:space="preserve"> Category identified by the ID and SourceID is not found, then the CIR server will throw a CategoryNotFoundFault.</w:t>
+            </w:r>
+          </w:p>
+          <w:p>
+            <w:pPr>
+              <w:pStyle w:val="ListParagraph"/>
+              <w:keepLines/>
+              <w:numPr>
+                <w:ilvl w:val="0"/>
+                <w:numId w:val="1"/>
+              </w:numPr>
+              <w:jc w:val="left"/>
+            </w:pPr>
+            <w:r>
+              <w:t xml:space="preserve">If </w:t>
+            </w:r>
+            <w:r>
+              <w:t>an</w:t>
+            </w:r>
+            <w:r>
+              <w:t xml:space="preserve"> Entry identified by the IDInSource and SourceID is not found, then the CIR server will throw a</w:t>
+            </w:r>
+            <w:r>
+              <w:t>n</w:t>
+            </w:r>
+            <w:r>
+              <w:t xml:space="preserve"> </w:t>
+            </w:r>
+            <w:r>
+              <w:t>Entry</w:t>
+            </w:r>
+            <w:r>
+              <w:t>NotFoundFault</w:t>
+            </w:r>
+            <w:r>
+              <w:t>.</w:t>
             </w:r>
           </w:p>
         </w:tc>
@@ -8645,6 +9098,18 @@
               <w:t>CategoryNotFoundFault</w:t>
             </w:r>
           </w:p>
+          <w:p>
+            <w:pPr>
+              <w:keepLines/>
+              <w:numPr>
+                <w:ilvl w:val="0"/>
+                <w:numId w:val="1"/>
+              </w:numPr>
+            </w:pPr>
+            <w:r>
+              <w:t>EntryNotFoundFault</w:t>
+            </w:r>
+          </w:p>
         </w:tc>
       </w:tr>
     </w:tbl>
@@ -8652,9 +9117,9 @@
       <w:pPr>
         <w:pStyle w:val="Heading3"/>
       </w:pPr>
-      <w:bookmarkStart w:id="23" w:name="_Toc295458881"/>
-      <w:r>
-        <w:t>Delete Entries</w:t>
+      <w:bookmarkStart w:id="23" w:name="_Toc297009684"/>
+      <w:r>
+        <w:t>Delete Properties</w:t>
       </w:r>
       <w:bookmarkEnd w:id="23"/>
     </w:p>
@@ -8713,7 +9178,7 @@
               <w:t>Delete</w:t>
             </w:r>
             <w:r>
-              <w:t>Entries</w:t>
+              <w:t>Properties</w:t>
             </w:r>
           </w:p>
         </w:tc>
@@ -8753,13 +9218,10 @@
               <w:keepLines/>
             </w:pPr>
             <w:r>
-              <w:t xml:space="preserve">Deletes </w:t>
-            </w:r>
-            <w:r>
-              <w:t xml:space="preserve">the specified Entries </w:t>
-            </w:r>
-            <w:r>
-              <w:t>along with its Properties.</w:t>
+              <w:t>Deletes the specified Properties</w:t>
+            </w:r>
+            <w:r>
+              <w:t>.</w:t>
             </w:r>
           </w:p>
         </w:tc>
@@ -8803,13 +9265,13 @@
               </w:numPr>
             </w:pPr>
             <w:r>
-              <w:t>Entry (</w:t>
+              <w:t>Property (</w:t>
             </w:r>
             <w:r>
               <w:rPr>
                 <w:i/>
               </w:rPr>
-              <w:t>EntryIdentifier</w:t>
+              <w:t>PropertyIdentifier</w:t>
             </w:r>
             <w:r>
               <w:t xml:space="preserve">) [1..*], where </w:t>
@@ -8818,7 +9280,7 @@
               <w:rPr>
                 <w:i/>
               </w:rPr>
-              <w:t>EntryIdentifier</w:t>
+              <w:t>PropertyIdentifier</w:t>
             </w:r>
             <w:r>
               <w:t xml:space="preserve"> is composed of:</w:t>
@@ -8854,13 +9316,7 @@
               </w:numPr>
             </w:pPr>
             <w:r>
-              <w:t xml:space="preserve">Category </w:t>
-            </w:r>
-            <w:r>
-              <w:t xml:space="preserve">ID </w:t>
-            </w:r>
-            <w:r>
-              <w:t>(</w:t>
+              <w:t>Category ID (</w:t>
             </w:r>
             <w:r>
               <w:rPr>
@@ -8924,6 +9380,27 @@
             </w:pPr>
             <w:r>
               <w:t>Entry SourceID (</w:t>
+            </w:r>
+            <w:r>
+              <w:rPr>
+                <w:i/>
+              </w:rPr>
+              <w:t>IDType</w:t>
+            </w:r>
+            <w:r>
+              <w:t>) [1]</w:t>
+            </w:r>
+          </w:p>
+          <w:p>
+            <w:pPr>
+              <w:keepLines/>
+              <w:numPr>
+                <w:ilvl w:val="1"/>
+                <w:numId w:val="1"/>
+              </w:numPr>
+            </w:pPr>
+            <w:r>
+              <w:t>Property ID (</w:t>
             </w:r>
             <w:r>
               <w:rPr>
@@ -8978,13 +9455,7 @@
               <w:jc w:val="left"/>
             </w:pPr>
             <w:r>
-              <w:t xml:space="preserve">If </w:t>
-            </w:r>
-            <w:r>
-              <w:t>a</w:t>
-            </w:r>
-            <w:r>
-              <w:t xml:space="preserve"> Registry identified by the ID is not found, then the CIR server will throw a RegistryNotFoundFault.</w:t>
+              <w:t>If a Registry identified by the ID is not found, then the CIR server will throw a RegistryNotFoundFault.</w:t>
             </w:r>
           </w:p>
           <w:p>
@@ -8998,13 +9469,7 @@
               <w:jc w:val="left"/>
             </w:pPr>
             <w:r>
-              <w:t xml:space="preserve">If </w:t>
-            </w:r>
-            <w:r>
-              <w:t>a</w:t>
-            </w:r>
-            <w:r>
-              <w:t xml:space="preserve"> Category identified by the ID and SourceID is not found, then the CIR server will throw a CategoryNotFoundFault.</w:t>
+              <w:t>If a Category identified by the ID and SourceID is not found, then the CIR server will throw a CategoryNotFoundFault.</w:t>
             </w:r>
           </w:p>
           <w:p>
@@ -9018,28 +9483,21 @@
               <w:jc w:val="left"/>
             </w:pPr>
             <w:r>
-              <w:t xml:space="preserve">If </w:t>
-            </w:r>
-            <w:r>
-              <w:t>an</w:t>
-            </w:r>
-            <w:r>
-              <w:t xml:space="preserve"> Entry identified by the IDInSource and SourceID is not found, then the CIR server will throw a</w:t>
-            </w:r>
-            <w:r>
-              <w:t>n</w:t>
-            </w:r>
-            <w:r>
-              <w:t xml:space="preserve"> </w:t>
-            </w:r>
-            <w:r>
-              <w:t>Entry</w:t>
-            </w:r>
-            <w:r>
-              <w:t>NotFoundFault</w:t>
-            </w:r>
-            <w:r>
-              <w:t>.</w:t>
+              <w:t>If an Entry identified by the IDInSource and SourceID is not found, then the CIR server will throw an EntryNotFoundFault.</w:t>
+            </w:r>
+          </w:p>
+          <w:p>
+            <w:pPr>
+              <w:pStyle w:val="ListParagraph"/>
+              <w:keepLines/>
+              <w:numPr>
+                <w:ilvl w:val="0"/>
+                <w:numId w:val="1"/>
+              </w:numPr>
+              <w:jc w:val="left"/>
+            </w:pPr>
+            <w:r>
+              <w:t>If a Property identified by the ID is not found, then the CIR server will throw a PropertyNotFoundFault.</w:t>
             </w:r>
           </w:p>
         </w:tc>
@@ -9154,18 +9612,78 @@
               <w:t>EntryNotFoundFault</w:t>
             </w:r>
           </w:p>
+          <w:p>
+            <w:pPr>
+              <w:keepLines/>
+              <w:numPr>
+                <w:ilvl w:val="0"/>
+                <w:numId w:val="1"/>
+              </w:numPr>
+            </w:pPr>
+            <w:r>
+              <w:t>PropertyNotFoundFault</w:t>
+            </w:r>
+          </w:p>
         </w:tc>
       </w:tr>
     </w:tbl>
     <w:p>
       <w:pPr>
+        <w:pStyle w:val="Heading2"/>
+      </w:pPr>
+      <w:bookmarkStart w:id="24" w:name="_Toc297009685"/>
+      <w:r>
+        <w:t>CIR Query Services</w:t>
+      </w:r>
+      <w:bookmarkEnd w:id="24"/>
+    </w:p>
+    <w:p>
+      <w:r>
+        <w:t xml:space="preserve">The Query Services exposed by the CIR allow a client to retrieve </w:t>
+      </w:r>
+      <w:r>
+        <w:t xml:space="preserve">registry </w:t>
+      </w:r>
+      <w:r>
+        <w:t>data</w:t>
+      </w:r>
+      <w:r>
+        <w:t xml:space="preserve">. The client can use the Wildcard Specification defined in Section </w:t>
+      </w:r>
+      <w:r>
+        <w:fldChar w:fldCharType="begin"/>
+      </w:r>
+      <w:r>
+        <w:instrText xml:space="preserve"> REF _Ref234831467 \r \h </w:instrText>
+      </w:r>
+      <w:r>
+        <w:fldChar w:fldCharType="separate"/>
+      </w:r>
+      <w:r>
+        <w:t>2.2.4</w:t>
+      </w:r>
+      <w:r>
+        <w:fldChar w:fldCharType="end"/>
+      </w:r>
+      <w:r>
+        <w:t xml:space="preserve"> </w:t>
+      </w:r>
+      <w:r>
+        <w:t xml:space="preserve">in designated fields </w:t>
+      </w:r>
+      <w:r>
+        <w:t>to identify multiple objects to be returned by a service.</w:t>
+      </w:r>
+    </w:p>
+    <w:p>
+      <w:pPr>
         <w:pStyle w:val="Heading3"/>
       </w:pPr>
-      <w:bookmarkStart w:id="24" w:name="_Toc295458882"/>
-      <w:r>
-        <w:t>Delete Properties</w:t>
-      </w:r>
-      <w:bookmarkEnd w:id="24"/>
+      <w:bookmarkStart w:id="25" w:name="_Toc297009686"/>
+      <w:r>
+        <w:t>Get Registry</w:t>
+      </w:r>
+      <w:bookmarkEnd w:id="25"/>
     </w:p>
     <w:tbl>
       <w:tblPr>
@@ -9196,6 +9714,7 @@
           <w:p>
             <w:pPr>
               <w:keepLines/>
+              <w:jc w:val="left"/>
               <w:rPr>
                 <w:b/>
                 <w:color w:val="FFFFFF"/>
@@ -9217,12 +9736,10 @@
           <w:p>
             <w:pPr>
               <w:keepLines/>
-            </w:pPr>
-            <w:r>
-              <w:t>Delete</w:t>
-            </w:r>
-            <w:r>
-              <w:t>Properties</w:t>
+              <w:jc w:val="left"/>
+            </w:pPr>
+            <w:r>
+              <w:t>GetRegistry</w:t>
             </w:r>
           </w:p>
         </w:tc>
@@ -9239,6 +9756,7 @@
           <w:p>
             <w:pPr>
               <w:keepLines/>
+              <w:jc w:val="left"/>
               <w:rPr>
                 <w:b/>
                 <w:color w:val="FFFFFF"/>
@@ -9260,9 +9778,16 @@
           <w:p>
             <w:pPr>
               <w:keepLines/>
-            </w:pPr>
-            <w:r>
-              <w:t>Deletes the specified Properties</w:t>
+              <w:jc w:val="left"/>
+            </w:pPr>
+            <w:r>
+              <w:t xml:space="preserve">Returns </w:t>
+            </w:r>
+            <w:r>
+              <w:t xml:space="preserve">all Registries, Categories, Entries and Properties filtered by the specified </w:t>
+            </w:r>
+            <w:r>
+              <w:t>conditions</w:t>
             </w:r>
             <w:r>
               <w:t>.</w:t>
@@ -9282,6 +9807,7 @@
           <w:p>
             <w:pPr>
               <w:keepLines/>
+              <w:jc w:val="left"/>
               <w:rPr>
                 <w:b/>
                 <w:color w:val="FFFFFF"/>
@@ -9307,24 +9833,25 @@
                 <w:ilvl w:val="0"/>
                 <w:numId w:val="1"/>
               </w:numPr>
-            </w:pPr>
-            <w:r>
-              <w:t>Property (</w:t>
+              <w:jc w:val="left"/>
+            </w:pPr>
+            <w:r>
+              <w:t>Filter (</w:t>
             </w:r>
             <w:r>
               <w:rPr>
                 <w:i/>
               </w:rPr>
-              <w:t>PropertyIdentifier</w:t>
-            </w:r>
-            <w:r>
-              <w:t xml:space="preserve">) [1..*], where </w:t>
+              <w:t>Filter</w:t>
+            </w:r>
+            <w:r>
+              <w:t xml:space="preserve">) [0..*], where </w:t>
             </w:r>
             <w:r>
               <w:rPr>
                 <w:i/>
               </w:rPr>
-              <w:t>PropertyIdentifier</w:t>
+              <w:t>Filter</w:t>
             </w:r>
             <w:r>
               <w:t xml:space="preserve"> is composed of:</w:t>
@@ -9337,18 +9864,34 @@
                 <w:ilvl w:val="1"/>
                 <w:numId w:val="1"/>
               </w:numPr>
-            </w:pPr>
-            <w:r>
-              <w:t>Registry ID (</w:t>
+              <w:jc w:val="left"/>
+            </w:pPr>
+            <w:r>
+              <w:t>Registry</w:t>
+            </w:r>
+            <w:r>
+              <w:t xml:space="preserve"> </w:t>
+            </w:r>
+            <w:r>
+              <w:t xml:space="preserve">Filter </w:t>
+            </w:r>
+            <w:r>
+              <w:t>(</w:t>
             </w:r>
             <w:r>
               <w:rPr>
                 <w:i/>
               </w:rPr>
-              <w:t>IDType</w:t>
-            </w:r>
-            <w:r>
-              <w:t>) [1]</w:t>
+              <w:t>Registry</w:t>
+            </w:r>
+            <w:r>
+              <w:rPr>
+                <w:i/>
+              </w:rPr>
+              <w:t>Filter</w:t>
+            </w:r>
+            <w:r>
+              <w:t>) [0..1]</w:t>
             </w:r>
           </w:p>
           <w:p>
@@ -9358,18 +9901,31 @@
                 <w:ilvl w:val="1"/>
                 <w:numId w:val="1"/>
               </w:numPr>
-            </w:pPr>
-            <w:r>
-              <w:t>Category ID (</w:t>
+              <w:jc w:val="left"/>
+            </w:pPr>
+            <w:r>
+              <w:t xml:space="preserve">Category </w:t>
+            </w:r>
+            <w:r>
+              <w:t xml:space="preserve">Filter </w:t>
+            </w:r>
+            <w:r>
+              <w:t>(</w:t>
             </w:r>
             <w:r>
               <w:rPr>
                 <w:i/>
               </w:rPr>
-              <w:t>IDType</w:t>
-            </w:r>
-            <w:r>
-              <w:t>) [1]</w:t>
+              <w:t>Category</w:t>
+            </w:r>
+            <w:r>
+              <w:rPr>
+                <w:i/>
+              </w:rPr>
+              <w:t>Filter</w:t>
+            </w:r>
+            <w:r>
+              <w:t>) [0..1]</w:t>
             </w:r>
           </w:p>
           <w:p>
@@ -9379,18 +9935,31 @@
                 <w:ilvl w:val="1"/>
                 <w:numId w:val="1"/>
               </w:numPr>
-            </w:pPr>
-            <w:r>
-              <w:t>Category SourceID (</w:t>
+              <w:jc w:val="left"/>
+            </w:pPr>
+            <w:r>
+              <w:t xml:space="preserve">Entry </w:t>
+            </w:r>
+            <w:r>
+              <w:t xml:space="preserve">Filter </w:t>
+            </w:r>
+            <w:r>
+              <w:t>(</w:t>
             </w:r>
             <w:r>
               <w:rPr>
                 <w:i/>
               </w:rPr>
-              <w:t>IDType</w:t>
-            </w:r>
-            <w:r>
-              <w:t>) [1]</w:t>
+              <w:t>Entry</w:t>
+            </w:r>
+            <w:r>
+              <w:rPr>
+                <w:i/>
+              </w:rPr>
+              <w:t>Filter</w:t>
+            </w:r>
+            <w:r>
+              <w:t>) [0..1]</w:t>
             </w:r>
           </w:p>
           <w:p>
@@ -9400,60 +9969,25 @@
                 <w:ilvl w:val="1"/>
                 <w:numId w:val="1"/>
               </w:numPr>
-            </w:pPr>
-            <w:r>
-              <w:t>Entry IDInSource (</w:t>
+              <w:jc w:val="left"/>
+            </w:pPr>
+            <w:r>
+              <w:t xml:space="preserve">Property </w:t>
+            </w:r>
+            <w:r>
+              <w:t xml:space="preserve">Filter </w:t>
+            </w:r>
+            <w:r>
+              <w:t>(</w:t>
             </w:r>
             <w:r>
               <w:rPr>
                 <w:i/>
               </w:rPr>
-              <w:t>IDType</w:t>
-            </w:r>
-            <w:r>
-              <w:t>) [1]</w:t>
-            </w:r>
-          </w:p>
-          <w:p>
-            <w:pPr>
-              <w:keepLines/>
-              <w:numPr>
-                <w:ilvl w:val="1"/>
-                <w:numId w:val="1"/>
-              </w:numPr>
-            </w:pPr>
-            <w:r>
-              <w:t>Entry SourceID (</w:t>
-            </w:r>
-            <w:r>
-              <w:rPr>
-                <w:i/>
-              </w:rPr>
-              <w:t>IDType</w:t>
-            </w:r>
-            <w:r>
-              <w:t>) [1]</w:t>
-            </w:r>
-          </w:p>
-          <w:p>
-            <w:pPr>
-              <w:keepLines/>
-              <w:numPr>
-                <w:ilvl w:val="1"/>
-                <w:numId w:val="1"/>
-              </w:numPr>
-            </w:pPr>
-            <w:r>
-              <w:t>Property ID (</w:t>
-            </w:r>
-            <w:r>
-              <w:rPr>
-                <w:i/>
-              </w:rPr>
-              <w:t>IDType</w:t>
-            </w:r>
-            <w:r>
-              <w:t>) [1]</w:t>
+              <w:t>PropertyFilter</w:t>
+            </w:r>
+            <w:r>
+              <w:t>) [0..1]</w:t>
             </w:r>
           </w:p>
         </w:tc>
@@ -9470,6 +10004,7 @@
           <w:p>
             <w:pPr>
               <w:keepLines/>
+              <w:jc w:val="left"/>
               <w:rPr>
                 <w:b/>
                 <w:color w:val="FFFFFF"/>
@@ -9491,29 +10026,73 @@
           <w:p>
             <w:pPr>
               <w:pStyle w:val="ListParagraph"/>
-              <w:keepLines/>
               <w:numPr>
                 <w:ilvl w:val="0"/>
-                <w:numId w:val="1"/>
+                <w:numId w:val="11"/>
               </w:numPr>
-              <w:jc w:val="left"/>
-            </w:pPr>
-            <w:r>
-              <w:t>If a Registry identified by the ID is not found, then the CIR server will throw a RegistryNotFoundFault.</w:t>
+            </w:pPr>
+            <w:r>
+              <w:t xml:space="preserve">Each </w:t>
+            </w:r>
+            <w:r>
+              <w:t xml:space="preserve">filter </w:t>
+            </w:r>
+            <w:r>
+              <w:t>type</w:t>
+            </w:r>
+            <w:r>
+              <w:t xml:space="preserve"> within a Filter (i.e. RegistryFilter, CategoryFilter, EntryFilter, PropertyFilter)</w:t>
+            </w:r>
+            <w:r>
+              <w:t xml:space="preserve"> acts as a </w:t>
+            </w:r>
+            <w:r>
+              <w:t xml:space="preserve">logical AND </w:t>
+            </w:r>
+            <w:r>
+              <w:t>filter. For example, if the Registry ID value is “Test”</w:t>
+            </w:r>
+            <w:r>
+              <w:t>, Category ID is “Asset”</w:t>
+            </w:r>
+            <w:r>
+              <w:t xml:space="preserve">, </w:t>
+            </w:r>
+            <w:r>
+              <w:t xml:space="preserve">and Property ID “Length” then </w:t>
+            </w:r>
+            <w:r>
+              <w:t xml:space="preserve">only </w:t>
+            </w:r>
+            <w:r>
+              <w:t xml:space="preserve">Entries (and associated Registry, Category and Properties) of the “Asset” Category in the “Test” Registry that have a Property of “Length” </w:t>
+            </w:r>
+            <w:r>
+              <w:t>are returned.</w:t>
             </w:r>
           </w:p>
           <w:p>
             <w:pPr>
               <w:pStyle w:val="ListParagraph"/>
-              <w:keepLines/>
               <w:numPr>
                 <w:ilvl w:val="0"/>
-                <w:numId w:val="1"/>
+                <w:numId w:val="11"/>
               </w:numPr>
-              <w:jc w:val="left"/>
-            </w:pPr>
-            <w:r>
-              <w:t>If a Category identified by the ID and SourceID is not found, then the CIR server will throw a CategoryNotFoundFault.</w:t>
+            </w:pPr>
+            <w:r>
+              <w:t xml:space="preserve">The absence of an input parameter type indicates that the data is not filtered by this facet </w:t>
+            </w:r>
+            <w:r>
+              <w:t xml:space="preserve">(i.e. logical TRUE) </w:t>
+            </w:r>
+            <w:r>
+              <w:t xml:space="preserve">and that all </w:t>
+            </w:r>
+            <w:r>
+              <w:t>data elements</w:t>
+            </w:r>
+            <w:r>
+              <w:t xml:space="preserve"> are valid.</w:t>
             </w:r>
           </w:p>
           <w:p>
@@ -9522,12 +10101,27 @@
               <w:keepLines/>
               <w:numPr>
                 <w:ilvl w:val="0"/>
-                <w:numId w:val="1"/>
+                <w:numId w:val="11"/>
               </w:numPr>
               <w:jc w:val="left"/>
             </w:pPr>
             <w:r>
-              <w:t>If an Entry identified by the IDInSource and SourceID is not found, then the CIR server will throw an EntryNotFoundFault.</w:t>
+              <w:t xml:space="preserve">Multiple filters of the same </w:t>
+            </w:r>
+            <w:r>
+              <w:t xml:space="preserve">filter </w:t>
+            </w:r>
+            <w:r>
+              <w:t xml:space="preserve">type </w:t>
+            </w:r>
+            <w:r>
+              <w:t xml:space="preserve">are supported and act as a </w:t>
+            </w:r>
+            <w:r>
+              <w:t>logical OR filter.</w:t>
+            </w:r>
+            <w:r>
+              <w:t xml:space="preserve"> For example, if the EntryFilter 1 Tag is “P101” and the EntryFilter 2 Tag is “P102”, then the Entries with a Tag of “P101” or “P102” are returned.</w:t>
             </w:r>
           </w:p>
           <w:p>
@@ -9536,12 +10130,12 @@
               <w:keepLines/>
               <w:numPr>
                 <w:ilvl w:val="0"/>
-                <w:numId w:val="1"/>
+                <w:numId w:val="11"/>
               </w:numPr>
               <w:jc w:val="left"/>
             </w:pPr>
             <w:r>
-              <w:t>If a Property identified by the ID is not found, then the CIR server will throw a PropertyNotFoundFault.</w:t>
+              <w:t>Wildcards are supported on all fields within each filter type.</w:t>
             </w:r>
           </w:p>
         </w:tc>
@@ -9558,6 +10152,7 @@
           <w:p>
             <w:pPr>
               <w:keepLines/>
+              <w:jc w:val="left"/>
               <w:rPr>
                 <w:b/>
                 <w:color w:val="FFFFFF"/>
@@ -9583,89 +10178,19 @@
                 <w:ilvl w:val="0"/>
                 <w:numId w:val="1"/>
               </w:numPr>
-            </w:pPr>
-            <w:r>
-              <w:t>N/A</w:t>
-            </w:r>
-          </w:p>
-        </w:tc>
-      </w:tr>
-      <w:tr>
-        <w:trPr>
-          <w:cantSplit/>
-        </w:trPr>
-        <w:tc>
-          <w:tcPr>
-            <w:tcW w:w="1368" w:type="dxa"/>
-            <w:shd w:val="clear" w:color="auto" w:fill="4C4C4C"/>
-          </w:tcPr>
-          <w:p>
-            <w:pPr>
-              <w:keepLines/>
-              <w:rPr>
-                <w:b/>
-                <w:color w:val="FFFFFF"/>
-              </w:rPr>
-            </w:pPr>
-            <w:r>
-              <w:rPr>
-                <w:b/>
-                <w:color w:val="FFFFFF"/>
-              </w:rPr>
-              <w:t>Faults</w:t>
-            </w:r>
-          </w:p>
-        </w:tc>
-        <w:tc>
-          <w:tcPr>
-            <w:tcW w:w="7380" w:type="dxa"/>
-          </w:tcPr>
-          <w:p>
-            <w:pPr>
-              <w:keepLines/>
-              <w:numPr>
-                <w:ilvl w:val="0"/>
-                <w:numId w:val="1"/>
-              </w:numPr>
-            </w:pPr>
-            <w:r>
-              <w:t>RegistryNotFoundFault</w:t>
-            </w:r>
-          </w:p>
-          <w:p>
-            <w:pPr>
-              <w:keepLines/>
-              <w:numPr>
-                <w:ilvl w:val="0"/>
-                <w:numId w:val="1"/>
-              </w:numPr>
-            </w:pPr>
-            <w:r>
-              <w:t>CategoryNotFoundFault</w:t>
-            </w:r>
-          </w:p>
-          <w:p>
-            <w:pPr>
-              <w:keepLines/>
-              <w:numPr>
-                <w:ilvl w:val="0"/>
-                <w:numId w:val="1"/>
-              </w:numPr>
-            </w:pPr>
-            <w:r>
-              <w:t>EntryNotFoundFault</w:t>
-            </w:r>
-          </w:p>
-          <w:p>
-            <w:pPr>
-              <w:keepLines/>
-              <w:numPr>
-                <w:ilvl w:val="0"/>
-                <w:numId w:val="1"/>
-              </w:numPr>
-            </w:pPr>
-            <w:r>
-              <w:t>PropertyNotFoundFault</w:t>
+              <w:jc w:val="left"/>
+            </w:pPr>
+            <w:r>
+              <w:t>Registry (</w:t>
+            </w:r>
+            <w:r>
+              <w:rPr>
+                <w:i/>
+              </w:rPr>
+              <w:t>Registry</w:t>
+            </w:r>
+            <w:r>
+              <w:t>) [0..*]</w:t>
             </w:r>
           </w:p>
         </w:tc>
@@ -9673,59 +10198,17 @@
     </w:tbl>
     <w:p>
       <w:pPr>
-        <w:pStyle w:val="Heading2"/>
-      </w:pPr>
-      <w:bookmarkStart w:id="25" w:name="_Toc295458883"/>
-      <w:r>
-        <w:t>CIR Query Services</w:t>
-      </w:r>
-      <w:bookmarkEnd w:id="25"/>
-    </w:p>
-    <w:p>
-      <w:r>
-        <w:t xml:space="preserve">The Query Services exposed by the CIR allow a client to retrieve </w:t>
-      </w:r>
-      <w:r>
-        <w:t xml:space="preserve">registry </w:t>
-      </w:r>
-      <w:r>
-        <w:t>data</w:t>
-      </w:r>
-      <w:r>
-        <w:t xml:space="preserve">. The client can use the Wildcard Specification defined in Section </w:t>
-      </w:r>
-      <w:r>
-        <w:fldChar w:fldCharType="begin"/>
-      </w:r>
-      <w:r>
-        <w:instrText xml:space="preserve"> REF _Ref234831467 \r \h </w:instrText>
-      </w:r>
-      <w:r>
-        <w:fldChar w:fldCharType="separate"/>
-      </w:r>
-      <w:r>
-        <w:t>2.2.4</w:t>
-      </w:r>
-      <w:r>
-        <w:fldChar w:fldCharType="end"/>
-      </w:r>
-      <w:r>
-        <w:t xml:space="preserve"> </w:t>
-      </w:r>
-      <w:r>
-        <w:t xml:space="preserve">in designated fields </w:t>
-      </w:r>
-      <w:r>
-        <w:t>to identify multiple objects to be returned by a service.</w:t>
-      </w:r>
-    </w:p>
-    <w:p>
-      <w:pPr>
         <w:pStyle w:val="Heading3"/>
       </w:pPr>
-      <w:bookmarkStart w:id="26" w:name="_Toc295458884"/>
-      <w:r>
-        <w:t>Get Registry</w:t>
+      <w:bookmarkStart w:id="26" w:name="_Toc297009687"/>
+      <w:r>
+        <w:t>Get</w:t>
+      </w:r>
+      <w:r>
+        <w:t xml:space="preserve"> Equivalent Entr</w:t>
+      </w:r>
+      <w:r>
+        <w:t>ies</w:t>
       </w:r>
       <w:bookmarkEnd w:id="26"/>
     </w:p>
@@ -9783,7 +10266,13 @@
               <w:jc w:val="left"/>
             </w:pPr>
             <w:r>
-              <w:t>GetRegistry</w:t>
+              <w:t>Get</w:t>
+            </w:r>
+            <w:r>
+              <w:t>EquivalentEntr</w:t>
+            </w:r>
+            <w:r>
+              <w:t>ies</w:t>
             </w:r>
           </w:p>
         </w:tc>
@@ -9825,10 +10314,58 @@
               <w:jc w:val="left"/>
             </w:pPr>
             <w:r>
-              <w:t xml:space="preserve">Returns </w:t>
-            </w:r>
-            <w:r>
-              <w:t>all Registries, Categories, Entries and Properties filtered by the specified attributes.</w:t>
+              <w:t>Returns</w:t>
+            </w:r>
+            <w:r>
+              <w:t xml:space="preserve"> </w:t>
+            </w:r>
+            <w:r>
+              <w:t>any</w:t>
+            </w:r>
+            <w:r>
+              <w:t xml:space="preserve"> equivalent </w:t>
+            </w:r>
+            <w:r>
+              <w:t>E</w:t>
+            </w:r>
+            <w:r>
+              <w:t>ntries</w:t>
+            </w:r>
+            <w:r>
+              <w:t xml:space="preserve"> </w:t>
+            </w:r>
+            <w:r>
+              <w:t xml:space="preserve">to </w:t>
+            </w:r>
+            <w:r>
+              <w:t xml:space="preserve">the </w:t>
+            </w:r>
+            <w:r>
+              <w:t>specified existing Entry</w:t>
+            </w:r>
+            <w:r>
+              <w:t xml:space="preserve"> (i.e. </w:t>
+            </w:r>
+            <w:r>
+              <w:t xml:space="preserve">by identifying all other Entries with the </w:t>
+            </w:r>
+            <w:r>
+              <w:t>same CIRID</w:t>
+            </w:r>
+            <w:r>
+              <w:t xml:space="preserve"> to the existing Entry</w:t>
+            </w:r>
+            <w:r>
+              <w:t>)</w:t>
+            </w:r>
+            <w:r>
+              <w:t xml:space="preserve">. </w:t>
+            </w:r>
+            <w:r>
+              <w:t xml:space="preserve">An Entry is specified by IDInSource and SourceID. </w:t>
+            </w:r>
+            <w:r>
+              <w:t>A Target SourceID or list of SourceIDs can be specified to filter returned Entries.</w:t>
             </w:r>
           </w:p>
         </w:tc>
@@ -9874,44 +10411,38 @@
               <w:jc w:val="left"/>
             </w:pPr>
             <w:r>
-              <w:t>Filter (</w:t>
+              <w:t>Existing</w:t>
+            </w:r>
+            <w:r>
+              <w:t xml:space="preserve"> IDInSource </w:t>
+            </w:r>
+            <w:r>
+              <w:t>(</w:t>
             </w:r>
             <w:r>
               <w:rPr>
                 <w:i/>
               </w:rPr>
-              <w:t>Filter</w:t>
-            </w:r>
-            <w:r>
-              <w:t xml:space="preserve">) [0..*], where </w:t>
-            </w:r>
-            <w:r>
-              <w:rPr>
-                <w:i/>
-              </w:rPr>
-              <w:t>Filter</w:t>
-            </w:r>
-            <w:r>
-              <w:t xml:space="preserve"> is composed of:</w:t>
+              <w:t>IDType</w:t>
+            </w:r>
+            <w:r>
+              <w:t>) [1]</w:t>
             </w:r>
           </w:p>
           <w:p>
             <w:pPr>
               <w:keepLines/>
               <w:numPr>
-                <w:ilvl w:val="1"/>
+                <w:ilvl w:val="0"/>
                 <w:numId w:val="1"/>
               </w:numPr>
               <w:jc w:val="left"/>
             </w:pPr>
             <w:r>
-              <w:t>Registry</w:t>
-            </w:r>
-            <w:r>
-              <w:t xml:space="preserve"> </w:t>
-            </w:r>
-            <w:r>
-              <w:t xml:space="preserve">Filter </w:t>
+              <w:t>Existing</w:t>
+            </w:r>
+            <w:r>
+              <w:t xml:space="preserve"> SourceID </w:t>
             </w:r>
             <w:r>
               <w:t>(</w:t>
@@ -9920,32 +10451,29 @@
               <w:rPr>
                 <w:i/>
               </w:rPr>
-              <w:t>Registry</w:t>
-            </w:r>
-            <w:r>
-              <w:rPr>
-                <w:i/>
-              </w:rPr>
-              <w:t>Filter</w:t>
-            </w:r>
-            <w:r>
-              <w:t>) [0..1]</w:t>
+              <w:t>IDType</w:t>
+            </w:r>
+            <w:r>
+              <w:t>) [1]</w:t>
             </w:r>
           </w:p>
           <w:p>
             <w:pPr>
               <w:keepLines/>
               <w:numPr>
-                <w:ilvl w:val="1"/>
+                <w:ilvl w:val="0"/>
                 <w:numId w:val="1"/>
               </w:numPr>
               <w:jc w:val="left"/>
             </w:pPr>
             <w:r>
-              <w:t xml:space="preserve">Category </w:t>
-            </w:r>
-            <w:r>
-              <w:t xml:space="preserve">Filter </w:t>
+              <w:t>Target SourceID</w:t>
+            </w:r>
+            <w:r>
+              <w:t xml:space="preserve"> Filter</w:t>
+            </w:r>
+            <w:r>
+              <w:t xml:space="preserve"> </w:t>
             </w:r>
             <w:r>
               <w:t>(</w:t>
@@ -9954,78 +10482,13 @@
               <w:rPr>
                 <w:i/>
               </w:rPr>
-              <w:t>Category</w:t>
-            </w:r>
-            <w:r>
-              <w:rPr>
-                <w:i/>
-              </w:rPr>
-              <w:t>Filter</w:t>
-            </w:r>
-            <w:r>
-              <w:t>) [0..1]</w:t>
-            </w:r>
-          </w:p>
-          <w:p>
-            <w:pPr>
-              <w:keepLines/>
-              <w:numPr>
-                <w:ilvl w:val="1"/>
-                <w:numId w:val="1"/>
-              </w:numPr>
-              <w:jc w:val="left"/>
-            </w:pPr>
-            <w:r>
-              <w:t xml:space="preserve">Entry </w:t>
-            </w:r>
-            <w:r>
-              <w:t xml:space="preserve">Filter </w:t>
-            </w:r>
-            <w:r>
-              <w:t>(</w:t>
-            </w:r>
-            <w:r>
-              <w:rPr>
-                <w:i/>
-              </w:rPr>
-              <w:t>Entry</w:t>
-            </w:r>
-            <w:r>
-              <w:rPr>
-                <w:i/>
-              </w:rPr>
-              <w:t>Filter</w:t>
-            </w:r>
-            <w:r>
-              <w:t>) [0..1]</w:t>
-            </w:r>
-          </w:p>
-          <w:p>
-            <w:pPr>
-              <w:keepLines/>
-              <w:numPr>
-                <w:ilvl w:val="1"/>
-                <w:numId w:val="1"/>
-              </w:numPr>
-              <w:jc w:val="left"/>
-            </w:pPr>
-            <w:r>
-              <w:t xml:space="preserve">Property </w:t>
-            </w:r>
-            <w:r>
-              <w:t xml:space="preserve">Filter </w:t>
-            </w:r>
-            <w:r>
-              <w:t>(</w:t>
-            </w:r>
-            <w:r>
-              <w:rPr>
-                <w:i/>
-              </w:rPr>
-              <w:t>PropertyFilter</w:t>
-            </w:r>
-            <w:r>
-              <w:t>) [0..1]</w:t>
+              <w:t>IDType</w:t>
+            </w:r>
+            <w:r>
+              <w:t>)</w:t>
+            </w:r>
+            <w:r>
+              <w:t xml:space="preserve"> [0..*]</w:t>
             </w:r>
           </w:p>
         </w:tc>
@@ -10064,73 +10527,38 @@
           <w:p>
             <w:pPr>
               <w:pStyle w:val="ListParagraph"/>
+              <w:keepLines/>
               <w:numPr>
                 <w:ilvl w:val="0"/>
-                <w:numId w:val="11"/>
+                <w:numId w:val="12"/>
               </w:numPr>
-            </w:pPr>
-            <w:r>
-              <w:t xml:space="preserve">Each </w:t>
-            </w:r>
-            <w:r>
-              <w:t xml:space="preserve">filter </w:t>
-            </w:r>
-            <w:r>
-              <w:t>type</w:t>
-            </w:r>
-            <w:r>
-              <w:t xml:space="preserve"> within a Filter (i.e. RegistryFilter, CategoryFilter, EntryFilter, PropertyFilter)</w:t>
-            </w:r>
-            <w:r>
-              <w:t xml:space="preserve"> acts as a </w:t>
-            </w:r>
-            <w:r>
-              <w:t xml:space="preserve">logical AND </w:t>
-            </w:r>
-            <w:r>
-              <w:t>filter. For example, if the Registry ID value is “Test”</w:t>
-            </w:r>
-            <w:r>
-              <w:t>, Category ID is “Asset”</w:t>
-            </w:r>
-            <w:r>
-              <w:t xml:space="preserve">, </w:t>
-            </w:r>
-            <w:r>
-              <w:t xml:space="preserve">and Property ID “Length” then </w:t>
-            </w:r>
-            <w:r>
-              <w:t xml:space="preserve">only </w:t>
-            </w:r>
-            <w:r>
-              <w:t xml:space="preserve">Entries (and associated Registry, Category and Properties) of the “Asset” Category in the “Test” Registry that have a Property of “Length” </w:t>
-            </w:r>
-            <w:r>
-              <w:t>are returned.</w:t>
+              <w:jc w:val="left"/>
+            </w:pPr>
+            <w:r>
+              <w:t>If the existing Entry does not have a CIRID, nothing is returned.</w:t>
             </w:r>
           </w:p>
           <w:p>
             <w:pPr>
               <w:pStyle w:val="ListParagraph"/>
+              <w:keepLines/>
               <w:numPr>
                 <w:ilvl w:val="0"/>
-                <w:numId w:val="11"/>
+                <w:numId w:val="12"/>
               </w:numPr>
-            </w:pPr>
-            <w:r>
-              <w:t xml:space="preserve">The absence of an input parameter type indicates that the data is not filtered by this facet </w:t>
-            </w:r>
-            <w:r>
-              <w:t xml:space="preserve">(i.e. logical TRUE) </w:t>
-            </w:r>
-            <w:r>
-              <w:t xml:space="preserve">and that all </w:t>
-            </w:r>
-            <w:r>
-              <w:t>data elements</w:t>
-            </w:r>
-            <w:r>
-              <w:t xml:space="preserve"> are valid.</w:t>
+              <w:jc w:val="left"/>
+            </w:pPr>
+            <w:r>
+              <w:t xml:space="preserve">Only </w:t>
+            </w:r>
+            <w:r>
+              <w:rPr>
+                <w:b/>
+              </w:rPr>
+              <w:t>other</w:t>
+            </w:r>
+            <w:r>
+              <w:t xml:space="preserve"> Entries are returned – the existing Entry is not returned as part of the result set.</w:t>
             </w:r>
           </w:p>
           <w:p>
@@ -10139,27 +10567,18 @@
               <w:keepLines/>
               <w:numPr>
                 <w:ilvl w:val="0"/>
-                <w:numId w:val="11"/>
+                <w:numId w:val="12"/>
               </w:numPr>
               <w:jc w:val="left"/>
             </w:pPr>
             <w:r>
-              <w:t xml:space="preserve">Multiple filters of the same </w:t>
-            </w:r>
-            <w:r>
-              <w:t xml:space="preserve">filter </w:t>
-            </w:r>
-            <w:r>
-              <w:t xml:space="preserve">type </w:t>
-            </w:r>
-            <w:r>
-              <w:t xml:space="preserve">are supported and act as a </w:t>
-            </w:r>
-            <w:r>
-              <w:t>logical OR filter.</w:t>
-            </w:r>
-            <w:r>
-              <w:t xml:space="preserve"> For example, if the EntryFilter 1 Tag is “P101” and the EntryFilter 2 Tag is “P102”, then the Entries with a Tag of “P101” or “P102” are returned.</w:t>
+              <w:t xml:space="preserve">If no Target SourceID is specified, all </w:t>
+            </w:r>
+            <w:r>
+              <w:t xml:space="preserve">other </w:t>
+            </w:r>
+            <w:r>
+              <w:t>Entries with the same CIRID are returned.</w:t>
             </w:r>
           </w:p>
           <w:p>
@@ -10168,12 +10587,29 @@
               <w:keepLines/>
               <w:numPr>
                 <w:ilvl w:val="0"/>
-                <w:numId w:val="11"/>
+                <w:numId w:val="12"/>
               </w:numPr>
               <w:jc w:val="left"/>
             </w:pPr>
             <w:r>
-              <w:t>Wildcards are supported on all fields within each filter type.</w:t>
+              <w:t>Multiple Target SourceID</w:t>
+            </w:r>
+            <w:r>
+              <w:t>s are supported and act as a logical OR filter.</w:t>
+            </w:r>
+          </w:p>
+          <w:p>
+            <w:pPr>
+              <w:pStyle w:val="ListParagraph"/>
+              <w:keepLines/>
+              <w:numPr>
+                <w:ilvl w:val="0"/>
+                <w:numId w:val="12"/>
+              </w:numPr>
+              <w:jc w:val="left"/>
+            </w:pPr>
+            <w:r>
+              <w:t>Wildcards are only supported on the Target SourceID field.</w:t>
             </w:r>
           </w:p>
         </w:tc>
@@ -10219,13 +10655,16 @@
               <w:jc w:val="left"/>
             </w:pPr>
             <w:r>
-              <w:t>Registry (</w:t>
+              <w:t xml:space="preserve">Registry </w:t>
+            </w:r>
+            <w:r>
+              <w:t>(</w:t>
             </w:r>
             <w:r>
               <w:rPr>
                 <w:i/>
               </w:rPr>
-              <w:t>RegistryCommand</w:t>
+              <w:t>Registry</w:t>
             </w:r>
             <w:r>
               <w:t>) [0..*]</w:t>
@@ -10238,485 +10677,8 @@
       <w:pPr>
         <w:pStyle w:val="Heading3"/>
       </w:pPr>
-      <w:bookmarkStart w:id="27" w:name="_Toc295458885"/>
-      <w:r>
-        <w:t>Get</w:t>
-      </w:r>
-      <w:r>
-        <w:t xml:space="preserve"> Equivalent Entr</w:t>
-      </w:r>
-      <w:r>
-        <w:t>ies</w:t>
-      </w:r>
-      <w:bookmarkEnd w:id="27"/>
-    </w:p>
-    <w:tbl>
-      <w:tblPr>
-        <w:tblW w:w="8748" w:type="dxa"/>
-        <w:tblBorders>
-          <w:top w:val="single" w:sz="4" w:space="0" w:color="auto"/>
-          <w:left w:val="single" w:sz="4" w:space="0" w:color="auto"/>
-          <w:bottom w:val="single" w:sz="4" w:space="0" w:color="auto"/>
-          <w:right w:val="single" w:sz="4" w:space="0" w:color="auto"/>
-          <w:insideH w:val="single" w:sz="4" w:space="0" w:color="auto"/>
-          <w:insideV w:val="single" w:sz="4" w:space="0" w:color="auto"/>
-        </w:tblBorders>
-        <w:tblLook w:val="00A0" w:firstRow="1" w:lastRow="0" w:firstColumn="1" w:lastColumn="0" w:noHBand="0" w:noVBand="0"/>
-      </w:tblPr>
-      <w:tblGrid>
-        <w:gridCol w:w="1368"/>
-        <w:gridCol w:w="7380"/>
-      </w:tblGrid>
-      <w:tr>
-        <w:trPr>
-          <w:cantSplit/>
-        </w:trPr>
-        <w:tc>
-          <w:tcPr>
-            <w:tcW w:w="1368" w:type="dxa"/>
-            <w:shd w:val="clear" w:color="auto" w:fill="4C4C4C"/>
-          </w:tcPr>
-          <w:p>
-            <w:pPr>
-              <w:keepLines/>
-              <w:jc w:val="left"/>
-              <w:rPr>
-                <w:b/>
-                <w:color w:val="FFFFFF"/>
-              </w:rPr>
-            </w:pPr>
-            <w:r>
-              <w:rPr>
-                <w:b/>
-                <w:color w:val="FFFFFF"/>
-              </w:rPr>
-              <w:t>Name</w:t>
-            </w:r>
-          </w:p>
-        </w:tc>
-        <w:tc>
-          <w:tcPr>
-            <w:tcW w:w="7380" w:type="dxa"/>
-          </w:tcPr>
-          <w:p>
-            <w:pPr>
-              <w:keepLines/>
-              <w:jc w:val="left"/>
-            </w:pPr>
-            <w:r>
-              <w:t>Get</w:t>
-            </w:r>
-            <w:r>
-              <w:t>EquivalentEntr</w:t>
-            </w:r>
-            <w:r>
-              <w:t>ies</w:t>
-            </w:r>
-          </w:p>
-        </w:tc>
-      </w:tr>
-      <w:tr>
-        <w:trPr>
-          <w:cantSplit/>
-        </w:trPr>
-        <w:tc>
-          <w:tcPr>
-            <w:tcW w:w="1368" w:type="dxa"/>
-            <w:shd w:val="clear" w:color="auto" w:fill="4C4C4C"/>
-          </w:tcPr>
-          <w:p>
-            <w:pPr>
-              <w:keepLines/>
-              <w:jc w:val="left"/>
-              <w:rPr>
-                <w:b/>
-                <w:color w:val="FFFFFF"/>
-              </w:rPr>
-            </w:pPr>
-            <w:r>
-              <w:rPr>
-                <w:b/>
-                <w:color w:val="FFFFFF"/>
-              </w:rPr>
-              <w:t>Description</w:t>
-            </w:r>
-          </w:p>
-        </w:tc>
-        <w:tc>
-          <w:tcPr>
-            <w:tcW w:w="7380" w:type="dxa"/>
-          </w:tcPr>
-          <w:p>
-            <w:pPr>
-              <w:keepLines/>
-              <w:jc w:val="left"/>
-            </w:pPr>
-            <w:r>
-              <w:t>Returns</w:t>
-            </w:r>
-            <w:r>
-              <w:t xml:space="preserve"> </w:t>
-            </w:r>
-            <w:r>
-              <w:t>any</w:t>
-            </w:r>
-            <w:r>
-              <w:t xml:space="preserve"> equivalent </w:t>
-            </w:r>
-            <w:r>
-              <w:t>E</w:t>
-            </w:r>
-            <w:r>
-              <w:t>ntries</w:t>
-            </w:r>
-            <w:r>
-              <w:t xml:space="preserve"> </w:t>
-            </w:r>
-            <w:r>
-              <w:t xml:space="preserve">to </w:t>
-            </w:r>
-            <w:r>
-              <w:t xml:space="preserve">the </w:t>
-            </w:r>
-            <w:r>
-              <w:t>specified existing Entry</w:t>
-            </w:r>
-            <w:r>
-              <w:t xml:space="preserve"> (i.e. </w:t>
-            </w:r>
-            <w:r>
-              <w:t xml:space="preserve">by identifying all other Entries with the </w:t>
-            </w:r>
-            <w:r>
-              <w:t>same CIRID</w:t>
-            </w:r>
-            <w:r>
-              <w:t xml:space="preserve"> to the existing Entry</w:t>
-            </w:r>
-            <w:r>
-              <w:t>)</w:t>
-            </w:r>
-            <w:r>
-              <w:t xml:space="preserve">. </w:t>
-            </w:r>
-            <w:r>
-              <w:t xml:space="preserve">An Entry is specified by IDInSource and SourceID. </w:t>
-            </w:r>
-            <w:r>
-              <w:t>A Target SourceID or list of SourceIDs can be specified to filter returned Entries.</w:t>
-            </w:r>
-          </w:p>
-        </w:tc>
-      </w:tr>
-      <w:tr>
-        <w:trPr>
-          <w:cantSplit/>
-        </w:trPr>
-        <w:tc>
-          <w:tcPr>
-            <w:tcW w:w="1368" w:type="dxa"/>
-            <w:shd w:val="clear" w:color="auto" w:fill="4C4C4C"/>
-          </w:tcPr>
-          <w:p>
-            <w:pPr>
-              <w:keepLines/>
-              <w:jc w:val="left"/>
-              <w:rPr>
-                <w:b/>
-                <w:color w:val="FFFFFF"/>
-              </w:rPr>
-            </w:pPr>
-            <w:r>
-              <w:rPr>
-                <w:b/>
-                <w:color w:val="FFFFFF"/>
-              </w:rPr>
-              <w:t>Input Parameters</w:t>
-            </w:r>
-          </w:p>
-        </w:tc>
-        <w:tc>
-          <w:tcPr>
-            <w:tcW w:w="7380" w:type="dxa"/>
-          </w:tcPr>
-          <w:p>
-            <w:pPr>
-              <w:keepLines/>
-              <w:numPr>
-                <w:ilvl w:val="0"/>
-                <w:numId w:val="1"/>
-              </w:numPr>
-              <w:jc w:val="left"/>
-            </w:pPr>
-            <w:r>
-              <w:t>Existing</w:t>
-            </w:r>
-            <w:r>
-              <w:t xml:space="preserve"> IDInSource </w:t>
-            </w:r>
-            <w:r>
-              <w:t>(</w:t>
-            </w:r>
-            <w:r>
-              <w:rPr>
-                <w:i/>
-              </w:rPr>
-              <w:t>IDType</w:t>
-            </w:r>
-            <w:r>
-              <w:t>) [1]</w:t>
-            </w:r>
-          </w:p>
-          <w:p>
-            <w:pPr>
-              <w:keepLines/>
-              <w:numPr>
-                <w:ilvl w:val="0"/>
-                <w:numId w:val="1"/>
-              </w:numPr>
-              <w:jc w:val="left"/>
-            </w:pPr>
-            <w:r>
-              <w:t>Existing</w:t>
-            </w:r>
-            <w:r>
-              <w:t xml:space="preserve"> SourceID </w:t>
-            </w:r>
-            <w:r>
-              <w:t>(</w:t>
-            </w:r>
-            <w:r>
-              <w:rPr>
-                <w:i/>
-              </w:rPr>
-              <w:t>IDType</w:t>
-            </w:r>
-            <w:r>
-              <w:t>) [1]</w:t>
-            </w:r>
-          </w:p>
-          <w:p>
-            <w:pPr>
-              <w:keepLines/>
-              <w:numPr>
-                <w:ilvl w:val="0"/>
-                <w:numId w:val="1"/>
-              </w:numPr>
-              <w:jc w:val="left"/>
-            </w:pPr>
-            <w:r>
-              <w:t>Target SourceID</w:t>
-            </w:r>
-            <w:r>
-              <w:t xml:space="preserve"> Filter</w:t>
-            </w:r>
-            <w:r>
-              <w:t xml:space="preserve"> </w:t>
-            </w:r>
-            <w:r>
-              <w:t>(</w:t>
-            </w:r>
-            <w:r>
-              <w:rPr>
-                <w:i/>
-              </w:rPr>
-              <w:t>IDType</w:t>
-            </w:r>
-            <w:r>
-              <w:t>)</w:t>
-            </w:r>
-            <w:r>
-              <w:t xml:space="preserve"> [0..*]</w:t>
-            </w:r>
-          </w:p>
-        </w:tc>
-      </w:tr>
-      <w:tr>
-        <w:trPr>
-          <w:cantSplit/>
-        </w:trPr>
-        <w:tc>
-          <w:tcPr>
-            <w:tcW w:w="1368" w:type="dxa"/>
-            <w:shd w:val="clear" w:color="auto" w:fill="4C4C4C"/>
-          </w:tcPr>
-          <w:p>
-            <w:pPr>
-              <w:keepLines/>
-              <w:jc w:val="left"/>
-              <w:rPr>
-                <w:b/>
-                <w:color w:val="FFFFFF"/>
-              </w:rPr>
-            </w:pPr>
-            <w:r>
-              <w:rPr>
-                <w:b/>
-                <w:color w:val="FFFFFF"/>
-              </w:rPr>
-              <w:t>Behavior</w:t>
-            </w:r>
-          </w:p>
-        </w:tc>
-        <w:tc>
-          <w:tcPr>
-            <w:tcW w:w="7380" w:type="dxa"/>
-          </w:tcPr>
-          <w:p>
-            <w:pPr>
-              <w:pStyle w:val="ListParagraph"/>
-              <w:keepLines/>
-              <w:numPr>
-                <w:ilvl w:val="0"/>
-                <w:numId w:val="12"/>
-              </w:numPr>
-              <w:jc w:val="left"/>
-            </w:pPr>
-            <w:r>
-              <w:t>If the existing Entry does not have a CIRID, nothing is returned.</w:t>
-            </w:r>
-          </w:p>
-          <w:p>
-            <w:pPr>
-              <w:pStyle w:val="ListParagraph"/>
-              <w:keepLines/>
-              <w:numPr>
-                <w:ilvl w:val="0"/>
-                <w:numId w:val="12"/>
-              </w:numPr>
-              <w:jc w:val="left"/>
-            </w:pPr>
-            <w:r>
-              <w:t xml:space="preserve">Only </w:t>
-            </w:r>
-            <w:r>
-              <w:rPr>
-                <w:b/>
-              </w:rPr>
-              <w:t>other</w:t>
-            </w:r>
-            <w:r>
-              <w:t xml:space="preserve"> Entries are returned – the existing Entry is not returned as part of the result set.</w:t>
-            </w:r>
-          </w:p>
-          <w:p>
-            <w:pPr>
-              <w:pStyle w:val="ListParagraph"/>
-              <w:keepLines/>
-              <w:numPr>
-                <w:ilvl w:val="0"/>
-                <w:numId w:val="12"/>
-              </w:numPr>
-              <w:jc w:val="left"/>
-            </w:pPr>
-            <w:r>
-              <w:t xml:space="preserve">If no Target SourceID is specified, all </w:t>
-            </w:r>
-            <w:r>
-              <w:t xml:space="preserve">other </w:t>
-            </w:r>
-            <w:r>
-              <w:t>Entries with the same CIRID are returned.</w:t>
-            </w:r>
-          </w:p>
-          <w:p>
-            <w:pPr>
-              <w:pStyle w:val="ListParagraph"/>
-              <w:keepLines/>
-              <w:numPr>
-                <w:ilvl w:val="0"/>
-                <w:numId w:val="12"/>
-              </w:numPr>
-              <w:jc w:val="left"/>
-            </w:pPr>
-            <w:r>
-              <w:t>Multiple Target SourceID</w:t>
-            </w:r>
-            <w:r>
-              <w:t>s are supported and act as a logical OR filter.</w:t>
-            </w:r>
-          </w:p>
-          <w:p>
-            <w:pPr>
-              <w:pStyle w:val="ListParagraph"/>
-              <w:keepLines/>
-              <w:numPr>
-                <w:ilvl w:val="0"/>
-                <w:numId w:val="12"/>
-              </w:numPr>
-              <w:jc w:val="left"/>
-            </w:pPr>
-            <w:r>
-              <w:t>Wildcards are only supported on the Target SourceID field.</w:t>
-            </w:r>
-          </w:p>
-        </w:tc>
-      </w:tr>
-      <w:tr>
-        <w:trPr>
-          <w:cantSplit/>
-        </w:trPr>
-        <w:tc>
-          <w:tcPr>
-            <w:tcW w:w="1368" w:type="dxa"/>
-            <w:shd w:val="clear" w:color="auto" w:fill="4C4C4C"/>
-          </w:tcPr>
-          <w:p>
-            <w:pPr>
-              <w:keepLines/>
-              <w:jc w:val="left"/>
-              <w:rPr>
-                <w:b/>
-                <w:color w:val="FFFFFF"/>
-              </w:rPr>
-            </w:pPr>
-            <w:r>
-              <w:rPr>
-                <w:b/>
-                <w:color w:val="FFFFFF"/>
-              </w:rPr>
-              <w:t>Returns</w:t>
-            </w:r>
-          </w:p>
-        </w:tc>
-        <w:tc>
-          <w:tcPr>
-            <w:tcW w:w="7380" w:type="dxa"/>
-          </w:tcPr>
-          <w:p>
-            <w:pPr>
-              <w:keepLines/>
-              <w:numPr>
-                <w:ilvl w:val="0"/>
-                <w:numId w:val="1"/>
-              </w:numPr>
-              <w:jc w:val="left"/>
-            </w:pPr>
-            <w:r>
-              <w:t xml:space="preserve">Registry </w:t>
-            </w:r>
-            <w:r>
-              <w:t>(</w:t>
-            </w:r>
-            <w:r>
-              <w:rPr>
-                <w:i/>
-              </w:rPr>
-              <w:t>RegistryCommand</w:t>
-            </w:r>
-            <w:r>
-              <w:t>) [0..*]</w:t>
-            </w:r>
-          </w:p>
-        </w:tc>
-      </w:tr>
-    </w:tbl>
-    <w:p>
-      <w:pPr>
-        <w:pStyle w:val="Heading3"/>
-      </w:pPr>
-      <w:bookmarkStart w:id="28" w:name="_Toc295458886"/>
-      <w:bookmarkStart w:id="29" w:name="_Ref234831467"/>
+      <w:bookmarkStart w:id="27" w:name="_Ref234831467"/>
+      <w:bookmarkStart w:id="28" w:name="_Toc297009688"/>
       <w:r>
         <w:t>Get Equivalent Entries By CIRID</w:t>
       </w:r>
@@ -10960,7 +10922,13 @@
               <w:jc w:val="left"/>
             </w:pPr>
             <w:r>
-              <w:t>If there are no existing Entry with the specified CIRID, nothing is returned.</w:t>
+              <w:t xml:space="preserve">If there </w:t>
+            </w:r>
+            <w:r>
+              <w:t>is</w:t>
+            </w:r>
+            <w:r>
+              <w:t xml:space="preserve"> no existing Entry with the specified CIRID, nothing is returned.</w:t>
             </w:r>
           </w:p>
           <w:p>
@@ -11077,7 +11045,7 @@
               <w:rPr>
                 <w:i/>
               </w:rPr>
-              <w:t>RegistryCommand</w:t>
+              <w:t>Registry</w:t>
             </w:r>
             <w:r>
               <w:t>) [0..*]</w:t>
@@ -11091,12 +11059,12 @@
         <w:pStyle w:val="Heading3"/>
         <w:ind w:left="1440" w:hanging="1440"/>
       </w:pPr>
-      <w:bookmarkStart w:id="30" w:name="_Toc295458887"/>
+      <w:bookmarkStart w:id="29" w:name="_Toc297009689"/>
       <w:r>
         <w:t>Wildcard Specification</w:t>
       </w:r>
+      <w:bookmarkEnd w:id="27"/>
       <w:bookmarkEnd w:id="29"/>
-      <w:bookmarkEnd w:id="30"/>
     </w:p>
     <w:p>
       <w:pPr>
@@ -11261,7 +11229,7 @@
       <w:r>
         <w:br w:type="page"/>
       </w:r>
-      <w:bookmarkStart w:id="31" w:name="_Toc295458888"/>
+      <w:bookmarkStart w:id="30" w:name="_Toc297009690"/>
       <w:r>
         <w:t>Appendix A:</w:t>
       </w:r>
@@ -11277,7 +11245,7 @@
       <w:r>
         <w:t>efined Properties</w:t>
       </w:r>
-      <w:bookmarkEnd w:id="31"/>
+      <w:bookmarkEnd w:id="30"/>
     </w:p>
     <w:p>
       <w:r>
@@ -11298,14 +11266,14 @@
           <w:numId w:val="0"/>
         </w:numPr>
       </w:pPr>
-      <w:bookmarkStart w:id="32" w:name="_Toc295458889"/>
+      <w:bookmarkStart w:id="31" w:name="_Toc297009691"/>
       <w:r>
         <w:t>Parent</w:t>
       </w:r>
       <w:r>
         <w:t>EntityID</w:t>
       </w:r>
-      <w:bookmarkEnd w:id="32"/>
+      <w:bookmarkEnd w:id="31"/>
     </w:p>
     <w:p>
       <w:r>
@@ -11365,14 +11333,14 @@
           <w:numId w:val="0"/>
         </w:numPr>
       </w:pPr>
-      <w:bookmarkStart w:id="33" w:name="_Toc295458890"/>
+      <w:bookmarkStart w:id="32" w:name="_Toc297009692"/>
       <w:r>
         <w:t>Child</w:t>
       </w:r>
       <w:r>
         <w:t>EntityID</w:t>
       </w:r>
-      <w:bookmarkEnd w:id="33"/>
+      <w:bookmarkEnd w:id="32"/>
     </w:p>
     <w:p>
       <w:r>
@@ -11414,11 +11382,11 @@
           <w:numId w:val="0"/>
         </w:numPr>
       </w:pPr>
-      <w:bookmarkStart w:id="34" w:name="_Toc295458891"/>
+      <w:bookmarkStart w:id="33" w:name="_Toc297009693"/>
       <w:r>
         <w:t>PossibleEquivalentEntryID</w:t>
       </w:r>
-      <w:bookmarkEnd w:id="34"/>
+      <w:bookmarkEnd w:id="33"/>
     </w:p>
     <w:p>
       <w:r>
@@ -11644,8 +11612,8 @@
     </w:p>
     <w:p/>
     <w:sectPr>
-      <w:headerReference w:type="default" r:id="rId11"/>
-      <w:footerReference w:type="default" r:id="rId12"/>
+      <w:headerReference w:type="default" r:id="rId10"/>
+      <w:footerReference w:type="default" r:id="rId11"/>
       <w:type w:val="continuous"/>
       <w:pgSz w:w="12240" w:h="15840"/>
       <w:pgMar w:top="1440" w:right="1800" w:bottom="1440" w:left="1800" w:header="720" w:footer="720" w:gutter="0"/>
@@ -11654,85 +11622,6 @@
     </w:sectPr>
   </w:body>
 </w:document>
-</file>
-
-<file path=word/comments.xml><?xml version="1.0" encoding="utf-8"?>
-<w:comments xmlns:wpc="http://schemas.microsoft.com/office/word/2010/wordprocessingCanvas" xmlns:mc="http://schemas.openxmlformats.org/markup-compatibility/2006" xmlns:o="urn:schemas-microsoft-com:office:office" xmlns:r="http://schemas.openxmlformats.org/officeDocument/2006/relationships" xmlns:m="http://schemas.openxmlformats.org/officeDocument/2006/math" xmlns:v="urn:schemas-microsoft-com:vml" xmlns:wp14="http://schemas.microsoft.com/office/word/2010/wordprocessingDrawing" xmlns:wp="http://schemas.openxmlformats.org/drawingml/2006/wordprocessingDrawing" xmlns:w10="urn:schemas-microsoft-com:office:word" xmlns:w="http://schemas.openxmlformats.org/wordprocessingml/2006/main" xmlns:w14="http://schemas.microsoft.com/office/word/2010/wordml" xmlns:wpg="http://schemas.microsoft.com/office/word/2010/wordprocessingGroup" xmlns:wpi="http://schemas.microsoft.com/office/word/2010/wordprocessingInk" xmlns:wne="http://schemas.microsoft.com/office/word/2006/wordml" xmlns:wps="http://schemas.microsoft.com/office/word/2010/wordprocessingShape" mc:Ignorable="w14 wp14">
-  <w:comment w:id="11" w:author="Avin" w:date="2011-06-15T10:19:00Z" w:initials="A">
-    <w:p>
-      <w:pPr>
-        <w:pStyle w:val="CommentText"/>
-      </w:pPr>
-      <w:r>
-        <w:rPr>
-          <w:rStyle w:val="CommentReference"/>
-        </w:rPr>
-        <w:annotationRef/>
-      </w:r>
-      <w:r>
-        <w:t xml:space="preserve">This attribute should indicate </w:t>
-      </w:r>
-      <w:r>
-        <w:t>if</w:t>
-      </w:r>
-      <w:r>
-        <w:t xml:space="preserve"> </w:t>
-      </w:r>
-      <w:r>
-        <w:t xml:space="preserve">a </w:t>
-      </w:r>
-      <w:r>
-        <w:t xml:space="preserve">Property </w:t>
-      </w:r>
-      <w:r>
-        <w:t>ID/</w:t>
-      </w:r>
-      <w:r>
-        <w:t xml:space="preserve">type is mandatory for a Source System to populate. This would require </w:t>
-      </w:r>
-      <w:r>
-        <w:t>another data structure as this information is keyed by SourceID and PropertyID. No additional CIR services are required as this would be entered as part of an admin function.</w:t>
-      </w:r>
-    </w:p>
-    <w:p>
-      <w:pPr>
-        <w:pStyle w:val="CommentText"/>
-      </w:pPr>
-    </w:p>
-    <w:p>
-      <w:pPr>
-        <w:pStyle w:val="CommentText"/>
-      </w:pPr>
-      <w:r>
-        <w:t>Consider for p</w:t>
-      </w:r>
-      <w:r>
-        <w:t>ossibl</w:t>
-      </w:r>
-      <w:r>
-        <w:t>e</w:t>
-      </w:r>
-      <w:r>
-        <w:t xml:space="preserve"> remov</w:t>
-      </w:r>
-      <w:r>
-        <w:t>al</w:t>
-      </w:r>
-      <w:r>
-        <w:t xml:space="preserve"> for </w:t>
-      </w:r>
-      <w:r>
-        <w:t>v</w:t>
-      </w:r>
-      <w:r>
-        <w:t>1.0</w:t>
-      </w:r>
-      <w:r>
-        <w:t>.</w:t>
-      </w:r>
-    </w:p>
-  </w:comment>
-</w:comments>
 </file>
 
 <file path=word/endnotes.xml><?xml version="1.0" encoding="utf-8"?>
@@ -11896,7 +11785,12 @@
     </w:r>
     <w:r>
       <w:tab/>
-      <w:t>9 June 2011</w:t>
+    </w:r>
+    <w:r>
+      <w:t>28</w:t>
+    </w:r>
+    <w:r>
+      <w:t xml:space="preserve"> June 2011</w:t>
     </w:r>
   </w:p>
 </w:hdr>
@@ -11925,7 +11819,7 @@
         <v:path o:extrusionok="f" gradientshapeok="t" o:connecttype="rect"/>
         <o:lock v:ext="edit" aspectratio="t"/>
       </v:shapetype>
-      <v:shape id="_x0000_i1029" type="#_x0000_t75" style="width:11.5pt;height:11.5pt" o:bullet="t">
+      <v:shape id="_x0000_i1031" type="#_x0000_t75" style="width:11.1pt;height:11.1pt" o:bullet="t">
         <v:imagedata r:id="rId1" o:title="msoC6"/>
       </v:shape>
     </w:pict>
@@ -15879,7 +15773,7 @@
 </file>
 
 <file path=customXml/itemProps1.xml><?xml version="1.0" encoding="utf-8"?>
-<ds:datastoreItem xmlns:ds="http://schemas.openxmlformats.org/officeDocument/2006/customXml" ds:itemID="{460E7807-8CF4-489F-88EC-FF00D809C564}">
+<ds:datastoreItem xmlns:ds="http://schemas.openxmlformats.org/officeDocument/2006/customXml" ds:itemID="{7662030C-5A4D-4B58-934E-CFB6625852A6}">
   <ds:schemaRefs>
     <ds:schemaRef ds:uri="http://schemas.openxmlformats.org/officeDocument/2006/bibliography"/>
   </ds:schemaRefs>

</xml_diff>

<commit_message>
Modified CreateEquivalentEntry and GetEquivalentEntry operations to allow batch parameters
</commit_message>
<xml_diff>
--- a/0-Doc/OpenO&M Common Interoperability Registry Specification.docx
+++ b/0-Doc/OpenO&M Common Interoperability Registry Specification.docx
@@ -775,7 +775,7 @@
             <w:noProof/>
             <w:webHidden/>
           </w:rPr>
-          <w:t>2</w:t>
+          <w:t>4</w:t>
         </w:r>
         <w:r>
           <w:rPr>
@@ -863,7 +863,7 @@
             <w:noProof/>
             <w:webHidden/>
           </w:rPr>
-          <w:t>2</w:t>
+          <w:t>4</w:t>
         </w:r>
         <w:r>
           <w:rPr>
@@ -951,7 +951,7 @@
             <w:noProof/>
             <w:webHidden/>
           </w:rPr>
-          <w:t>2</w:t>
+          <w:t>4</w:t>
         </w:r>
         <w:r>
           <w:rPr>
@@ -1039,7 +1039,7 @@
             <w:noProof/>
             <w:webHidden/>
           </w:rPr>
-          <w:t>2</w:t>
+          <w:t>4</w:t>
         </w:r>
         <w:r>
           <w:rPr>
@@ -1127,7 +1127,7 @@
             <w:noProof/>
             <w:webHidden/>
           </w:rPr>
-          <w:t>2</w:t>
+          <w:t>4</w:t>
         </w:r>
         <w:r>
           <w:rPr>
@@ -1215,7 +1215,7 @@
             <w:noProof/>
             <w:webHidden/>
           </w:rPr>
-          <w:t>2</w:t>
+          <w:t>5</w:t>
         </w:r>
         <w:r>
           <w:rPr>
@@ -1303,7 +1303,7 @@
             <w:noProof/>
             <w:webHidden/>
           </w:rPr>
-          <w:t>2</w:t>
+          <w:t>5</w:t>
         </w:r>
         <w:r>
           <w:rPr>
@@ -1391,7 +1391,7 @@
             <w:noProof/>
             <w:webHidden/>
           </w:rPr>
-          <w:t>2</w:t>
+          <w:t>6</w:t>
         </w:r>
         <w:r>
           <w:rPr>
@@ -1479,7 +1479,7 @@
             <w:noProof/>
             <w:webHidden/>
           </w:rPr>
-          <w:t>2</w:t>
+          <w:t>7</w:t>
         </w:r>
         <w:r>
           <w:rPr>
@@ -1567,7 +1567,7 @@
             <w:noProof/>
             <w:webHidden/>
           </w:rPr>
-          <w:t>2</w:t>
+          <w:t>8</w:t>
         </w:r>
         <w:r>
           <w:rPr>
@@ -1655,7 +1655,7 @@
             <w:noProof/>
             <w:webHidden/>
           </w:rPr>
-          <w:t>2</w:t>
+          <w:t>8</w:t>
         </w:r>
         <w:r>
           <w:rPr>
@@ -1743,7 +1743,7 @@
             <w:noProof/>
             <w:webHidden/>
           </w:rPr>
-          <w:t>2</w:t>
+          <w:t>9</w:t>
         </w:r>
         <w:r>
           <w:rPr>
@@ -1831,7 +1831,7 @@
             <w:noProof/>
             <w:webHidden/>
           </w:rPr>
-          <w:t>2</w:t>
+          <w:t>9</w:t>
         </w:r>
         <w:r>
           <w:rPr>
@@ -1919,7 +1919,7 @@
             <w:noProof/>
             <w:webHidden/>
           </w:rPr>
-          <w:t>2</w:t>
+          <w:t>9</w:t>
         </w:r>
         <w:r>
           <w:rPr>
@@ -2007,7 +2007,7 @@
             <w:noProof/>
             <w:webHidden/>
           </w:rPr>
-          <w:t>2</w:t>
+          <w:t>9</w:t>
         </w:r>
         <w:r>
           <w:rPr>
@@ -2095,7 +2095,7 @@
             <w:noProof/>
             <w:webHidden/>
           </w:rPr>
-          <w:t>2</w:t>
+          <w:t>10</w:t>
         </w:r>
         <w:r>
           <w:rPr>
@@ -2183,7 +2183,7 @@
             <w:noProof/>
             <w:webHidden/>
           </w:rPr>
-          <w:t>2</w:t>
+          <w:t>11</w:t>
         </w:r>
         <w:r>
           <w:rPr>
@@ -2271,7 +2271,7 @@
             <w:noProof/>
             <w:webHidden/>
           </w:rPr>
-          <w:t>2</w:t>
+          <w:t>11</w:t>
         </w:r>
         <w:r>
           <w:rPr>
@@ -2359,7 +2359,7 @@
             <w:noProof/>
             <w:webHidden/>
           </w:rPr>
-          <w:t>2</w:t>
+          <w:t>11</w:t>
         </w:r>
         <w:r>
           <w:rPr>
@@ -2447,7 +2447,7 @@
             <w:noProof/>
             <w:webHidden/>
           </w:rPr>
-          <w:t>2</w:t>
+          <w:t>12</w:t>
         </w:r>
         <w:r>
           <w:rPr>
@@ -2535,7 +2535,7 @@
             <w:noProof/>
             <w:webHidden/>
           </w:rPr>
-          <w:t>2</w:t>
+          <w:t>12</w:t>
         </w:r>
         <w:r>
           <w:rPr>
@@ -2623,7 +2623,7 @@
             <w:noProof/>
             <w:webHidden/>
           </w:rPr>
-          <w:t>2</w:t>
+          <w:t>13</w:t>
         </w:r>
         <w:r>
           <w:rPr>
@@ -2711,7 +2711,7 @@
             <w:noProof/>
             <w:webHidden/>
           </w:rPr>
-          <w:t>2</w:t>
+          <w:t>13</w:t>
         </w:r>
         <w:r>
           <w:rPr>
@@ -2786,20 +2786,16 @@
             <w:noProof/>
             <w:webHidden/>
           </w:rPr>
-        </w:r>
-        <w:r>
-          <w:rPr>
-            <w:noProof/>
-            <w:webHidden/>
-          </w:rPr>
           <w:fldChar w:fldCharType="separate"/>
         </w:r>
         <w:r>
           <w:rPr>
-            <w:noProof/>
-            <w:webHidden/>
-          </w:rPr>
-          <w:t>2</w:t>
+            <w:b/>
+            <w:bCs/>
+            <w:noProof/>
+            <w:webHidden/>
+          </w:rPr>
+          <w:t>Error! Bookmark not defined.</w:t>
         </w:r>
         <w:r>
           <w:rPr>
@@ -2887,7 +2883,7 @@
             <w:noProof/>
             <w:webHidden/>
           </w:rPr>
-          <w:t>2</w:t>
+          <w:t>13</w:t>
         </w:r>
         <w:r>
           <w:rPr>
@@ -2975,7 +2971,7 @@
             <w:noProof/>
             <w:webHidden/>
           </w:rPr>
-          <w:t>2</w:t>
+          <w:t>14</w:t>
         </w:r>
         <w:r>
           <w:rPr>
@@ -3046,7 +3042,7 @@
             <w:noProof/>
             <w:webHidden/>
           </w:rPr>
-          <w:t>2</w:t>
+          <w:t>16</w:t>
         </w:r>
         <w:r>
           <w:rPr>
@@ -3117,7 +3113,7 @@
             <w:noProof/>
             <w:webHidden/>
           </w:rPr>
-          <w:t>2</w:t>
+          <w:t>16</w:t>
         </w:r>
         <w:r>
           <w:rPr>
@@ -3188,7 +3184,7 @@
             <w:noProof/>
             <w:webHidden/>
           </w:rPr>
-          <w:t>2</w:t>
+          <w:t>16</w:t>
         </w:r>
         <w:r>
           <w:rPr>
@@ -3259,7 +3255,7 @@
             <w:noProof/>
             <w:webHidden/>
           </w:rPr>
-          <w:t>2</w:t>
+          <w:t>16</w:t>
         </w:r>
         <w:r>
           <w:rPr>
@@ -3568,14 +3564,27 @@
       <w:r>
         <w:t xml:space="preserve">Figure </w:t>
       </w:r>
-      <w:fldSimple w:instr=" SEQ Figure \* ARABIC ">
-        <w:r>
-          <w:rPr>
-            <w:noProof/>
-          </w:rPr>
-          <w:t>1</w:t>
-        </w:r>
-      </w:fldSimple>
+      <w:r>
+        <w:fldChar w:fldCharType="begin"/>
+      </w:r>
+      <w:r>
+        <w:instrText xml:space="preserve"> SEQ Figure \* ARABIC </w:instrText>
+      </w:r>
+      <w:r>
+        <w:fldChar w:fldCharType="separate"/>
+      </w:r>
+      <w:r>
+        <w:rPr>
+          <w:noProof/>
+        </w:rPr>
+        <w:t>1</w:t>
+      </w:r>
+      <w:r>
+        <w:rPr>
+          <w:noProof/>
+        </w:rPr>
+        <w:fldChar w:fldCharType="end"/>
+      </w:r>
       <w:r>
         <w:t xml:space="preserve"> - Common Interoperability Registry data model</w:t>
       </w:r>
@@ -6235,8 +6244,16 @@
             <w:r>
               <w:t xml:space="preserve">If the CIR server is configured to not allow new Registry objects and a new </w:t>
             </w:r>
-            <w:r>
-              <w:t xml:space="preserve">Registry ID </w:t>
+            <w:proofErr w:type="spellStart"/>
+            <w:r>
+              <w:t>Registry</w:t>
+            </w:r>
+            <w:r>
+              <w:t>ID</w:t>
+            </w:r>
+            <w:proofErr w:type="spellEnd"/>
+            <w:r>
+              <w:t xml:space="preserve"> </w:t>
             </w:r>
             <w:r>
               <w:t xml:space="preserve">is supplied, then the CIR server will throw a </w:t>
@@ -6260,7 +6277,29 @@
               <w:cnfStyle w:val="000000000000" w:firstRow="0" w:lastRow="0" w:firstColumn="0" w:lastColumn="0" w:oddVBand="0" w:evenVBand="0" w:oddHBand="0" w:evenHBand="0" w:firstRowFirstColumn="0" w:firstRowLastColumn="0" w:lastRowFirstColumn="0" w:lastRowLastColumn="0"/>
             </w:pPr>
             <w:r>
-              <w:t xml:space="preserve">If the CIR server is configured to not allow new Category objects and a new Category ID and Source ID are supplied, then the CIR server will throw a </w:t>
+              <w:t>If the CIR server is configured to not allow new Cate</w:t>
+            </w:r>
+            <w:r>
+              <w:t xml:space="preserve">gory objects and a new </w:t>
+            </w:r>
+            <w:proofErr w:type="spellStart"/>
+            <w:r>
+              <w:t>CategoryID</w:t>
+            </w:r>
+            <w:proofErr w:type="spellEnd"/>
+            <w:r>
+              <w:t xml:space="preserve"> and </w:t>
+            </w:r>
+            <w:proofErr w:type="spellStart"/>
+            <w:r>
+              <w:t>Source</w:t>
+            </w:r>
+            <w:r>
+              <w:t>ID</w:t>
+            </w:r>
+            <w:proofErr w:type="spellEnd"/>
+            <w:r>
+              <w:t xml:space="preserve"> are supplied, then the CIR server will throw a </w:t>
             </w:r>
             <w:r>
               <w:t>CreateCategoryFault</w:t>
@@ -6560,31 +6599,6 @@
               <w:t>to an existing equivalent Entry.</w:t>
             </w:r>
           </w:p>
-          <w:p>
-            <w:pPr>
-              <w:keepLines/>
-              <w:jc w:val="left"/>
-              <w:cnfStyle w:val="000000000000" w:firstRow="0" w:lastRow="0" w:firstColumn="0" w:lastColumn="0" w:oddVBand="0" w:evenVBand="0" w:oddHBand="0" w:evenHBand="0" w:firstRowFirstColumn="0" w:firstRowLastColumn="0" w:lastRowFirstColumn="0" w:lastRowLastColumn="0"/>
-            </w:pPr>
-            <w:r>
-              <w:t>Return</w:t>
-            </w:r>
-            <w:r>
-              <w:t xml:space="preserve">s the </w:t>
-            </w:r>
-            <w:r>
-              <w:t xml:space="preserve">CIRID of the </w:t>
-            </w:r>
-            <w:r>
-              <w:t>new</w:t>
-            </w:r>
-            <w:r>
-              <w:t>ly created</w:t>
-            </w:r>
-            <w:r>
-              <w:t xml:space="preserve"> Entry.</w:t>
-            </w:r>
-          </w:p>
         </w:tc>
       </w:tr>
       <w:tr>
@@ -6595,8 +6609,11 @@
           </w:tcPr>
           <w:p>
             <w:r>
+              <w:t xml:space="preserve">Input </w:t>
+            </w:r>
+            <w:r>
               <w:lastRenderedPageBreak/>
-              <w:t>Input Parameters</w:t>
+              <w:t>Parameters</w:t>
             </w:r>
           </w:p>
         </w:tc>
@@ -6614,13 +6631,62 @@
               <w:jc w:val="left"/>
               <w:cnfStyle w:val="000000000000" w:firstRow="0" w:lastRow="0" w:firstColumn="0" w:lastColumn="0" w:oddVBand="0" w:evenVBand="0" w:oddHBand="0" w:evenHBand="0" w:firstRowFirstColumn="0" w:firstRowLastColumn="0" w:lastRowFirstColumn="0" w:lastRowLastColumn="0"/>
             </w:pPr>
+            <w:proofErr w:type="spellStart"/>
+            <w:r>
+              <w:lastRenderedPageBreak/>
+              <w:t>EquivalentEntry</w:t>
+            </w:r>
+            <w:proofErr w:type="spellEnd"/>
+            <w:r>
+              <w:t xml:space="preserve"> (</w:t>
+            </w:r>
+            <w:proofErr w:type="spellStart"/>
+            <w:r>
+              <w:rPr>
+                <w:i/>
+              </w:rPr>
+              <w:t>EquivalentEntry</w:t>
+            </w:r>
+            <w:proofErr w:type="spellEnd"/>
+            <w:r>
+              <w:t>)</w:t>
+            </w:r>
+            <w:r>
+              <w:t xml:space="preserve"> [1..*], where </w:t>
+            </w:r>
+            <w:proofErr w:type="spellStart"/>
+            <w:r>
+              <w:rPr>
+                <w:i/>
+              </w:rPr>
+              <w:t>EquivalentEntry</w:t>
+            </w:r>
+            <w:proofErr w:type="spellEnd"/>
+            <w:r>
+              <w:t xml:space="preserve"> </w:t>
+            </w:r>
+            <w:r>
+              <w:t xml:space="preserve">is </w:t>
+            </w:r>
+            <w:r>
+              <w:lastRenderedPageBreak/>
+              <w:t>composed of:</w:t>
+            </w:r>
+          </w:p>
+          <w:p>
+            <w:pPr>
+              <w:keepLines/>
+              <w:numPr>
+                <w:ilvl w:val="1"/>
+                <w:numId w:val="14"/>
+              </w:numPr>
+              <w:jc w:val="left"/>
+              <w:cnfStyle w:val="000000000000" w:firstRow="0" w:lastRow="0" w:firstColumn="0" w:lastColumn="0" w:oddVBand="0" w:evenVBand="0" w:oddHBand="0" w:evenHBand="0" w:firstRowFirstColumn="0" w:firstRowLastColumn="0" w:lastRowFirstColumn="0" w:lastRowLastColumn="0"/>
+            </w:pPr>
+            <w:proofErr w:type="spellStart"/>
             <w:r>
               <w:t>Existing</w:t>
             </w:r>
-            <w:r>
-              <w:t xml:space="preserve"> </w:t>
-            </w:r>
-            <w:proofErr w:type="spellStart"/>
             <w:r>
               <w:t>ID</w:t>
             </w:r>
@@ -6665,30 +6731,30 @@
             <w:pPr>
               <w:keepLines/>
               <w:numPr>
-                <w:ilvl w:val="0"/>
+                <w:ilvl w:val="1"/>
                 <w:numId w:val="14"/>
               </w:numPr>
               <w:jc w:val="left"/>
               <w:cnfStyle w:val="000000000000" w:firstRow="0" w:lastRow="0" w:firstColumn="0" w:lastColumn="0" w:oddVBand="0" w:evenVBand="0" w:oddHBand="0" w:evenHBand="0" w:firstRowFirstColumn="0" w:firstRowLastColumn="0" w:lastRowFirstColumn="0" w:lastRowLastColumn="0"/>
             </w:pPr>
+            <w:proofErr w:type="spellStart"/>
             <w:r>
               <w:t>Existing</w:t>
             </w:r>
             <w:r>
+              <w:t>Source</w:t>
+            </w:r>
+            <w:r>
+              <w:t>ID</w:t>
+            </w:r>
+            <w:proofErr w:type="spellEnd"/>
+            <w:r>
               <w:t xml:space="preserve"> </w:t>
             </w:r>
             <w:r>
-              <w:t>Source</w:t>
-            </w:r>
-            <w:r>
-              <w:t>ID</w:t>
-            </w:r>
-            <w:r>
-              <w:t xml:space="preserve"> </w:t>
-            </w:r>
-            <w:r>
               <w:t>(</w:t>
             </w:r>
+            <w:proofErr w:type="spellStart"/>
             <w:r>
               <w:rPr>
                 <w:i/>
@@ -6707,6 +6773,7 @@
               </w:rPr>
               <w:t>Type</w:t>
             </w:r>
+            <w:proofErr w:type="spellEnd"/>
             <w:r>
               <w:t>) [1]</w:t>
             </w:r>
@@ -6715,15 +6782,21 @@
             <w:pPr>
               <w:keepLines/>
               <w:numPr>
-                <w:ilvl w:val="0"/>
+                <w:ilvl w:val="1"/>
                 <w:numId w:val="14"/>
               </w:numPr>
               <w:jc w:val="left"/>
               <w:cnfStyle w:val="000000000000" w:firstRow="0" w:lastRow="0" w:firstColumn="0" w:lastColumn="0" w:oddVBand="0" w:evenVBand="0" w:oddHBand="0" w:evenHBand="0" w:firstRowFirstColumn="0" w:firstRowLastColumn="0" w:lastRowFirstColumn="0" w:lastRowLastColumn="0"/>
             </w:pPr>
-            <w:r>
-              <w:t>Registry ID (</w:t>
-            </w:r>
+            <w:proofErr w:type="spellStart"/>
+            <w:r>
+              <w:t>RegistryID</w:t>
+            </w:r>
+            <w:proofErr w:type="spellEnd"/>
+            <w:r>
+              <w:t xml:space="preserve"> (</w:t>
+            </w:r>
+            <w:proofErr w:type="spellStart"/>
             <w:r>
               <w:rPr>
                 <w:i/>
@@ -6742,6 +6815,7 @@
               </w:rPr>
               <w:t>Type</w:t>
             </w:r>
+            <w:proofErr w:type="spellEnd"/>
             <w:r>
               <w:t>) [1]</w:t>
             </w:r>
@@ -6750,18 +6824,24 @@
             <w:pPr>
               <w:keepLines/>
               <w:numPr>
-                <w:ilvl w:val="0"/>
+                <w:ilvl w:val="1"/>
                 <w:numId w:val="14"/>
               </w:numPr>
               <w:jc w:val="left"/>
               <w:cnfStyle w:val="000000000000" w:firstRow="0" w:lastRow="0" w:firstColumn="0" w:lastColumn="0" w:oddVBand="0" w:evenVBand="0" w:oddHBand="0" w:evenHBand="0" w:firstRowFirstColumn="0" w:firstRowLastColumn="0" w:lastRowFirstColumn="0" w:lastRowLastColumn="0"/>
             </w:pPr>
-            <w:r>
-              <w:t xml:space="preserve">Category ID </w:t>
+            <w:proofErr w:type="spellStart"/>
+            <w:r>
+              <w:t>CategoryID</w:t>
+            </w:r>
+            <w:proofErr w:type="spellEnd"/>
+            <w:r>
+              <w:t xml:space="preserve"> </w:t>
             </w:r>
             <w:r>
               <w:t>(</w:t>
             </w:r>
+            <w:proofErr w:type="spellStart"/>
             <w:r>
               <w:rPr>
                 <w:i/>
@@ -6780,6 +6860,7 @@
               </w:rPr>
               <w:t>Type</w:t>
             </w:r>
+            <w:proofErr w:type="spellEnd"/>
             <w:r>
               <w:t>) [1]</w:t>
             </w:r>
@@ -6788,18 +6869,24 @@
             <w:pPr>
               <w:keepLines/>
               <w:numPr>
-                <w:ilvl w:val="0"/>
+                <w:ilvl w:val="1"/>
                 <w:numId w:val="14"/>
               </w:numPr>
               <w:jc w:val="left"/>
               <w:cnfStyle w:val="000000000000" w:firstRow="0" w:lastRow="0" w:firstColumn="0" w:lastColumn="0" w:oddVBand="0" w:evenVBand="0" w:oddHBand="0" w:evenHBand="0" w:firstRowFirstColumn="0" w:firstRowLastColumn="0" w:lastRowFirstColumn="0" w:lastRowLastColumn="0"/>
             </w:pPr>
-            <w:r>
-              <w:t>Category Sour</w:t>
-            </w:r>
-            <w:r>
-              <w:t>ceID (</w:t>
-            </w:r>
+            <w:proofErr w:type="spellStart"/>
+            <w:r>
+              <w:t>CategorySour</w:t>
+            </w:r>
+            <w:r>
+              <w:t>ceID</w:t>
+            </w:r>
+            <w:proofErr w:type="spellEnd"/>
+            <w:r>
+              <w:t xml:space="preserve"> (</w:t>
+            </w:r>
+            <w:proofErr w:type="spellStart"/>
             <w:r>
               <w:rPr>
                 <w:i/>
@@ -6818,6 +6905,7 @@
               </w:rPr>
               <w:t>Type</w:t>
             </w:r>
+            <w:proofErr w:type="spellEnd"/>
             <w:r>
               <w:t>) [1]</w:t>
             </w:r>
@@ -6826,7 +6914,7 @@
             <w:pPr>
               <w:keepLines/>
               <w:numPr>
-                <w:ilvl w:val="0"/>
+                <w:ilvl w:val="1"/>
                 <w:numId w:val="14"/>
               </w:numPr>
               <w:jc w:val="left"/>
@@ -6855,7 +6943,7 @@
             <w:pPr>
               <w:keepLines/>
               <w:numPr>
-                <w:ilvl w:val="1"/>
+                <w:ilvl w:val="2"/>
                 <w:numId w:val="1"/>
               </w:numPr>
               <w:jc w:val="left"/>
@@ -6875,6 +6963,7 @@
           </w:tcPr>
           <w:p>
             <w:r>
+              <w:lastRenderedPageBreak/>
               <w:t>Behavior</w:t>
             </w:r>
           </w:p>
@@ -6895,13 +6984,29 @@
               <w:cnfStyle w:val="000000000000" w:firstRow="0" w:lastRow="0" w:firstColumn="0" w:lastColumn="0" w:oddVBand="0" w:evenVBand="0" w:oddHBand="0" w:evenHBand="0" w:firstRowFirstColumn="0" w:firstRowLastColumn="0" w:lastRowFirstColumn="0" w:lastRowLastColumn="0"/>
             </w:pPr>
             <w:r>
-              <w:t xml:space="preserve">If the </w:t>
-            </w:r>
-            <w:r>
-              <w:t xml:space="preserve">existing </w:t>
-            </w:r>
-            <w:r>
-              <w:t>Entry identified by the IDInSource and SourceID is not found, then the CIR server will throw a</w:t>
+              <w:t xml:space="preserve">If the Entry identified by the </w:t>
+            </w:r>
+            <w:proofErr w:type="spellStart"/>
+            <w:r>
+              <w:t>Existing</w:t>
+            </w:r>
+            <w:r>
+              <w:t>IDInSource</w:t>
+            </w:r>
+            <w:proofErr w:type="spellEnd"/>
+            <w:r>
+              <w:t xml:space="preserve"> and </w:t>
+            </w:r>
+            <w:proofErr w:type="spellStart"/>
+            <w:r>
+              <w:t>Existing</w:t>
+            </w:r>
+            <w:r>
+              <w:t>SourceID</w:t>
+            </w:r>
+            <w:proofErr w:type="spellEnd"/>
+            <w:r>
+              <w:t xml:space="preserve"> is not found, then the CIR server will throw a</w:t>
             </w:r>
             <w:r>
               <w:t>n</w:t>
@@ -6922,7 +7027,18 @@
               <w:cnfStyle w:val="000000000000" w:firstRow="0" w:lastRow="0" w:firstColumn="0" w:lastColumn="0" w:oddVBand="0" w:evenVBand="0" w:oddHBand="0" w:evenHBand="0" w:firstRowFirstColumn="0" w:firstRowLastColumn="0" w:lastRowFirstColumn="0" w:lastRowLastColumn="0"/>
             </w:pPr>
             <w:r>
-              <w:t>If the Registry identified by the ID is not found, then the CIR server will throw a RegistryNotFoundFault.</w:t>
+              <w:t xml:space="preserve">If the Registry identified by the </w:t>
+            </w:r>
+            <w:proofErr w:type="spellStart"/>
+            <w:r>
+              <w:t>Registry</w:t>
+            </w:r>
+            <w:r>
+              <w:t>ID</w:t>
+            </w:r>
+            <w:proofErr w:type="spellEnd"/>
+            <w:r>
+              <w:t xml:space="preserve"> is not found, then the CIR server will throw a RegistryNotFoundFault.</w:t>
             </w:r>
           </w:p>
           <w:p>
@@ -6942,8 +7058,32 @@
             <w:r>
               <w:t xml:space="preserve">identified by the </w:t>
             </w:r>
-            <w:r>
-              <w:t>ID and SourceID is not found, then the CIR server will throw a CategoryNotFoundFault.</w:t>
+            <w:proofErr w:type="spellStart"/>
+            <w:r>
+              <w:t>C</w:t>
+            </w:r>
+            <w:bookmarkStart w:id="17" w:name="_GoBack"/>
+            <w:bookmarkEnd w:id="17"/>
+            <w:r>
+              <w:t>ategory</w:t>
+            </w:r>
+            <w:r>
+              <w:t>ID</w:t>
+            </w:r>
+            <w:proofErr w:type="spellEnd"/>
+            <w:r>
+              <w:t xml:space="preserve"> and </w:t>
+            </w:r>
+            <w:proofErr w:type="spellStart"/>
+            <w:r>
+              <w:t>Category</w:t>
+            </w:r>
+            <w:r>
+              <w:t>SourceID</w:t>
+            </w:r>
+            <w:proofErr w:type="spellEnd"/>
+            <w:r>
+              <w:t xml:space="preserve"> is not found, then the CIR server will throw a CategoryNotFoundFault.</w:t>
             </w:r>
           </w:p>
           <w:p>
@@ -7032,13 +7172,7 @@
               <w:cnfStyle w:val="000000000000" w:firstRow="0" w:lastRow="0" w:firstColumn="0" w:lastColumn="0" w:oddVBand="0" w:evenVBand="0" w:oddHBand="0" w:evenHBand="0" w:firstRowFirstColumn="0" w:firstRowLastColumn="0" w:lastRowFirstColumn="0" w:lastRowLastColumn="0"/>
             </w:pPr>
             <w:r>
-              <w:t xml:space="preserve">CIRID </w:t>
-            </w:r>
-            <w:r>
-              <w:t xml:space="preserve">AS </w:t>
-            </w:r>
-            <w:r>
-              <w:t>UUID</w:t>
+              <w:t>N/A</w:t>
             </w:r>
           </w:p>
         </w:tc>
@@ -7130,11 +7264,11 @@
       <w:pPr>
         <w:pStyle w:val="Heading3"/>
       </w:pPr>
-      <w:bookmarkStart w:id="17" w:name="_Toc301262925"/>
+      <w:bookmarkStart w:id="18" w:name="_Toc301262925"/>
       <w:r>
         <w:t>Update Registry</w:t>
       </w:r>
-      <w:bookmarkEnd w:id="17"/>
+      <w:bookmarkEnd w:id="18"/>
     </w:p>
     <w:tbl>
       <w:tblPr>
@@ -7324,7 +7458,15 @@
               <w:cnfStyle w:val="000000000000" w:firstRow="0" w:lastRow="0" w:firstColumn="0" w:lastColumn="0" w:oddVBand="0" w:evenVBand="0" w:oddHBand="0" w:evenHBand="0" w:firstRowFirstColumn="0" w:firstRowLastColumn="0" w:lastRowFirstColumn="0" w:lastRowLastColumn="0"/>
             </w:pPr>
             <w:r>
-              <w:t>If a Category identified by the ID and SourceID is not found, then the CIR server will throw a CategoryNotFoundFault.</w:t>
+              <w:t xml:space="preserve">If a Category identified by the ID and </w:t>
+            </w:r>
+            <w:proofErr w:type="spellStart"/>
+            <w:r>
+              <w:t>SourceID</w:t>
+            </w:r>
+            <w:proofErr w:type="spellEnd"/>
+            <w:r>
+              <w:t xml:space="preserve"> is not found, then the CIR server will throw a CategoryNotFoundFault.</w:t>
             </w:r>
           </w:p>
           <w:p>
@@ -7449,12 +7591,7 @@
               <w:cnfStyle w:val="000000000000" w:firstRow="0" w:lastRow="0" w:firstColumn="0" w:lastColumn="0" w:oddVBand="0" w:evenVBand="0" w:oddHBand="0" w:evenHBand="0" w:firstRowFirstColumn="0" w:firstRowLastColumn="0" w:lastRowFirstColumn="0" w:lastRowLastColumn="0"/>
             </w:pPr>
             <w:r>
-              <w:t>EntryNotFou</w:t>
-            </w:r>
-            <w:bookmarkStart w:id="18" w:name="_GoBack"/>
-            <w:bookmarkEnd w:id="18"/>
-            <w:r>
-              <w:t>ndFault</w:t>
+              <w:t>EntryNotFoundFault</w:t>
             </w:r>
           </w:p>
           <w:p>
@@ -7590,14 +7727,16 @@
               <w:jc w:val="left"/>
               <w:cnfStyle w:val="000000000000" w:firstRow="0" w:lastRow="0" w:firstColumn="0" w:lastColumn="0" w:oddVBand="0" w:evenVBand="0" w:oddHBand="0" w:evenHBand="0" w:firstRowFirstColumn="0" w:firstRowLastColumn="0" w:lastRowFirstColumn="0" w:lastRowLastColumn="0"/>
             </w:pPr>
-            <w:r>
-              <w:t xml:space="preserve">Old </w:t>
+            <w:proofErr w:type="spellStart"/>
+            <w:r>
+              <w:t>Old</w:t>
             </w:r>
             <w:r>
               <w:t>CIRID</w:t>
             </w:r>
-            <w:r>
-              <w:t>s (</w:t>
+            <w:proofErr w:type="spellEnd"/>
+            <w:r>
+              <w:t xml:space="preserve"> (</w:t>
             </w:r>
             <w:proofErr w:type="spellStart"/>
             <w:r>
@@ -7641,18 +7780,18 @@
               <w:jc w:val="left"/>
               <w:cnfStyle w:val="000000000000" w:firstRow="0" w:lastRow="0" w:firstColumn="0" w:lastColumn="0" w:oddVBand="0" w:evenVBand="0" w:oddHBand="0" w:evenHBand="0" w:firstRowFirstColumn="0" w:firstRowLastColumn="0" w:lastRowFirstColumn="0" w:lastRowLastColumn="0"/>
             </w:pPr>
+            <w:proofErr w:type="spellStart"/>
             <w:r>
               <w:t>New</w:t>
             </w:r>
             <w:r>
-              <w:t xml:space="preserve"> </w:t>
-            </w:r>
-            <w:r>
               <w:t>CIRID</w:t>
             </w:r>
+            <w:proofErr w:type="spellEnd"/>
             <w:r>
               <w:t xml:space="preserve"> (</w:t>
             </w:r>
+            <w:proofErr w:type="spellStart"/>
             <w:r>
               <w:rPr>
                 <w:i/>
@@ -7671,6 +7810,7 @@
               </w:rPr>
               <w:t>Type</w:t>
             </w:r>
+            <w:proofErr w:type="spellEnd"/>
             <w:r>
               <w:t>) [1]</w:t>
             </w:r>
@@ -7849,8 +7989,13 @@
               </w:numPr>
               <w:cnfStyle w:val="000000000000" w:firstRow="0" w:lastRow="0" w:firstColumn="0" w:lastColumn="0" w:oddVBand="0" w:evenVBand="0" w:oddHBand="0" w:evenHBand="0" w:firstRowFirstColumn="0" w:firstRowLastColumn="0" w:lastRowFirstColumn="0" w:lastRowLastColumn="0"/>
             </w:pPr>
-            <w:r>
-              <w:t xml:space="preserve">Registry ID </w:t>
+            <w:proofErr w:type="spellStart"/>
+            <w:r>
+              <w:t>RegistryID</w:t>
+            </w:r>
+            <w:proofErr w:type="spellEnd"/>
+            <w:r>
+              <w:t xml:space="preserve"> </w:t>
             </w:r>
             <w:r>
               <w:t>(</w:t>
@@ -7915,7 +8060,18 @@
               <w:cnfStyle w:val="000000000000" w:firstRow="0" w:lastRow="0" w:firstColumn="0" w:lastColumn="0" w:oddVBand="0" w:evenVBand="0" w:oddHBand="0" w:evenHBand="0" w:firstRowFirstColumn="0" w:firstRowLastColumn="0" w:lastRowFirstColumn="0" w:lastRowLastColumn="0"/>
             </w:pPr>
             <w:r>
-              <w:t>If the Registry identified by the ID is not found, then the CIR server will throw a RegistryNotFoundFault.</w:t>
+              <w:t xml:space="preserve">If the Registry identified by the </w:t>
+            </w:r>
+            <w:proofErr w:type="spellStart"/>
+            <w:r>
+              <w:t>Registry</w:t>
+            </w:r>
+            <w:r>
+              <w:t>ID</w:t>
+            </w:r>
+            <w:proofErr w:type="spellEnd"/>
+            <w:r>
+              <w:t xml:space="preserve"> is not found, then the CIR server will throw a RegistryNotFoundFault.</w:t>
             </w:r>
           </w:p>
         </w:tc>
@@ -8095,8 +8251,13 @@
               </w:numPr>
               <w:cnfStyle w:val="000000000000" w:firstRow="0" w:lastRow="0" w:firstColumn="0" w:lastColumn="0" w:oddVBand="0" w:evenVBand="0" w:oddHBand="0" w:evenHBand="0" w:firstRowFirstColumn="0" w:firstRowLastColumn="0" w:lastRowFirstColumn="0" w:lastRowLastColumn="0"/>
             </w:pPr>
-            <w:r>
-              <w:t>Registry ID (</w:t>
+            <w:proofErr w:type="spellStart"/>
+            <w:r>
+              <w:t>RegistryID</w:t>
+            </w:r>
+            <w:proofErr w:type="spellEnd"/>
+            <w:r>
+              <w:t xml:space="preserve"> (</w:t>
             </w:r>
             <w:proofErr w:type="spellStart"/>
             <w:r>
@@ -8119,15 +8280,28 @@
               </w:numPr>
               <w:cnfStyle w:val="000000000000" w:firstRow="0" w:lastRow="0" w:firstColumn="0" w:lastColumn="0" w:oddVBand="0" w:evenVBand="0" w:oddHBand="0" w:evenHBand="0" w:firstRowFirstColumn="0" w:firstRowLastColumn="0" w:lastRowFirstColumn="0" w:lastRowLastColumn="0"/>
             </w:pPr>
-            <w:r>
-              <w:t>Category ID (</w:t>
-            </w:r>
+            <w:proofErr w:type="spellStart"/>
+            <w:r>
+              <w:t>Categor</w:t>
+            </w:r>
+            <w:r>
+              <w:t>y</w:t>
+            </w:r>
+            <w:r>
+              <w:t>ID</w:t>
+            </w:r>
+            <w:proofErr w:type="spellEnd"/>
+            <w:r>
+              <w:t xml:space="preserve"> (</w:t>
+            </w:r>
+            <w:proofErr w:type="spellStart"/>
             <w:r>
               <w:rPr>
                 <w:i/>
               </w:rPr>
               <w:t>IDType</w:t>
             </w:r>
+            <w:proofErr w:type="spellEnd"/>
             <w:r>
               <w:t>) [1]</w:t>
             </w:r>
@@ -8141,15 +8315,22 @@
               </w:numPr>
               <w:cnfStyle w:val="000000000000" w:firstRow="0" w:lastRow="0" w:firstColumn="0" w:lastColumn="0" w:oddVBand="0" w:evenVBand="0" w:oddHBand="0" w:evenHBand="0" w:firstRowFirstColumn="0" w:firstRowLastColumn="0" w:lastRowFirstColumn="0" w:lastRowLastColumn="0"/>
             </w:pPr>
-            <w:r>
-              <w:t>Category SourceID (</w:t>
-            </w:r>
+            <w:proofErr w:type="spellStart"/>
+            <w:r>
+              <w:t>CategorySourceID</w:t>
+            </w:r>
+            <w:proofErr w:type="spellEnd"/>
+            <w:r>
+              <w:t xml:space="preserve"> (</w:t>
+            </w:r>
+            <w:proofErr w:type="spellStart"/>
             <w:r>
               <w:rPr>
                 <w:i/>
               </w:rPr>
               <w:t>IDType</w:t>
             </w:r>
+            <w:proofErr w:type="spellEnd"/>
             <w:r>
               <w:t>) [1]</w:t>
             </w:r>
@@ -8187,7 +8368,18 @@
               <w:t>I</w:t>
             </w:r>
             <w:r>
-              <w:t>f the Registry identified by the ID is not found, then the CIR server will throw a RegistryNotFoundFault.</w:t>
+              <w:t xml:space="preserve">f the Registry identified by the </w:t>
+            </w:r>
+            <w:proofErr w:type="spellStart"/>
+            <w:r>
+              <w:t>Registry</w:t>
+            </w:r>
+            <w:r>
+              <w:t>ID</w:t>
+            </w:r>
+            <w:proofErr w:type="spellEnd"/>
+            <w:r>
+              <w:t xml:space="preserve"> is not found, then the CIR server will throw a RegistryNotFoundFault.</w:t>
             </w:r>
           </w:p>
           <w:p>
@@ -8202,7 +8394,29 @@
               <w:cnfStyle w:val="000000000000" w:firstRow="0" w:lastRow="0" w:firstColumn="0" w:lastColumn="0" w:oddVBand="0" w:evenVBand="0" w:oddHBand="0" w:evenHBand="0" w:firstRowFirstColumn="0" w:firstRowLastColumn="0" w:lastRowFirstColumn="0" w:lastRowLastColumn="0"/>
             </w:pPr>
             <w:r>
-              <w:t>If the Category identified by the ID and SourceID is not found, then the CIR server will throw a CategoryNotFoundFault.</w:t>
+              <w:t xml:space="preserve">If the Category identified by the </w:t>
+            </w:r>
+            <w:proofErr w:type="spellStart"/>
+            <w:r>
+              <w:t>Category</w:t>
+            </w:r>
+            <w:r>
+              <w:t>ID</w:t>
+            </w:r>
+            <w:proofErr w:type="spellEnd"/>
+            <w:r>
+              <w:t xml:space="preserve"> and </w:t>
+            </w:r>
+            <w:proofErr w:type="spellStart"/>
+            <w:r>
+              <w:t>Category</w:t>
+            </w:r>
+            <w:r>
+              <w:t>SourceID</w:t>
+            </w:r>
+            <w:proofErr w:type="spellEnd"/>
+            <w:r>
+              <w:t xml:space="preserve"> is not found, then the CIR server will throw a CategoryNotFoundFault.</w:t>
             </w:r>
           </w:p>
         </w:tc>
@@ -8410,12 +8624,14 @@
             <w:r>
               <w:t xml:space="preserve">) [1..*], where </w:t>
             </w:r>
+            <w:proofErr w:type="spellStart"/>
             <w:r>
               <w:rPr>
                 <w:i/>
               </w:rPr>
               <w:t>EntryIdentifier</w:t>
             </w:r>
+            <w:proofErr w:type="spellEnd"/>
             <w:r>
               <w:t xml:space="preserve"> is composed of:</w:t>
             </w:r>
@@ -9206,7 +9422,7 @@
         <w:fldChar w:fldCharType="separate"/>
       </w:r>
       <w:r>
-        <w:t>3.2.3</w:t>
+        <w:t>3.2.2</w:t>
       </w:r>
       <w:r>
         <w:fldChar w:fldCharType="end"/>
@@ -9686,15 +9902,517 @@
       <w:pPr>
         <w:pStyle w:val="Heading3"/>
       </w:pPr>
-      <w:bookmarkStart w:id="26" w:name="_Toc301262933"/>
-      <w:r>
-        <w:t>Get</w:t>
-      </w:r>
-      <w:r>
-        <w:t xml:space="preserve"> Equivalent Entr</w:t>
-      </w:r>
-      <w:r>
-        <w:t>ies</w:t>
+      <w:bookmarkStart w:id="26" w:name="_Toc301262934"/>
+      <w:bookmarkStart w:id="27" w:name="_Ref234831467"/>
+      <w:r>
+        <w:t>Get Equivalent Entries</w:t>
+      </w:r>
+    </w:p>
+    <w:tbl>
+      <w:tblPr>
+        <w:tblStyle w:val="TableGrid"/>
+        <w:tblW w:w="8748" w:type="dxa"/>
+        <w:tblLook w:val="0680" w:firstRow="0" w:lastRow="0" w:firstColumn="1" w:lastColumn="0" w:noHBand="1" w:noVBand="1"/>
+      </w:tblPr>
+      <w:tblGrid>
+        <w:gridCol w:w="1368"/>
+        <w:gridCol w:w="7380"/>
+      </w:tblGrid>
+      <w:tr>
+        <w:tc>
+          <w:tcPr>
+            <w:cnfStyle w:val="001000000000" w:firstRow="0" w:lastRow="0" w:firstColumn="1" w:lastColumn="0" w:oddVBand="0" w:evenVBand="0" w:oddHBand="0" w:evenHBand="0" w:firstRowFirstColumn="0" w:firstRowLastColumn="0" w:lastRowFirstColumn="0" w:lastRowLastColumn="0"/>
+            <w:tcW w:w="1368" w:type="dxa"/>
+          </w:tcPr>
+          <w:p>
+            <w:r>
+              <w:t>Name</w:t>
+            </w:r>
+          </w:p>
+        </w:tc>
+        <w:tc>
+          <w:tcPr>
+            <w:tcW w:w="7380" w:type="dxa"/>
+          </w:tcPr>
+          <w:p>
+            <w:pPr>
+              <w:keepLines/>
+              <w:jc w:val="left"/>
+              <w:cnfStyle w:val="000000000000" w:firstRow="0" w:lastRow="0" w:firstColumn="0" w:lastColumn="0" w:oddVBand="0" w:evenVBand="0" w:oddHBand="0" w:evenHBand="0" w:firstRowFirstColumn="0" w:firstRowLastColumn="0" w:lastRowFirstColumn="0" w:lastRowLastColumn="0"/>
+            </w:pPr>
+            <w:proofErr w:type="spellStart"/>
+            <w:r>
+              <w:t>Get</w:t>
+            </w:r>
+            <w:r>
+              <w:t>EquivalentEntries</w:t>
+            </w:r>
+            <w:proofErr w:type="spellEnd"/>
+          </w:p>
+        </w:tc>
+      </w:tr>
+      <w:tr>
+        <w:tc>
+          <w:tcPr>
+            <w:cnfStyle w:val="001000000000" w:firstRow="0" w:lastRow="0" w:firstColumn="1" w:lastColumn="0" w:oddVBand="0" w:evenVBand="0" w:oddHBand="0" w:evenHBand="0" w:firstRowFirstColumn="0" w:firstRowLastColumn="0" w:lastRowFirstColumn="0" w:lastRowLastColumn="0"/>
+            <w:tcW w:w="1368" w:type="dxa"/>
+          </w:tcPr>
+          <w:p>
+            <w:r>
+              <w:t>Description</w:t>
+            </w:r>
+          </w:p>
+        </w:tc>
+        <w:tc>
+          <w:tcPr>
+            <w:tcW w:w="7380" w:type="dxa"/>
+          </w:tcPr>
+          <w:p>
+            <w:pPr>
+              <w:keepLines/>
+              <w:jc w:val="left"/>
+              <w:cnfStyle w:val="000000000000" w:firstRow="0" w:lastRow="0" w:firstColumn="0" w:lastColumn="0" w:oddVBand="0" w:evenVBand="0" w:oddHBand="0" w:evenHBand="0" w:firstRowFirstColumn="0" w:firstRowLastColumn="0" w:lastRowFirstColumn="0" w:lastRowLastColumn="0"/>
+            </w:pPr>
+            <w:r>
+              <w:t xml:space="preserve">Returns any equivalent Entries to the specified existing Entries (i.e. by identifying all Entries with the same CIRID to the existing Entries). Multiple entries are specified by </w:t>
+            </w:r>
+            <w:proofErr w:type="spellStart"/>
+            <w:r>
+              <w:t>IDInSource</w:t>
+            </w:r>
+            <w:proofErr w:type="spellEnd"/>
+            <w:r>
+              <w:t xml:space="preserve"> and </w:t>
+            </w:r>
+            <w:proofErr w:type="spellStart"/>
+            <w:r>
+              <w:t>Sourc</w:t>
+            </w:r>
+            <w:r>
+              <w:t>eID</w:t>
+            </w:r>
+            <w:proofErr w:type="spellEnd"/>
+            <w:r>
+              <w:t xml:space="preserve"> pairs. A </w:t>
+            </w:r>
+            <w:proofErr w:type="spellStart"/>
+            <w:r>
+              <w:t>Target</w:t>
+            </w:r>
+            <w:r>
+              <w:t>SourceID</w:t>
+            </w:r>
+            <w:proofErr w:type="spellEnd"/>
+            <w:r>
+              <w:t xml:space="preserve"> or list of </w:t>
+            </w:r>
+            <w:proofErr w:type="spellStart"/>
+            <w:r>
+              <w:t>Target</w:t>
+            </w:r>
+            <w:r>
+              <w:t>SourceIDs</w:t>
+            </w:r>
+            <w:proofErr w:type="spellEnd"/>
+            <w:r>
+              <w:t xml:space="preserve"> can be specified to filter returned Entries.</w:t>
+            </w:r>
+          </w:p>
+        </w:tc>
+      </w:tr>
+      <w:tr>
+        <w:tc>
+          <w:tcPr>
+            <w:cnfStyle w:val="001000000000" w:firstRow="0" w:lastRow="0" w:firstColumn="1" w:lastColumn="0" w:oddVBand="0" w:evenVBand="0" w:oddHBand="0" w:evenHBand="0" w:firstRowFirstColumn="0" w:firstRowLastColumn="0" w:lastRowFirstColumn="0" w:lastRowLastColumn="0"/>
+            <w:tcW w:w="1368" w:type="dxa"/>
+          </w:tcPr>
+          <w:p>
+            <w:r>
+              <w:t>Input Parameters</w:t>
+            </w:r>
+          </w:p>
+        </w:tc>
+        <w:tc>
+          <w:tcPr>
+            <w:tcW w:w="7380" w:type="dxa"/>
+          </w:tcPr>
+          <w:p>
+            <w:pPr>
+              <w:keepLines/>
+              <w:numPr>
+                <w:ilvl w:val="0"/>
+                <w:numId w:val="1"/>
+              </w:numPr>
+              <w:jc w:val="left"/>
+              <w:cnfStyle w:val="000000000000" w:firstRow="0" w:lastRow="0" w:firstColumn="0" w:lastColumn="0" w:oddVBand="0" w:evenVBand="0" w:oddHBand="0" w:evenHBand="0" w:firstRowFirstColumn="0" w:firstRowLastColumn="0" w:lastRowFirstColumn="0" w:lastRowLastColumn="0"/>
+            </w:pPr>
+            <w:proofErr w:type="spellStart"/>
+            <w:r>
+              <w:t>EntrySourceIdentifier</w:t>
+            </w:r>
+            <w:proofErr w:type="spellEnd"/>
+            <w:r>
+              <w:t xml:space="preserve"> (</w:t>
+            </w:r>
+            <w:proofErr w:type="spellStart"/>
+            <w:r>
+              <w:rPr>
+                <w:i/>
+              </w:rPr>
+              <w:t>EntrySourceIdentifier</w:t>
+            </w:r>
+            <w:proofErr w:type="spellEnd"/>
+            <w:r>
+              <w:t xml:space="preserve">) [1..*] where </w:t>
+            </w:r>
+            <w:proofErr w:type="spellStart"/>
+            <w:r>
+              <w:rPr>
+                <w:i/>
+              </w:rPr>
+              <w:t>EntrySourceIdentifier</w:t>
+            </w:r>
+            <w:proofErr w:type="spellEnd"/>
+            <w:r>
+              <w:t xml:space="preserve"> is composed of:</w:t>
+            </w:r>
+          </w:p>
+          <w:p>
+            <w:pPr>
+              <w:keepLines/>
+              <w:numPr>
+                <w:ilvl w:val="1"/>
+                <w:numId w:val="1"/>
+              </w:numPr>
+              <w:jc w:val="left"/>
+              <w:cnfStyle w:val="000000000000" w:firstRow="0" w:lastRow="0" w:firstColumn="0" w:lastColumn="0" w:oddVBand="0" w:evenVBand="0" w:oddHBand="0" w:evenHBand="0" w:firstRowFirstColumn="0" w:firstRowLastColumn="0" w:lastRowFirstColumn="0" w:lastRowLastColumn="0"/>
+            </w:pPr>
+            <w:proofErr w:type="spellStart"/>
+            <w:r>
+              <w:t>IDInSource</w:t>
+            </w:r>
+            <w:proofErr w:type="spellEnd"/>
+            <w:r>
+              <w:t xml:space="preserve"> (</w:t>
+            </w:r>
+            <w:proofErr w:type="spellStart"/>
+            <w:r>
+              <w:rPr>
+                <w:i/>
+              </w:rPr>
+              <w:t>IDType</w:t>
+            </w:r>
+            <w:proofErr w:type="spellEnd"/>
+            <w:r>
+              <w:t>) [1]</w:t>
+            </w:r>
+          </w:p>
+          <w:p>
+            <w:pPr>
+              <w:keepLines/>
+              <w:numPr>
+                <w:ilvl w:val="1"/>
+                <w:numId w:val="1"/>
+              </w:numPr>
+              <w:jc w:val="left"/>
+              <w:cnfStyle w:val="000000000000" w:firstRow="0" w:lastRow="0" w:firstColumn="0" w:lastColumn="0" w:oddVBand="0" w:evenVBand="0" w:oddHBand="0" w:evenHBand="0" w:firstRowFirstColumn="0" w:firstRowLastColumn="0" w:lastRowFirstColumn="0" w:lastRowLastColumn="0"/>
+            </w:pPr>
+            <w:proofErr w:type="spellStart"/>
+            <w:r>
+              <w:lastRenderedPageBreak/>
+              <w:t>SourceID</w:t>
+            </w:r>
+            <w:proofErr w:type="spellEnd"/>
+            <w:r>
+              <w:t xml:space="preserve"> (</w:t>
+            </w:r>
+            <w:proofErr w:type="spellStart"/>
+            <w:r>
+              <w:rPr>
+                <w:i/>
+              </w:rPr>
+              <w:t>IDType</w:t>
+            </w:r>
+            <w:proofErr w:type="spellEnd"/>
+            <w:r>
+              <w:t>) [1]</w:t>
+            </w:r>
+          </w:p>
+          <w:p>
+            <w:pPr>
+              <w:keepLines/>
+              <w:numPr>
+                <w:ilvl w:val="0"/>
+                <w:numId w:val="1"/>
+              </w:numPr>
+              <w:jc w:val="left"/>
+              <w:cnfStyle w:val="000000000000" w:firstRow="0" w:lastRow="0" w:firstColumn="0" w:lastColumn="0" w:oddVBand="0" w:evenVBand="0" w:oddHBand="0" w:evenHBand="0" w:firstRowFirstColumn="0" w:firstRowLastColumn="0" w:lastRowFirstColumn="0" w:lastRowLastColumn="0"/>
+            </w:pPr>
+            <w:proofErr w:type="spellStart"/>
+            <w:r>
+              <w:t>Target</w:t>
+            </w:r>
+            <w:r>
+              <w:t>SourceID</w:t>
+            </w:r>
+            <w:proofErr w:type="spellEnd"/>
+            <w:r>
+              <w:t xml:space="preserve"> (</w:t>
+            </w:r>
+            <w:proofErr w:type="spellStart"/>
+            <w:r>
+              <w:rPr>
+                <w:i/>
+              </w:rPr>
+              <w:t>IDType</w:t>
+            </w:r>
+            <w:proofErr w:type="spellEnd"/>
+            <w:r>
+              <w:t>) [0</w:t>
+            </w:r>
+            <w:proofErr w:type="gramStart"/>
+            <w:r>
+              <w:t>..*</w:t>
+            </w:r>
+            <w:proofErr w:type="gramEnd"/>
+            <w:r>
+              <w:t>]</w:t>
+            </w:r>
+          </w:p>
+        </w:tc>
+      </w:tr>
+      <w:tr>
+        <w:tc>
+          <w:tcPr>
+            <w:cnfStyle w:val="001000000000" w:firstRow="0" w:lastRow="0" w:firstColumn="1" w:lastColumn="0" w:oddVBand="0" w:evenVBand="0" w:oddHBand="0" w:evenHBand="0" w:firstRowFirstColumn="0" w:firstRowLastColumn="0" w:lastRowFirstColumn="0" w:lastRowLastColumn="0"/>
+            <w:tcW w:w="1368" w:type="dxa"/>
+          </w:tcPr>
+          <w:p>
+            <w:r>
+              <w:lastRenderedPageBreak/>
+              <w:t>Behavior</w:t>
+            </w:r>
+          </w:p>
+        </w:tc>
+        <w:tc>
+          <w:tcPr>
+            <w:tcW w:w="7380" w:type="dxa"/>
+          </w:tcPr>
+          <w:p>
+            <w:pPr>
+              <w:pStyle w:val="ListParagraph"/>
+              <w:keepLines/>
+              <w:numPr>
+                <w:ilvl w:val="0"/>
+                <w:numId w:val="12"/>
+              </w:numPr>
+              <w:jc w:val="left"/>
+              <w:cnfStyle w:val="000000000000" w:firstRow="0" w:lastRow="0" w:firstColumn="0" w:lastColumn="0" w:oddVBand="0" w:evenVBand="0" w:oddHBand="0" w:evenHBand="0" w:firstRowFirstColumn="0" w:firstRowLastColumn="0" w:lastRowFirstColumn="0" w:lastRowLastColumn="0"/>
+            </w:pPr>
+            <w:r>
+              <w:t>If the existing Entry does not have a CIRID, nothing is returned.</w:t>
+            </w:r>
+          </w:p>
+          <w:p>
+            <w:pPr>
+              <w:pStyle w:val="ListParagraph"/>
+              <w:keepLines/>
+              <w:numPr>
+                <w:ilvl w:val="0"/>
+                <w:numId w:val="12"/>
+              </w:numPr>
+              <w:jc w:val="left"/>
+              <w:cnfStyle w:val="000000000000" w:firstRow="0" w:lastRow="0" w:firstColumn="0" w:lastColumn="0" w:oddVBand="0" w:evenVBand="0" w:oddHBand="0" w:evenHBand="0" w:firstRowFirstColumn="0" w:firstRowLastColumn="0" w:lastRowFirstColumn="0" w:lastRowLastColumn="0"/>
+            </w:pPr>
+            <w:r>
+              <w:t>B</w:t>
+            </w:r>
+            <w:r>
+              <w:t xml:space="preserve">oth the existing Entry and other Entries </w:t>
+            </w:r>
+            <w:r>
+              <w:t xml:space="preserve">are returned </w:t>
+            </w:r>
+            <w:r>
+              <w:t>to allow correlation</w:t>
+            </w:r>
+            <w:r>
+              <w:t xml:space="preserve"> (via CIRID) by the client</w:t>
+            </w:r>
+            <w:r>
+              <w:t>.</w:t>
+            </w:r>
+          </w:p>
+          <w:p>
+            <w:pPr>
+              <w:pStyle w:val="ListParagraph"/>
+              <w:keepLines/>
+              <w:numPr>
+                <w:ilvl w:val="0"/>
+                <w:numId w:val="12"/>
+              </w:numPr>
+              <w:jc w:val="left"/>
+              <w:cnfStyle w:val="000000000000" w:firstRow="0" w:lastRow="0" w:firstColumn="0" w:lastColumn="0" w:oddVBand="0" w:evenVBand="0" w:oddHBand="0" w:evenHBand="0" w:firstRowFirstColumn="0" w:firstRowLastColumn="0" w:lastRowFirstColumn="0" w:lastRowLastColumn="0"/>
+            </w:pPr>
+            <w:r>
+              <w:t xml:space="preserve">The </w:t>
+            </w:r>
+            <w:proofErr w:type="spellStart"/>
+            <w:r>
+              <w:t>TargetSourceID</w:t>
+            </w:r>
+            <w:proofErr w:type="spellEnd"/>
+            <w:r>
+              <w:t xml:space="preserve"> filter only filters the other Entries and not the specified Entries.</w:t>
+            </w:r>
+          </w:p>
+          <w:p>
+            <w:pPr>
+              <w:pStyle w:val="ListParagraph"/>
+              <w:keepLines/>
+              <w:numPr>
+                <w:ilvl w:val="0"/>
+                <w:numId w:val="12"/>
+              </w:numPr>
+              <w:jc w:val="left"/>
+              <w:cnfStyle w:val="000000000000" w:firstRow="0" w:lastRow="0" w:firstColumn="0" w:lastColumn="0" w:oddVBand="0" w:evenVBand="0" w:oddHBand="0" w:evenHBand="0" w:firstRowFirstColumn="0" w:firstRowLastColumn="0" w:lastRowFirstColumn="0" w:lastRowLastColumn="0"/>
+            </w:pPr>
+            <w:r>
+              <w:t xml:space="preserve">If no </w:t>
+            </w:r>
+            <w:proofErr w:type="spellStart"/>
+            <w:r>
+              <w:t>Target</w:t>
+            </w:r>
+            <w:r>
+              <w:t>SourceID</w:t>
+            </w:r>
+            <w:proofErr w:type="spellEnd"/>
+            <w:r>
+              <w:t xml:space="preserve"> is specified, all Entries with the same CIRID are returned.</w:t>
+            </w:r>
+          </w:p>
+          <w:p>
+            <w:pPr>
+              <w:pStyle w:val="ListParagraph"/>
+              <w:keepLines/>
+              <w:numPr>
+                <w:ilvl w:val="0"/>
+                <w:numId w:val="12"/>
+              </w:numPr>
+              <w:jc w:val="left"/>
+              <w:cnfStyle w:val="000000000000" w:firstRow="0" w:lastRow="0" w:firstColumn="0" w:lastColumn="0" w:oddVBand="0" w:evenVBand="0" w:oddHBand="0" w:evenHBand="0" w:firstRowFirstColumn="0" w:firstRowLastColumn="0" w:lastRowFirstColumn="0" w:lastRowLastColumn="0"/>
+            </w:pPr>
+            <w:r>
+              <w:t xml:space="preserve">Multiple </w:t>
+            </w:r>
+            <w:proofErr w:type="spellStart"/>
+            <w:r>
+              <w:t>Target</w:t>
+            </w:r>
+            <w:r>
+              <w:t>SourceIDs</w:t>
+            </w:r>
+            <w:proofErr w:type="spellEnd"/>
+            <w:r>
+              <w:t xml:space="preserve"> are supported and act as a logical OR filter.</w:t>
+            </w:r>
+          </w:p>
+          <w:p>
+            <w:pPr>
+              <w:pStyle w:val="ListParagraph"/>
+              <w:keepLines/>
+              <w:numPr>
+                <w:ilvl w:val="0"/>
+                <w:numId w:val="12"/>
+              </w:numPr>
+              <w:jc w:val="left"/>
+              <w:cnfStyle w:val="000000000000" w:firstRow="0" w:lastRow="0" w:firstColumn="0" w:lastColumn="0" w:oddVBand="0" w:evenVBand="0" w:oddHBand="0" w:evenHBand="0" w:firstRowFirstColumn="0" w:firstRowLastColumn="0" w:lastRowFirstColumn="0" w:lastRowLastColumn="0"/>
+            </w:pPr>
+            <w:r>
+              <w:t>Wildcards a</w:t>
+            </w:r>
+            <w:r>
+              <w:t xml:space="preserve">re only supported on the </w:t>
+            </w:r>
+            <w:proofErr w:type="spellStart"/>
+            <w:r>
+              <w:t>Target</w:t>
+            </w:r>
+            <w:r>
+              <w:t>SourceID</w:t>
+            </w:r>
+            <w:proofErr w:type="spellEnd"/>
+            <w:r>
+              <w:t xml:space="preserve"> field.</w:t>
+            </w:r>
+          </w:p>
+        </w:tc>
+      </w:tr>
+      <w:tr>
+        <w:tc>
+          <w:tcPr>
+            <w:cnfStyle w:val="001000000000" w:firstRow="0" w:lastRow="0" w:firstColumn="1" w:lastColumn="0" w:oddVBand="0" w:evenVBand="0" w:oddHBand="0" w:evenHBand="0" w:firstRowFirstColumn="0" w:firstRowLastColumn="0" w:lastRowFirstColumn="0" w:lastRowLastColumn="0"/>
+            <w:tcW w:w="1368" w:type="dxa"/>
+          </w:tcPr>
+          <w:p>
+            <w:r>
+              <w:t>Returns</w:t>
+            </w:r>
+          </w:p>
+        </w:tc>
+        <w:tc>
+          <w:tcPr>
+            <w:tcW w:w="7380" w:type="dxa"/>
+          </w:tcPr>
+          <w:p>
+            <w:pPr>
+              <w:keepLines/>
+              <w:numPr>
+                <w:ilvl w:val="0"/>
+                <w:numId w:val="1"/>
+              </w:numPr>
+              <w:jc w:val="left"/>
+              <w:cnfStyle w:val="000000000000" w:firstRow="0" w:lastRow="0" w:firstColumn="0" w:lastColumn="0" w:oddVBand="0" w:evenVBand="0" w:oddHBand="0" w:evenHBand="0" w:firstRowFirstColumn="0" w:firstRowLastColumn="0" w:lastRowFirstColumn="0" w:lastRowLastColumn="0"/>
+            </w:pPr>
+            <w:r>
+              <w:t>Registry (</w:t>
+            </w:r>
+            <w:r>
+              <w:rPr>
+                <w:i/>
+              </w:rPr>
+              <w:t>Registry</w:t>
+            </w:r>
+            <w:r>
+              <w:t>) [0</w:t>
+            </w:r>
+            <w:proofErr w:type="gramStart"/>
+            <w:r>
+              <w:t>..*</w:t>
+            </w:r>
+            <w:proofErr w:type="gramEnd"/>
+            <w:r>
+              <w:t>]</w:t>
+            </w:r>
+          </w:p>
+        </w:tc>
+      </w:tr>
+    </w:tbl>
+    <w:p>
+      <w:pPr>
+        <w:pStyle w:val="Heading3"/>
+      </w:pPr>
+      <w:r>
+        <w:t xml:space="preserve">Get Equivalent Entries </w:t>
+      </w:r>
+      <w:proofErr w:type="gramStart"/>
+      <w:r>
+        <w:t>By</w:t>
+      </w:r>
+      <w:proofErr w:type="gramEnd"/>
+      <w:r>
+        <w:t xml:space="preserve"> CIRID</w:t>
       </w:r>
       <w:bookmarkEnd w:id="26"/>
     </w:p>
@@ -9732,13 +10450,7 @@
             </w:pPr>
             <w:proofErr w:type="spellStart"/>
             <w:r>
-              <w:t>Get</w:t>
-            </w:r>
-            <w:r>
-              <w:t>EquivalentEntr</w:t>
-            </w:r>
-            <w:r>
-              <w:t>ies</w:t>
+              <w:t>GetEquivalentEntryByCIRID</w:t>
             </w:r>
             <w:proofErr w:type="spellEnd"/>
           </w:p>
@@ -9767,58 +10479,19 @@
               <w:cnfStyle w:val="000000000000" w:firstRow="0" w:lastRow="0" w:firstColumn="0" w:lastColumn="0" w:oddVBand="0" w:evenVBand="0" w:oddHBand="0" w:evenHBand="0" w:firstRowFirstColumn="0" w:firstRowLastColumn="0" w:lastRowFirstColumn="0" w:lastRowLastColumn="0"/>
             </w:pPr>
             <w:r>
-              <w:t>Returns</w:t>
-            </w:r>
-            <w:r>
-              <w:t xml:space="preserve"> </w:t>
-            </w:r>
-            <w:r>
-              <w:t>any</w:t>
-            </w:r>
-            <w:r>
-              <w:t xml:space="preserve"> equivalent </w:t>
-            </w:r>
-            <w:r>
-              <w:t>E</w:t>
-            </w:r>
-            <w:r>
-              <w:t>ntries</w:t>
-            </w:r>
-            <w:r>
-              <w:t xml:space="preserve"> </w:t>
-            </w:r>
-            <w:r>
-              <w:t xml:space="preserve">to </w:t>
-            </w:r>
-            <w:r>
-              <w:t xml:space="preserve">the </w:t>
-            </w:r>
-            <w:r>
-              <w:t>specified existing Entry</w:t>
-            </w:r>
-            <w:r>
-              <w:t xml:space="preserve"> (i.e. </w:t>
-            </w:r>
-            <w:r>
-              <w:t xml:space="preserve">by identifying all other Entries with the </w:t>
-            </w:r>
-            <w:r>
-              <w:t>same CIRID</w:t>
-            </w:r>
-            <w:r>
-              <w:t xml:space="preserve"> to the existing Entry</w:t>
-            </w:r>
-            <w:r>
-              <w:t>)</w:t>
-            </w:r>
-            <w:r>
-              <w:t xml:space="preserve">. </w:t>
-            </w:r>
-            <w:r>
-              <w:t xml:space="preserve">An Entry is specified by IDInSource and SourceID. </w:t>
-            </w:r>
-            <w:r>
-              <w:t>A Target SourceID or list of SourceIDs can be specified to filter returned Entries.</w:t>
+              <w:t xml:space="preserve">Returns any equivalent Entries to the specified existing Entry </w:t>
+            </w:r>
+            <w:r>
+              <w:t>(i.e. by identifying all other Entries with the same CIRID to the existing Entry)</w:t>
+            </w:r>
+            <w:r>
+              <w:t xml:space="preserve">. An Entry is specified by CIRID. A Target SourceID </w:t>
+            </w:r>
+            <w:r>
+              <w:t xml:space="preserve">or list of SourceIDs </w:t>
+            </w:r>
+            <w:r>
+              <w:t>can be specified to filter returned Entries.</w:t>
             </w:r>
           </w:p>
         </w:tc>
@@ -9850,21 +10523,7 @@
               <w:cnfStyle w:val="000000000000" w:firstRow="0" w:lastRow="0" w:firstColumn="0" w:lastColumn="0" w:oddVBand="0" w:evenVBand="0" w:oddHBand="0" w:evenHBand="0" w:firstRowFirstColumn="0" w:firstRowLastColumn="0" w:lastRowFirstColumn="0" w:lastRowLastColumn="0"/>
             </w:pPr>
             <w:r>
-              <w:t>Existing</w:t>
-            </w:r>
-            <w:r>
-              <w:t xml:space="preserve"> </w:t>
-            </w:r>
-            <w:proofErr w:type="spellStart"/>
-            <w:r>
-              <w:t>IDInSource</w:t>
-            </w:r>
-            <w:proofErr w:type="spellEnd"/>
-            <w:r>
-              <w:t xml:space="preserve"> </w:t>
-            </w:r>
-            <w:r>
-              <w:t>(</w:t>
+              <w:t>Existing CIRID (</w:t>
             </w:r>
             <w:proofErr w:type="spellStart"/>
             <w:r>
@@ -9889,10 +10548,10 @@
               <w:cnfStyle w:val="000000000000" w:firstRow="0" w:lastRow="0" w:firstColumn="0" w:lastColumn="0" w:oddVBand="0" w:evenVBand="0" w:oddHBand="0" w:evenHBand="0" w:firstRowFirstColumn="0" w:firstRowLastColumn="0" w:lastRowFirstColumn="0" w:lastRowLastColumn="0"/>
             </w:pPr>
             <w:r>
-              <w:t>Existing</w:t>
-            </w:r>
-            <w:r>
-              <w:t xml:space="preserve"> SourceID </w:t>
+              <w:t xml:space="preserve">Target SourceID </w:t>
+            </w:r>
+            <w:r>
+              <w:t xml:space="preserve">Filter </w:t>
             </w:r>
             <w:r>
               <w:t>(</w:t>
@@ -9904,42 +10563,7 @@
               <w:t>IDType</w:t>
             </w:r>
             <w:r>
-              <w:t>) [1]</w:t>
-            </w:r>
-          </w:p>
-          <w:p>
-            <w:pPr>
-              <w:keepLines/>
-              <w:numPr>
-                <w:ilvl w:val="0"/>
-                <w:numId w:val="1"/>
-              </w:numPr>
-              <w:jc w:val="left"/>
-              <w:cnfStyle w:val="000000000000" w:firstRow="0" w:lastRow="0" w:firstColumn="0" w:lastColumn="0" w:oddVBand="0" w:evenVBand="0" w:oddHBand="0" w:evenHBand="0" w:firstRowFirstColumn="0" w:firstRowLastColumn="0" w:lastRowFirstColumn="0" w:lastRowLastColumn="0"/>
-            </w:pPr>
-            <w:r>
-              <w:t>Target SourceID</w:t>
-            </w:r>
-            <w:r>
-              <w:t xml:space="preserve"> Filter</w:t>
-            </w:r>
-            <w:r>
-              <w:t xml:space="preserve"> </w:t>
-            </w:r>
-            <w:r>
-              <w:t>(</w:t>
-            </w:r>
-            <w:r>
-              <w:rPr>
-                <w:i/>
-              </w:rPr>
-              <w:t>IDType</w:t>
-            </w:r>
-            <w:r>
-              <w:t>)</w:t>
-            </w:r>
-            <w:r>
-              <w:t xml:space="preserve"> [0..*]</w:t>
+              <w:t>) [0..*]</w:t>
             </w:r>
           </w:p>
         </w:tc>
@@ -9952,7 +10576,6 @@
           </w:tcPr>
           <w:p>
             <w:r>
-              <w:lastRenderedPageBreak/>
               <w:t>Behavior</w:t>
             </w:r>
           </w:p>
@@ -9973,7 +10596,13 @@
               <w:cnfStyle w:val="000000000000" w:firstRow="0" w:lastRow="0" w:firstColumn="0" w:lastColumn="0" w:oddVBand="0" w:evenVBand="0" w:oddHBand="0" w:evenHBand="0" w:firstRowFirstColumn="0" w:firstRowLastColumn="0" w:lastRowFirstColumn="0" w:lastRowLastColumn="0"/>
             </w:pPr>
             <w:r>
-              <w:t>If the existing Entry does not have a CIRID, nothing is returned.</w:t>
+              <w:t xml:space="preserve">If there </w:t>
+            </w:r>
+            <w:r>
+              <w:t>is</w:t>
+            </w:r>
+            <w:r>
+              <w:t xml:space="preserve"> no existing Entry with the specified CIRID, nothing is returned.</w:t>
             </w:r>
           </w:p>
           <w:p>
@@ -10012,13 +10641,7 @@
               <w:cnfStyle w:val="000000000000" w:firstRow="0" w:lastRow="0" w:firstColumn="0" w:lastColumn="0" w:oddVBand="0" w:evenVBand="0" w:oddHBand="0" w:evenHBand="0" w:firstRowFirstColumn="0" w:firstRowLastColumn="0" w:lastRowFirstColumn="0" w:lastRowLastColumn="0"/>
             </w:pPr>
             <w:r>
-              <w:t xml:space="preserve">If no Target SourceID is specified, all </w:t>
-            </w:r>
-            <w:r>
-              <w:t xml:space="preserve">other </w:t>
-            </w:r>
-            <w:r>
-              <w:t>Entries with the same CIRID are returned.</w:t>
+              <w:t>If no Target SourceID is specified, all Entries with the same CIRID are returned.</w:t>
             </w:r>
           </w:p>
           <w:p>
@@ -10033,10 +10656,7 @@
               <w:cnfStyle w:val="000000000000" w:firstRow="0" w:lastRow="0" w:firstColumn="0" w:lastColumn="0" w:oddVBand="0" w:evenVBand="0" w:oddHBand="0" w:evenHBand="0" w:firstRowFirstColumn="0" w:firstRowLastColumn="0" w:lastRowFirstColumn="0" w:lastRowLastColumn="0"/>
             </w:pPr>
             <w:r>
-              <w:t>Multiple Target SourceID</w:t>
-            </w:r>
-            <w:r>
-              <w:t>s are supported and act as a logical OR filter.</w:t>
+              <w:t>Multiple Target SourceIDs are supported and act as a logical OR filter.</w:t>
             </w:r>
           </w:p>
           <w:p>
@@ -10083,10 +10703,7 @@
               <w:cnfStyle w:val="000000000000" w:firstRow="0" w:lastRow="0" w:firstColumn="0" w:lastColumn="0" w:oddVBand="0" w:evenVBand="0" w:oddHBand="0" w:evenHBand="0" w:firstRowFirstColumn="0" w:firstRowLastColumn="0" w:lastRowFirstColumn="0" w:lastRowLastColumn="0"/>
             </w:pPr>
             <w:r>
-              <w:t xml:space="preserve">Registry </w:t>
-            </w:r>
-            <w:r>
-              <w:t>(</w:t>
+              <w:t>Registry (</w:t>
             </w:r>
             <w:r>
               <w:rPr>
@@ -10112,335 +10729,14 @@
     <w:p>
       <w:pPr>
         <w:pStyle w:val="Heading3"/>
-      </w:pPr>
-      <w:bookmarkStart w:id="27" w:name="_Toc301262934"/>
-      <w:bookmarkStart w:id="28" w:name="_Ref234831467"/>
-      <w:r>
-        <w:t>Get Equivalent Entries By CIRID</w:t>
+        <w:ind w:left="1440" w:hanging="1440"/>
+      </w:pPr>
+      <w:bookmarkStart w:id="28" w:name="_Toc301262935"/>
+      <w:r>
+        <w:t>Wildcard Specification</w:t>
       </w:r>
       <w:bookmarkEnd w:id="27"/>
-    </w:p>
-    <w:tbl>
-      <w:tblPr>
-        <w:tblStyle w:val="TableGrid"/>
-        <w:tblW w:w="8748" w:type="dxa"/>
-        <w:tblLook w:val="0680" w:firstRow="0" w:lastRow="0" w:firstColumn="1" w:lastColumn="0" w:noHBand="1" w:noVBand="1"/>
-      </w:tblPr>
-      <w:tblGrid>
-        <w:gridCol w:w="1368"/>
-        <w:gridCol w:w="7380"/>
-      </w:tblGrid>
-      <w:tr>
-        <w:tc>
-          <w:tcPr>
-            <w:cnfStyle w:val="001000000000" w:firstRow="0" w:lastRow="0" w:firstColumn="1" w:lastColumn="0" w:oddVBand="0" w:evenVBand="0" w:oddHBand="0" w:evenHBand="0" w:firstRowFirstColumn="0" w:firstRowLastColumn="0" w:lastRowFirstColumn="0" w:lastRowLastColumn="0"/>
-            <w:tcW w:w="1368" w:type="dxa"/>
-          </w:tcPr>
-          <w:p>
-            <w:r>
-              <w:t>Name</w:t>
-            </w:r>
-          </w:p>
-        </w:tc>
-        <w:tc>
-          <w:tcPr>
-            <w:tcW w:w="7380" w:type="dxa"/>
-          </w:tcPr>
-          <w:p>
-            <w:pPr>
-              <w:keepLines/>
-              <w:jc w:val="left"/>
-              <w:cnfStyle w:val="000000000000" w:firstRow="0" w:lastRow="0" w:firstColumn="0" w:lastColumn="0" w:oddVBand="0" w:evenVBand="0" w:oddHBand="0" w:evenHBand="0" w:firstRowFirstColumn="0" w:firstRowLastColumn="0" w:lastRowFirstColumn="0" w:lastRowLastColumn="0"/>
-            </w:pPr>
-            <w:proofErr w:type="spellStart"/>
-            <w:r>
-              <w:t>GetEquivalentEntryByCIRID</w:t>
-            </w:r>
-            <w:proofErr w:type="spellEnd"/>
-          </w:p>
-        </w:tc>
-      </w:tr>
-      <w:tr>
-        <w:tc>
-          <w:tcPr>
-            <w:cnfStyle w:val="001000000000" w:firstRow="0" w:lastRow="0" w:firstColumn="1" w:lastColumn="0" w:oddVBand="0" w:evenVBand="0" w:oddHBand="0" w:evenHBand="0" w:firstRowFirstColumn="0" w:firstRowLastColumn="0" w:lastRowFirstColumn="0" w:lastRowLastColumn="0"/>
-            <w:tcW w:w="1368" w:type="dxa"/>
-          </w:tcPr>
-          <w:p>
-            <w:r>
-              <w:t>Description</w:t>
-            </w:r>
-          </w:p>
-        </w:tc>
-        <w:tc>
-          <w:tcPr>
-            <w:tcW w:w="7380" w:type="dxa"/>
-          </w:tcPr>
-          <w:p>
-            <w:pPr>
-              <w:keepLines/>
-              <w:jc w:val="left"/>
-              <w:cnfStyle w:val="000000000000" w:firstRow="0" w:lastRow="0" w:firstColumn="0" w:lastColumn="0" w:oddVBand="0" w:evenVBand="0" w:oddHBand="0" w:evenHBand="0" w:firstRowFirstColumn="0" w:firstRowLastColumn="0" w:lastRowFirstColumn="0" w:lastRowLastColumn="0"/>
-            </w:pPr>
-            <w:r>
-              <w:t xml:space="preserve">Returns any equivalent Entries to the specified existing Entry </w:t>
-            </w:r>
-            <w:r>
-              <w:t>(i.e. by identifying all other Entries with the same CIRID to the existing Entry)</w:t>
-            </w:r>
-            <w:r>
-              <w:t xml:space="preserve">. An Entry is specified by CIRID. A Target SourceID </w:t>
-            </w:r>
-            <w:r>
-              <w:t xml:space="preserve">or list of SourceIDs </w:t>
-            </w:r>
-            <w:r>
-              <w:t>can be specified to filter returned Entries.</w:t>
-            </w:r>
-          </w:p>
-        </w:tc>
-      </w:tr>
-      <w:tr>
-        <w:tc>
-          <w:tcPr>
-            <w:cnfStyle w:val="001000000000" w:firstRow="0" w:lastRow="0" w:firstColumn="1" w:lastColumn="0" w:oddVBand="0" w:evenVBand="0" w:oddHBand="0" w:evenHBand="0" w:firstRowFirstColumn="0" w:firstRowLastColumn="0" w:lastRowFirstColumn="0" w:lastRowLastColumn="0"/>
-            <w:tcW w:w="1368" w:type="dxa"/>
-          </w:tcPr>
-          <w:p>
-            <w:r>
-              <w:t>Input Parameters</w:t>
-            </w:r>
-          </w:p>
-        </w:tc>
-        <w:tc>
-          <w:tcPr>
-            <w:tcW w:w="7380" w:type="dxa"/>
-          </w:tcPr>
-          <w:p>
-            <w:pPr>
-              <w:keepLines/>
-              <w:numPr>
-                <w:ilvl w:val="0"/>
-                <w:numId w:val="1"/>
-              </w:numPr>
-              <w:jc w:val="left"/>
-              <w:cnfStyle w:val="000000000000" w:firstRow="0" w:lastRow="0" w:firstColumn="0" w:lastColumn="0" w:oddVBand="0" w:evenVBand="0" w:oddHBand="0" w:evenHBand="0" w:firstRowFirstColumn="0" w:firstRowLastColumn="0" w:lastRowFirstColumn="0" w:lastRowLastColumn="0"/>
-            </w:pPr>
-            <w:r>
-              <w:t>Existing CIRID (</w:t>
-            </w:r>
-            <w:proofErr w:type="spellStart"/>
-            <w:r>
-              <w:rPr>
-                <w:i/>
-              </w:rPr>
-              <w:t>IDType</w:t>
-            </w:r>
-            <w:proofErr w:type="spellEnd"/>
-            <w:r>
-              <w:t>) [1]</w:t>
-            </w:r>
-          </w:p>
-          <w:p>
-            <w:pPr>
-              <w:keepLines/>
-              <w:numPr>
-                <w:ilvl w:val="0"/>
-                <w:numId w:val="1"/>
-              </w:numPr>
-              <w:jc w:val="left"/>
-              <w:cnfStyle w:val="000000000000" w:firstRow="0" w:lastRow="0" w:firstColumn="0" w:lastColumn="0" w:oddVBand="0" w:evenVBand="0" w:oddHBand="0" w:evenHBand="0" w:firstRowFirstColumn="0" w:firstRowLastColumn="0" w:lastRowFirstColumn="0" w:lastRowLastColumn="0"/>
-            </w:pPr>
-            <w:r>
-              <w:t xml:space="preserve">Target SourceID </w:t>
-            </w:r>
-            <w:r>
-              <w:t xml:space="preserve">Filter </w:t>
-            </w:r>
-            <w:r>
-              <w:t>(</w:t>
-            </w:r>
-            <w:r>
-              <w:rPr>
-                <w:i/>
-              </w:rPr>
-              <w:t>IDType</w:t>
-            </w:r>
-            <w:r>
-              <w:t>) [0..*]</w:t>
-            </w:r>
-          </w:p>
-        </w:tc>
-      </w:tr>
-      <w:tr>
-        <w:tc>
-          <w:tcPr>
-            <w:cnfStyle w:val="001000000000" w:firstRow="0" w:lastRow="0" w:firstColumn="1" w:lastColumn="0" w:oddVBand="0" w:evenVBand="0" w:oddHBand="0" w:evenHBand="0" w:firstRowFirstColumn="0" w:firstRowLastColumn="0" w:lastRowFirstColumn="0" w:lastRowLastColumn="0"/>
-            <w:tcW w:w="1368" w:type="dxa"/>
-          </w:tcPr>
-          <w:p>
-            <w:r>
-              <w:t>Behavior</w:t>
-            </w:r>
-          </w:p>
-        </w:tc>
-        <w:tc>
-          <w:tcPr>
-            <w:tcW w:w="7380" w:type="dxa"/>
-          </w:tcPr>
-          <w:p>
-            <w:pPr>
-              <w:pStyle w:val="ListParagraph"/>
-              <w:keepLines/>
-              <w:numPr>
-                <w:ilvl w:val="0"/>
-                <w:numId w:val="12"/>
-              </w:numPr>
-              <w:jc w:val="left"/>
-              <w:cnfStyle w:val="000000000000" w:firstRow="0" w:lastRow="0" w:firstColumn="0" w:lastColumn="0" w:oddVBand="0" w:evenVBand="0" w:oddHBand="0" w:evenHBand="0" w:firstRowFirstColumn="0" w:firstRowLastColumn="0" w:lastRowFirstColumn="0" w:lastRowLastColumn="0"/>
-            </w:pPr>
-            <w:r>
-              <w:t xml:space="preserve">If there </w:t>
-            </w:r>
-            <w:r>
-              <w:t>is</w:t>
-            </w:r>
-            <w:r>
-              <w:t xml:space="preserve"> no existing Entry with the specified CIRID, nothing is returned.</w:t>
-            </w:r>
-          </w:p>
-          <w:p>
-            <w:pPr>
-              <w:pStyle w:val="ListParagraph"/>
-              <w:keepLines/>
-              <w:numPr>
-                <w:ilvl w:val="0"/>
-                <w:numId w:val="12"/>
-              </w:numPr>
-              <w:jc w:val="left"/>
-              <w:cnfStyle w:val="000000000000" w:firstRow="0" w:lastRow="0" w:firstColumn="0" w:lastColumn="0" w:oddVBand="0" w:evenVBand="0" w:oddHBand="0" w:evenHBand="0" w:firstRowFirstColumn="0" w:firstRowLastColumn="0" w:lastRowFirstColumn="0" w:lastRowLastColumn="0"/>
-            </w:pPr>
-            <w:r>
-              <w:t xml:space="preserve">Only </w:t>
-            </w:r>
-            <w:r>
-              <w:rPr>
-                <w:b/>
-              </w:rPr>
-              <w:t>other</w:t>
-            </w:r>
-            <w:r>
-              <w:t xml:space="preserve"> Entries are returned – the existing Entry is not returned as part of the result set.</w:t>
-            </w:r>
-          </w:p>
-          <w:p>
-            <w:pPr>
-              <w:pStyle w:val="ListParagraph"/>
-              <w:keepLines/>
-              <w:numPr>
-                <w:ilvl w:val="0"/>
-                <w:numId w:val="12"/>
-              </w:numPr>
-              <w:jc w:val="left"/>
-              <w:cnfStyle w:val="000000000000" w:firstRow="0" w:lastRow="0" w:firstColumn="0" w:lastColumn="0" w:oddVBand="0" w:evenVBand="0" w:oddHBand="0" w:evenHBand="0" w:firstRowFirstColumn="0" w:firstRowLastColumn="0" w:lastRowFirstColumn="0" w:lastRowLastColumn="0"/>
-            </w:pPr>
-            <w:r>
-              <w:t>If no Target SourceID is specified, all Entries with the same CIRID are returned.</w:t>
-            </w:r>
-          </w:p>
-          <w:p>
-            <w:pPr>
-              <w:pStyle w:val="ListParagraph"/>
-              <w:keepLines/>
-              <w:numPr>
-                <w:ilvl w:val="0"/>
-                <w:numId w:val="12"/>
-              </w:numPr>
-              <w:jc w:val="left"/>
-              <w:cnfStyle w:val="000000000000" w:firstRow="0" w:lastRow="0" w:firstColumn="0" w:lastColumn="0" w:oddVBand="0" w:evenVBand="0" w:oddHBand="0" w:evenHBand="0" w:firstRowFirstColumn="0" w:firstRowLastColumn="0" w:lastRowFirstColumn="0" w:lastRowLastColumn="0"/>
-            </w:pPr>
-            <w:r>
-              <w:t>Multiple Target SourceIDs are supported and act as a logical OR filter.</w:t>
-            </w:r>
-          </w:p>
-          <w:p>
-            <w:pPr>
-              <w:pStyle w:val="ListParagraph"/>
-              <w:keepLines/>
-              <w:numPr>
-                <w:ilvl w:val="0"/>
-                <w:numId w:val="12"/>
-              </w:numPr>
-              <w:jc w:val="left"/>
-              <w:cnfStyle w:val="000000000000" w:firstRow="0" w:lastRow="0" w:firstColumn="0" w:lastColumn="0" w:oddVBand="0" w:evenVBand="0" w:oddHBand="0" w:evenHBand="0" w:firstRowFirstColumn="0" w:firstRowLastColumn="0" w:lastRowFirstColumn="0" w:lastRowLastColumn="0"/>
-            </w:pPr>
-            <w:r>
-              <w:t>Wildcards are only supported on the Target SourceID field.</w:t>
-            </w:r>
-          </w:p>
-        </w:tc>
-      </w:tr>
-      <w:tr>
-        <w:tc>
-          <w:tcPr>
-            <w:cnfStyle w:val="001000000000" w:firstRow="0" w:lastRow="0" w:firstColumn="1" w:lastColumn="0" w:oddVBand="0" w:evenVBand="0" w:oddHBand="0" w:evenHBand="0" w:firstRowFirstColumn="0" w:firstRowLastColumn="0" w:lastRowFirstColumn="0" w:lastRowLastColumn="0"/>
-            <w:tcW w:w="1368" w:type="dxa"/>
-          </w:tcPr>
-          <w:p>
-            <w:r>
-              <w:t>Returns</w:t>
-            </w:r>
-          </w:p>
-        </w:tc>
-        <w:tc>
-          <w:tcPr>
-            <w:tcW w:w="7380" w:type="dxa"/>
-          </w:tcPr>
-          <w:p>
-            <w:pPr>
-              <w:keepLines/>
-              <w:numPr>
-                <w:ilvl w:val="0"/>
-                <w:numId w:val="1"/>
-              </w:numPr>
-              <w:jc w:val="left"/>
-              <w:cnfStyle w:val="000000000000" w:firstRow="0" w:lastRow="0" w:firstColumn="0" w:lastColumn="0" w:oddVBand="0" w:evenVBand="0" w:oddHBand="0" w:evenHBand="0" w:firstRowFirstColumn="0" w:firstRowLastColumn="0" w:lastRowFirstColumn="0" w:lastRowLastColumn="0"/>
-            </w:pPr>
-            <w:r>
-              <w:t>Registry (</w:t>
-            </w:r>
-            <w:r>
-              <w:rPr>
-                <w:i/>
-              </w:rPr>
-              <w:t>Registry</w:t>
-            </w:r>
-            <w:r>
-              <w:t>) [0</w:t>
-            </w:r>
-            <w:proofErr w:type="gramStart"/>
-            <w:r>
-              <w:t>..*</w:t>
-            </w:r>
-            <w:proofErr w:type="gramEnd"/>
-            <w:r>
-              <w:t>]</w:t>
-            </w:r>
-          </w:p>
-        </w:tc>
-      </w:tr>
-    </w:tbl>
-    <w:p>
-      <w:pPr>
-        <w:pStyle w:val="Heading3"/>
-        <w:ind w:left="1440" w:hanging="1440"/>
-      </w:pPr>
-      <w:bookmarkStart w:id="29" w:name="_Toc301262935"/>
-      <w:r>
-        <w:t>Wildcard Specification</w:t>
-      </w:r>
       <w:bookmarkEnd w:id="28"/>
-      <w:bookmarkEnd w:id="29"/>
     </w:p>
     <w:p>
       <w:pPr>
@@ -10551,6 +10847,7 @@
         <w:ind w:left="2700" w:hanging="1260"/>
       </w:pPr>
       <w:r>
+        <w:lastRenderedPageBreak/>
         <w:t xml:space="preserve">Example 3: </w:t>
       </w:r>
       <w:r>
@@ -10583,7 +10880,6 @@
         <w:ind w:left="2700" w:hanging="1260"/>
       </w:pPr>
       <w:r>
-        <w:lastRenderedPageBreak/>
         <w:t xml:space="preserve">Example 5: </w:t>
       </w:r>
       <w:r>
@@ -10606,7 +10902,7 @@
       <w:r>
         <w:br w:type="page"/>
       </w:r>
-      <w:bookmarkStart w:id="30" w:name="_Toc301262936"/>
+      <w:bookmarkStart w:id="29" w:name="_Toc301262936"/>
       <w:r>
         <w:lastRenderedPageBreak/>
         <w:t>Appendix A:</w:t>
@@ -10623,7 +10919,7 @@
       <w:r>
         <w:t>efined Properties</w:t>
       </w:r>
-      <w:bookmarkEnd w:id="30"/>
+      <w:bookmarkEnd w:id="29"/>
     </w:p>
     <w:p>
       <w:r>
@@ -10644,14 +10940,14 @@
           <w:numId w:val="0"/>
         </w:numPr>
       </w:pPr>
-      <w:bookmarkStart w:id="31" w:name="_Toc301262937"/>
+      <w:bookmarkStart w:id="30" w:name="_Toc301262937"/>
       <w:r>
         <w:t>Parent</w:t>
       </w:r>
       <w:r>
         <w:t>EntityID</w:t>
       </w:r>
-      <w:bookmarkEnd w:id="31"/>
+      <w:bookmarkEnd w:id="30"/>
     </w:p>
     <w:p>
       <w:r>
@@ -10711,14 +11007,14 @@
           <w:numId w:val="0"/>
         </w:numPr>
       </w:pPr>
-      <w:bookmarkStart w:id="32" w:name="_Toc301262938"/>
+      <w:bookmarkStart w:id="31" w:name="_Toc301262938"/>
       <w:r>
         <w:t>Child</w:t>
       </w:r>
       <w:r>
         <w:t>EntityID</w:t>
       </w:r>
-      <w:bookmarkEnd w:id="32"/>
+      <w:bookmarkEnd w:id="31"/>
     </w:p>
     <w:p>
       <w:r>
@@ -10760,11 +11056,11 @@
           <w:numId w:val="0"/>
         </w:numPr>
       </w:pPr>
-      <w:bookmarkStart w:id="33" w:name="_Toc301262939"/>
+      <w:bookmarkStart w:id="32" w:name="_Toc301262939"/>
       <w:r>
         <w:t>PossibleEquivalentEntryID</w:t>
       </w:r>
-      <w:bookmarkEnd w:id="33"/>
+      <w:bookmarkEnd w:id="32"/>
     </w:p>
     <w:p>
       <w:r>
@@ -11061,7 +11357,7 @@
         <w:rStyle w:val="PageNumber"/>
         <w:noProof/>
       </w:rPr>
-      <w:t>11</w:t>
+      <w:t>16</w:t>
     </w:r>
     <w:r>
       <w:rPr>
@@ -11156,7 +11452,7 @@
         <v:path o:extrusionok="f" gradientshapeok="t" o:connecttype="rect"/>
         <o:lock v:ext="edit" aspectratio="t"/>
       </v:shapetype>
-      <v:shape id="_x0000_i1030" type="#_x0000_t75" style="width:11.45pt;height:11.45pt" o:bullet="t">
+      <v:shape id="_x0000_i1028" type="#_x0000_t75" style="width:11.55pt;height:11.55pt" o:bullet="t">
         <v:imagedata r:id="rId1" o:title="msoC6"/>
       </v:shape>
     </w:pict>
@@ -13708,7 +14004,7 @@
         <w:rFonts w:ascii="Courier New" w:hAnsi="Courier New" w:cs="Courier New" w:hint="default"/>
       </w:rPr>
     </w:lvl>
-    <w:lvl w:ilvl="2" w:tplc="04090005" w:tentative="1">
+    <w:lvl w:ilvl="2" w:tplc="04090005">
       <w:start w:val="1"/>
       <w:numFmt w:val="bullet"/>
       <w:lvlText w:val=""/>
@@ -14266,7 +14562,6 @@
   <w:style w:type="character" w:default="1" w:styleId="DefaultParagraphFont">
     <w:name w:val="Default Paragraph Font"/>
     <w:uiPriority w:val="1"/>
-    <w:semiHidden/>
     <w:unhideWhenUsed/>
   </w:style>
   <w:style w:type="table" w:default="1" w:styleId="TableNormal">
@@ -15327,7 +15622,6 @@
   <w:style w:type="character" w:default="1" w:styleId="DefaultParagraphFont">
     <w:name w:val="Default Paragraph Font"/>
     <w:uiPriority w:val="1"/>
-    <w:semiHidden/>
     <w:unhideWhenUsed/>
   </w:style>
   <w:style w:type="table" w:default="1" w:styleId="TableNormal">
@@ -16317,7 +16611,7 @@
 </file>
 
 <file path=customXml/itemProps1.xml><?xml version="1.0" encoding="utf-8"?>
-<ds:datastoreItem xmlns:ds="http://schemas.openxmlformats.org/officeDocument/2006/customXml" ds:itemID="{18BFDC79-9276-4B75-B6D7-0BD7B351422D}">
+<ds:datastoreItem xmlns:ds="http://schemas.openxmlformats.org/officeDocument/2006/customXml" ds:itemID="{8C9B3EFF-7BA8-4B98-BBD1-551EACC57E46}">
   <ds:schemaRefs>
     <ds:schemaRef ds:uri="http://schemas.openxmlformats.org/officeDocument/2006/bibliography"/>
   </ds:schemaRefs>

</xml_diff>

<commit_message>
Increment version to RC3
</commit_message>
<xml_diff>
--- a/0-Doc/OpenO&M Common Interoperability Registry Specification.docx
+++ b/0-Doc/OpenO&M Common Interoperability Registry Specification.docx
@@ -224,8 +224,10 @@
           <w:sz w:val="32"/>
           <w:szCs w:val="32"/>
         </w:rPr>
-        <w:t>2</w:t>
-      </w:r>
+        <w:t>3</w:t>
+      </w:r>
+      <w:bookmarkStart w:id="0" w:name="_GoBack"/>
+      <w:bookmarkEnd w:id="0"/>
     </w:p>
     <w:p>
       <w:pPr>
@@ -3276,7 +3278,7 @@
         <w:pStyle w:val="Heading1"/>
         <w:pageBreakBefore/>
       </w:pPr>
-      <w:bookmarkStart w:id="0" w:name="_Toc301262910"/>
+      <w:bookmarkStart w:id="1" w:name="_Toc301262910"/>
       <w:r>
         <w:lastRenderedPageBreak/>
         <w:t xml:space="preserve">Common </w:t>
@@ -3284,7 +3286,7 @@
       <w:r>
         <w:t>Interoperability Registry</w:t>
       </w:r>
-      <w:bookmarkEnd w:id="0"/>
+      <w:bookmarkEnd w:id="1"/>
     </w:p>
     <w:p>
       <w:r>
@@ -3336,11 +3338,11 @@
       <w:pPr>
         <w:pStyle w:val="Heading1"/>
       </w:pPr>
-      <w:bookmarkStart w:id="1" w:name="_Toc301262911"/>
+      <w:bookmarkStart w:id="2" w:name="_Toc301262911"/>
       <w:r>
         <w:t>Logical Data Model</w:t>
       </w:r>
-      <w:bookmarkEnd w:id="1"/>
+      <w:bookmarkEnd w:id="2"/>
     </w:p>
     <w:p>
       <w:r>
@@ -3387,116 +3389,116 @@
       <w:pPr>
         <w:pStyle w:val="Heading2"/>
       </w:pPr>
-      <w:bookmarkStart w:id="2" w:name="_Toc301262912"/>
+      <w:bookmarkStart w:id="3" w:name="_Toc301262912"/>
       <w:r>
         <w:t>Primitive Data Types</w:t>
-      </w:r>
-      <w:bookmarkEnd w:id="2"/>
-    </w:p>
-    <w:p>
-      <w:pPr>
-        <w:pStyle w:val="Heading3"/>
-      </w:pPr>
-      <w:bookmarkStart w:id="3" w:name="_Toc301262913"/>
-      <w:r>
-        <w:t>XML Schema Types</w:t>
       </w:r>
       <w:bookmarkEnd w:id="3"/>
     </w:p>
     <w:p>
-      <w:r>
-        <w:t>As the CIR Services use XML Schema for schema definitions in the WSDL services, all primitive types used in the CIR model are derived f</w:t>
-      </w:r>
-      <w:r>
-        <w:t>rom XML Schema primitive types.</w:t>
-      </w:r>
-    </w:p>
-    <w:p>
-      <w:r>
-        <w:t>The namespace prefix “xs” is used to denote the XML Schema types in any UML diagrams.</w:t>
-      </w:r>
-    </w:p>
-    <w:p>
       <w:pPr>
         <w:pStyle w:val="Heading3"/>
       </w:pPr>
-      <w:bookmarkStart w:id="4" w:name="_Toc301262914"/>
-      <w:r>
-        <w:t>Core Component Types</w:t>
+      <w:bookmarkStart w:id="4" w:name="_Toc301262913"/>
+      <w:r>
+        <w:t>XML Schema Types</w:t>
       </w:r>
       <w:bookmarkEnd w:id="4"/>
     </w:p>
     <w:p>
       <w:r>
-        <w:t>The UN/CEFACT Core Component Types</w:t>
-      </w:r>
-      <w:r>
-        <w:t xml:space="preserve"> v2.0</w:t>
-      </w:r>
-      <w:r>
-        <w:t xml:space="preserve">, which </w:t>
-      </w:r>
-      <w:r>
-        <w:t xml:space="preserve">derive from XML Schema primitive types and </w:t>
-      </w:r>
-      <w:r>
-        <w:t>define basic data element types for semantic interoperability, are used in place of most primitive types</w:t>
-      </w:r>
-      <w:r>
-        <w:t xml:space="preserve"> in the data model. </w:t>
-      </w:r>
-      <w:r>
-        <w:t>For most attributes, t</w:t>
-      </w:r>
-      <w:r>
-        <w:t xml:space="preserve">he </w:t>
-      </w:r>
-      <w:r>
-        <w:t>usage of the Core Component Types is not explicitly addressed by this CIR specification, and their inclusion</w:t>
-      </w:r>
-      <w:r>
-        <w:t xml:space="preserve"> </w:t>
-      </w:r>
-      <w:r>
-        <w:t xml:space="preserve">is </w:t>
-      </w:r>
-      <w:r>
-        <w:t xml:space="preserve">for future versions of the CIR specification. However, there are two locations within the data model that </w:t>
-      </w:r>
-      <w:r>
-        <w:t xml:space="preserve">immediately </w:t>
-      </w:r>
-      <w:r>
-        <w:t>necessitate their inclusion: (1) the use of the language/locale attribute on TextType for Registry/Category/Entry Description attributes, and (2) the code list metadata on CodeType for the Property UnitOfMeasure attribute.</w:t>
+        <w:t>As the CIR Services use XML Schema for schema definitions in the WSDL services, all primitive types used in the CIR model are derived f</w:t>
+      </w:r>
+      <w:r>
+        <w:t>rom XML Schema primitive types.</w:t>
       </w:r>
     </w:p>
     <w:p>
       <w:r>
-        <w:t>The namespace prefix “</w:t>
-      </w:r>
-      <w:r>
-        <w:t>cct</w:t>
-      </w:r>
-      <w:r>
-        <w:t xml:space="preserve">” is used to denote the </w:t>
-      </w:r>
-      <w:r>
-        <w:t xml:space="preserve">Core Component Types </w:t>
-      </w:r>
-      <w:r>
-        <w:t>in any UML diagrams.</w:t>
+        <w:t>The namespace prefix “xs” is used to denote the XML Schema types in any UML diagrams.</w:t>
       </w:r>
     </w:p>
     <w:p>
       <w:pPr>
+        <w:pStyle w:val="Heading3"/>
+      </w:pPr>
+      <w:bookmarkStart w:id="5" w:name="_Toc301262914"/>
+      <w:r>
+        <w:t>Core Component Types</w:t>
+      </w:r>
+      <w:bookmarkEnd w:id="5"/>
+    </w:p>
+    <w:p>
+      <w:r>
+        <w:t>The UN/CEFACT Core Component Types</w:t>
+      </w:r>
+      <w:r>
+        <w:t xml:space="preserve"> v2.0</w:t>
+      </w:r>
+      <w:r>
+        <w:t xml:space="preserve">, which </w:t>
+      </w:r>
+      <w:r>
+        <w:t xml:space="preserve">derive from XML Schema primitive types and </w:t>
+      </w:r>
+      <w:r>
+        <w:t>define basic data element types for semantic interoperability, are used in place of most primitive types</w:t>
+      </w:r>
+      <w:r>
+        <w:t xml:space="preserve"> in the data model. </w:t>
+      </w:r>
+      <w:r>
+        <w:t>For most attributes, t</w:t>
+      </w:r>
+      <w:r>
+        <w:t xml:space="preserve">he </w:t>
+      </w:r>
+      <w:r>
+        <w:t>usage of the Core Component Types is not explicitly addressed by this CIR specification, and their inclusion</w:t>
+      </w:r>
+      <w:r>
+        <w:t xml:space="preserve"> </w:t>
+      </w:r>
+      <w:r>
+        <w:t xml:space="preserve">is </w:t>
+      </w:r>
+      <w:r>
+        <w:t xml:space="preserve">for future versions of the CIR specification. However, there are two locations within the data model that </w:t>
+      </w:r>
+      <w:r>
+        <w:t xml:space="preserve">immediately </w:t>
+      </w:r>
+      <w:r>
+        <w:t>necessitate their inclusion: (1) the use of the language/locale attribute on TextType for Registry/Category/Entry Description attributes, and (2) the code list metadata on CodeType for the Property UnitOfMeasure attribute.</w:t>
+      </w:r>
+    </w:p>
+    <w:p>
+      <w:r>
+        <w:t>The namespace prefix “</w:t>
+      </w:r>
+      <w:r>
+        <w:t>cct</w:t>
+      </w:r>
+      <w:r>
+        <w:t xml:space="preserve">” is used to denote the </w:t>
+      </w:r>
+      <w:r>
+        <w:t xml:space="preserve">Core Component Types </w:t>
+      </w:r>
+      <w:r>
+        <w:t>in any UML diagrams.</w:t>
+      </w:r>
+    </w:p>
+    <w:p>
+      <w:pPr>
         <w:pStyle w:val="Heading2"/>
       </w:pPr>
-      <w:bookmarkStart w:id="5" w:name="_Toc301262915"/>
+      <w:bookmarkStart w:id="6" w:name="_Toc301262915"/>
       <w:r>
         <w:lastRenderedPageBreak/>
         <w:t>UML Model</w:t>
       </w:r>
-      <w:bookmarkEnd w:id="5"/>
+      <w:bookmarkEnd w:id="6"/>
     </w:p>
     <w:p>
       <w:pPr>
@@ -3564,27 +3566,14 @@
       <w:r>
         <w:t xml:space="preserve">Figure </w:t>
       </w:r>
-      <w:r>
-        <w:fldChar w:fldCharType="begin"/>
-      </w:r>
-      <w:r>
-        <w:instrText xml:space="preserve"> SEQ Figure \* ARABIC </w:instrText>
-      </w:r>
-      <w:r>
-        <w:fldChar w:fldCharType="separate"/>
-      </w:r>
-      <w:r>
-        <w:rPr>
-          <w:noProof/>
-        </w:rPr>
-        <w:t>1</w:t>
-      </w:r>
-      <w:r>
-        <w:rPr>
-          <w:noProof/>
-        </w:rPr>
-        <w:fldChar w:fldCharType="end"/>
-      </w:r>
+      <w:fldSimple w:instr=" SEQ Figure \* ARABIC ">
+        <w:r>
+          <w:rPr>
+            <w:noProof/>
+          </w:rPr>
+          <w:t>1</w:t>
+        </w:r>
+      </w:fldSimple>
       <w:r>
         <w:t xml:space="preserve"> - Common Interoperability Registry data model</w:t>
       </w:r>
@@ -3593,11 +3582,11 @@
       <w:pPr>
         <w:pStyle w:val="Heading2"/>
       </w:pPr>
-      <w:bookmarkStart w:id="6" w:name="_Toc301262916"/>
+      <w:bookmarkStart w:id="7" w:name="_Toc301262916"/>
       <w:r>
         <w:t>Registry</w:t>
       </w:r>
-      <w:bookmarkEnd w:id="6"/>
+      <w:bookmarkEnd w:id="7"/>
     </w:p>
     <w:p>
       <w:r>
@@ -3849,11 +3838,11 @@
       <w:pPr>
         <w:pStyle w:val="Heading2"/>
       </w:pPr>
-      <w:bookmarkStart w:id="7" w:name="_Toc301262917"/>
+      <w:bookmarkStart w:id="8" w:name="_Toc301262917"/>
       <w:r>
         <w:t>Category</w:t>
       </w:r>
-      <w:bookmarkEnd w:id="7"/>
+      <w:bookmarkEnd w:id="8"/>
     </w:p>
     <w:p>
       <w:r>
@@ -4553,11 +4542,11 @@
       <w:pPr>
         <w:pStyle w:val="Heading2"/>
       </w:pPr>
-      <w:bookmarkStart w:id="8" w:name="_Toc301262918"/>
+      <w:bookmarkStart w:id="9" w:name="_Toc301262918"/>
       <w:r>
         <w:t>Entry</w:t>
       </w:r>
-      <w:bookmarkEnd w:id="8"/>
+      <w:bookmarkEnd w:id="9"/>
     </w:p>
     <w:p>
       <w:r>
@@ -5418,11 +5407,11 @@
       <w:pPr>
         <w:pStyle w:val="Heading2"/>
       </w:pPr>
-      <w:bookmarkStart w:id="9" w:name="_Toc301262919"/>
+      <w:bookmarkStart w:id="10" w:name="_Toc301262919"/>
       <w:r>
         <w:t>Property</w:t>
       </w:r>
-      <w:bookmarkEnd w:id="9"/>
+      <w:bookmarkEnd w:id="10"/>
     </w:p>
     <w:p>
       <w:r>
@@ -5660,7 +5649,7 @@
       </w:tr>
     </w:tbl>
     <w:p>
-      <w:bookmarkStart w:id="10" w:name="_Ref294704977"/>
+      <w:bookmarkStart w:id="11" w:name="_Ref294704977"/>
       <w:r>
         <w:rPr>
           <w:b/>
@@ -5699,17 +5688,17 @@
       <w:pPr>
         <w:pStyle w:val="Heading2"/>
       </w:pPr>
-      <w:bookmarkStart w:id="11" w:name="_Ref295372111"/>
-      <w:bookmarkStart w:id="12" w:name="_Toc301262920"/>
+      <w:bookmarkStart w:id="12" w:name="_Ref295372111"/>
+      <w:bookmarkStart w:id="13" w:name="_Toc301262920"/>
       <w:r>
         <w:t>Property</w:t>
       </w:r>
       <w:r>
         <w:t>Value</w:t>
       </w:r>
-      <w:bookmarkEnd w:id="10"/>
       <w:bookmarkEnd w:id="11"/>
       <w:bookmarkEnd w:id="12"/>
+      <w:bookmarkEnd w:id="13"/>
     </w:p>
     <w:p>
       <w:r>
@@ -5894,12 +5883,12 @@
         <w:pStyle w:val="Heading1"/>
         <w:pageBreakBefore/>
       </w:pPr>
-      <w:bookmarkStart w:id="13" w:name="_Toc301262921"/>
+      <w:bookmarkStart w:id="14" w:name="_Toc301262921"/>
       <w:r>
         <w:lastRenderedPageBreak/>
         <w:t>Service Definitions</w:t>
       </w:r>
-      <w:bookmarkEnd w:id="13"/>
+      <w:bookmarkEnd w:id="14"/>
     </w:p>
     <w:p>
       <w:r>
@@ -5925,7 +5914,7 @@
       <w:pPr>
         <w:pStyle w:val="Heading2"/>
       </w:pPr>
-      <w:bookmarkStart w:id="14" w:name="_Toc301262922"/>
+      <w:bookmarkStart w:id="15" w:name="_Toc301262922"/>
       <w:r>
         <w:t>CIR</w:t>
       </w:r>
@@ -5938,7 +5927,7 @@
       <w:r>
         <w:t>Services</w:t>
       </w:r>
-      <w:bookmarkEnd w:id="14"/>
+      <w:bookmarkEnd w:id="15"/>
     </w:p>
     <w:p>
       <w:r>
@@ -5952,11 +5941,11 @@
       <w:pPr>
         <w:pStyle w:val="Heading3"/>
       </w:pPr>
-      <w:bookmarkStart w:id="15" w:name="_Toc301262923"/>
+      <w:bookmarkStart w:id="16" w:name="_Toc301262923"/>
       <w:r>
         <w:t>Create Registry</w:t>
       </w:r>
-      <w:bookmarkEnd w:id="15"/>
+      <w:bookmarkEnd w:id="16"/>
     </w:p>
     <w:tbl>
       <w:tblPr>
@@ -6509,14 +6498,14 @@
       <w:pPr>
         <w:pStyle w:val="Heading3"/>
       </w:pPr>
-      <w:bookmarkStart w:id="16" w:name="_Toc301262924"/>
+      <w:bookmarkStart w:id="17" w:name="_Toc301262924"/>
       <w:r>
         <w:t>Create</w:t>
       </w:r>
       <w:r>
         <w:t xml:space="preserve"> Equivalent Entry</w:t>
       </w:r>
-      <w:bookmarkEnd w:id="16"/>
+      <w:bookmarkEnd w:id="17"/>
     </w:p>
     <w:tbl>
       <w:tblPr>
@@ -6649,10 +6638,7 @@
             </w:r>
             <w:proofErr w:type="spellEnd"/>
             <w:r>
-              <w:t>)</w:t>
-            </w:r>
-            <w:r>
-              <w:t xml:space="preserve"> [1..*], where </w:t>
+              <w:t xml:space="preserve">) [1..*], where </w:t>
             </w:r>
             <w:proofErr w:type="spellStart"/>
             <w:r>
@@ -6663,10 +6649,7 @@
             </w:r>
             <w:proofErr w:type="spellEnd"/>
             <w:r>
-              <w:t xml:space="preserve"> </w:t>
-            </w:r>
-            <w:r>
-              <w:t xml:space="preserve">is </w:t>
+              <w:t xml:space="preserve"> is </w:t>
             </w:r>
             <w:r>
               <w:lastRenderedPageBreak/>
@@ -7060,12 +7043,7 @@
             </w:r>
             <w:proofErr w:type="spellStart"/>
             <w:r>
-              <w:t>C</w:t>
-            </w:r>
-            <w:bookmarkStart w:id="17" w:name="_GoBack"/>
-            <w:bookmarkEnd w:id="17"/>
-            <w:r>
-              <w:t>ategory</w:t>
+              <w:t>Category</w:t>
             </w:r>
             <w:r>
               <w:t>ID</w:t>
@@ -11325,11 +11303,14 @@
       <w:pStyle w:val="Footer"/>
     </w:pPr>
     <w:r>
-      <w:t>© 2011 MIMOSA</w:t>
+      <w:t>©</w:t>
+    </w:r>
+    <w:r>
+      <w:t xml:space="preserve"> 2011 MIMOSA</w:t>
     </w:r>
     <w:r>
       <w:tab/>
-      <w:t>v1.0 RC2</w:t>
+      <w:t>v1.0 RC3</w:t>
     </w:r>
     <w:r>
       <w:tab/>
@@ -11357,7 +11338,7 @@
         <w:rStyle w:val="PageNumber"/>
         <w:noProof/>
       </w:rPr>
-      <w:t>16</w:t>
+      <w:t>3</w:t>
     </w:r>
     <w:r>
       <w:rPr>
@@ -14562,6 +14543,7 @@
   <w:style w:type="character" w:default="1" w:styleId="DefaultParagraphFont">
     <w:name w:val="Default Paragraph Font"/>
     <w:uiPriority w:val="1"/>
+    <w:semiHidden/>
     <w:unhideWhenUsed/>
   </w:style>
   <w:style w:type="table" w:default="1" w:styleId="TableNormal">
@@ -15622,6 +15604,7 @@
   <w:style w:type="character" w:default="1" w:styleId="DefaultParagraphFont">
     <w:name w:val="Default Paragraph Font"/>
     <w:uiPriority w:val="1"/>
+    <w:semiHidden/>
     <w:unhideWhenUsed/>
   </w:style>
   <w:style w:type="table" w:default="1" w:styleId="TableNormal">
@@ -16611,7 +16594,7 @@
 </file>
 
 <file path=customXml/itemProps1.xml><?xml version="1.0" encoding="utf-8"?>
-<ds:datastoreItem xmlns:ds="http://schemas.openxmlformats.org/officeDocument/2006/customXml" ds:itemID="{8C9B3EFF-7BA8-4B98-BBD1-551EACC57E46}">
+<ds:datastoreItem xmlns:ds="http://schemas.openxmlformats.org/officeDocument/2006/customXml" ds:itemID="{CE9044E0-8613-4890-9591-9F49C7569546}">
   <ds:schemaRefs>
     <ds:schemaRef ds:uri="http://schemas.openxmlformats.org/officeDocument/2006/bibliography"/>
   </ds:schemaRefs>

</xml_diff>

<commit_message>
Use ConfirmBOD for error handling
</commit_message>
<xml_diff>
--- a/0-Doc/OpenO&M Common Interoperability Registry Specification.docx
+++ b/0-Doc/OpenO&M Common Interoperability Registry Specification.docx
@@ -20401,18 +20401,11 @@
         <w:gridCol w:w="4032"/>
         <w:gridCol w:w="1488"/>
         <w:gridCol w:w="3336"/>
-        <w:tblGridChange w:id="545">
-          <w:tblGrid>
-            <w:gridCol w:w="4032"/>
-            <w:gridCol w:w="1488"/>
-            <w:gridCol w:w="3336"/>
-          </w:tblGrid>
-        </w:tblGridChange>
       </w:tblGrid>
       <w:tr>
         <w:trPr>
           <w:cnfStyle w:val="100000000000" w:firstRow="1" w:lastRow="0" w:firstColumn="0" w:lastColumn="0" w:oddVBand="0" w:evenVBand="0" w:oddHBand="0" w:evenHBand="0" w:firstRowFirstColumn="0" w:firstRowLastColumn="0" w:lastRowFirstColumn="0" w:lastRowLastColumn="0"/>
-          <w:ins w:id="546" w:author="Avin Mathew" w:date="2012-05-16T08:42:00Z"/>
+          <w:ins w:id="545" w:author="Avin Mathew" w:date="2012-05-16T08:42:00Z"/>
         </w:trPr>
         <w:tc>
           <w:tcPr>
@@ -20421,10 +20414,10 @@
           <w:p>
             <w:pPr>
               <w:rPr>
-                <w:ins w:id="547" w:author="Avin Mathew" w:date="2012-05-16T08:42:00Z"/>
-              </w:rPr>
-            </w:pPr>
-            <w:ins w:id="548" w:author="Avin Mathew" w:date="2012-05-16T08:42:00Z">
+                <w:ins w:id="546" w:author="Avin Mathew" w:date="2012-05-16T08:42:00Z"/>
+              </w:rPr>
+            </w:pPr>
+            <w:ins w:id="547" w:author="Avin Mathew" w:date="2012-05-16T08:42:00Z">
               <w:r>
                 <w:t>BOD</w:t>
               </w:r>
@@ -20438,10 +20431,10 @@
           <w:p>
             <w:pPr>
               <w:rPr>
-                <w:ins w:id="549" w:author="Avin Mathew" w:date="2012-05-16T08:42:00Z"/>
-              </w:rPr>
-            </w:pPr>
-            <w:ins w:id="550" w:author="Avin Mathew" w:date="2012-05-16T08:42:00Z">
+                <w:ins w:id="548" w:author="Avin Mathew" w:date="2012-05-16T08:42:00Z"/>
+              </w:rPr>
+            </w:pPr>
+            <w:ins w:id="549" w:author="Avin Mathew" w:date="2012-05-16T08:42:00Z">
               <w:r>
                 <w:t>Verb</w:t>
               </w:r>
@@ -20455,10 +20448,10 @@
           <w:p>
             <w:pPr>
               <w:rPr>
-                <w:ins w:id="551" w:author="Avin Mathew" w:date="2012-05-16T08:42:00Z"/>
-              </w:rPr>
-            </w:pPr>
-            <w:ins w:id="552" w:author="Avin Mathew" w:date="2012-05-16T08:42:00Z">
+                <w:ins w:id="550" w:author="Avin Mathew" w:date="2012-05-16T08:42:00Z"/>
+              </w:rPr>
+            </w:pPr>
+            <w:ins w:id="551" w:author="Avin Mathew" w:date="2012-05-16T08:42:00Z">
               <w:r>
                 <w:t>Noun</w:t>
               </w:r>
@@ -20468,7 +20461,7 @@
       </w:tr>
       <w:tr>
         <w:trPr>
-          <w:ins w:id="553" w:author="Avin Mathew" w:date="2012-07-09T11:22:00Z"/>
+          <w:ins w:id="552" w:author="Avin Mathew" w:date="2012-07-17T13:19:00Z"/>
         </w:trPr>
         <w:tc>
           <w:tcPr>
@@ -20477,28 +20470,78 @@
           <w:p>
             <w:pPr>
               <w:rPr>
-                <w:ins w:id="554" w:author="Avin Mathew" w:date="2012-07-09T11:22:00Z"/>
-              </w:rPr>
-            </w:pPr>
-            <w:proofErr w:type="spellStart"/>
-            <w:ins w:id="555" w:author="Avin Mathew" w:date="2012-07-09T11:22:00Z">
+                <w:ins w:id="553" w:author="Avin Mathew" w:date="2012-07-17T13:19:00Z"/>
+              </w:rPr>
+            </w:pPr>
+            <w:proofErr w:type="spellStart"/>
+            <w:ins w:id="554" w:author="Avin Mathew" w:date="2012-07-17T13:19:00Z">
               <w:r>
-                <w:t>Acknowledge</w:t>
+                <w:t>ProcessRegistry</w:t>
               </w:r>
+              <w:proofErr w:type="spellEnd"/>
             </w:ins>
-            <w:ins w:id="556" w:author="Avin Mathew" w:date="2012-07-09T11:24:00Z">
+          </w:p>
+        </w:tc>
+        <w:tc>
+          <w:tcPr>
+            <w:tcW w:w="1488" w:type="dxa"/>
+          </w:tcPr>
+          <w:p>
+            <w:pPr>
+              <w:rPr>
+                <w:ins w:id="555" w:author="Avin Mathew" w:date="2012-07-17T13:19:00Z"/>
+              </w:rPr>
+            </w:pPr>
+            <w:ins w:id="556" w:author="Avin Mathew" w:date="2012-07-17T13:19:00Z">
               <w:r>
                 <w:t>Process</w:t>
               </w:r>
             </w:ins>
-            <w:ins w:id="557" w:author="Avin Mathew" w:date="2012-07-09T11:22:00Z">
+          </w:p>
+        </w:tc>
+        <w:tc>
+          <w:tcPr>
+            <w:tcW w:w="3336" w:type="dxa"/>
+          </w:tcPr>
+          <w:p>
+            <w:pPr>
+              <w:rPr>
+                <w:ins w:id="557" w:author="Avin Mathew" w:date="2012-07-17T13:19:00Z"/>
+              </w:rPr>
+            </w:pPr>
+            <w:proofErr w:type="spellStart"/>
+            <w:ins w:id="558" w:author="Avin Mathew" w:date="2012-07-17T13:19:00Z">
               <w:r>
-                <w:t>EquivalentEntries</w:t>
+                <w:t>CreateRegistry</w:t>
               </w:r>
               <w:proofErr w:type="spellEnd"/>
             </w:ins>
           </w:p>
         </w:tc>
+      </w:tr>
+      <w:tr>
+        <w:trPr>
+          <w:ins w:id="559" w:author="Avin Mathew" w:date="2012-07-17T13:19:00Z"/>
+        </w:trPr>
+        <w:tc>
+          <w:tcPr>
+            <w:tcW w:w="4032" w:type="dxa"/>
+          </w:tcPr>
+          <w:p>
+            <w:pPr>
+              <w:rPr>
+                <w:ins w:id="560" w:author="Avin Mathew" w:date="2012-07-17T13:19:00Z"/>
+              </w:rPr>
+            </w:pPr>
+            <w:proofErr w:type="spellStart"/>
+            <w:ins w:id="561" w:author="Avin Mathew" w:date="2012-07-17T13:19:00Z">
+              <w:r>
+                <w:t>ProcessEquivalentEntries</w:t>
+              </w:r>
+              <w:proofErr w:type="spellEnd"/>
+            </w:ins>
+          </w:p>
+        </w:tc>
         <w:tc>
           <w:tcPr>
             <w:tcW w:w="1488" w:type="dxa"/>
@@ -20506,12 +20549,12 @@
           <w:p>
             <w:pPr>
               <w:rPr>
-                <w:ins w:id="558" w:author="Avin Mathew" w:date="2012-07-09T11:22:00Z"/>
-              </w:rPr>
-            </w:pPr>
-            <w:ins w:id="559" w:author="Avin Mathew" w:date="2012-07-09T11:22:00Z">
+                <w:ins w:id="562" w:author="Avin Mathew" w:date="2012-07-17T13:19:00Z"/>
+              </w:rPr>
+            </w:pPr>
+            <w:ins w:id="563" w:author="Avin Mathew" w:date="2012-07-17T13:19:00Z">
               <w:r>
-                <w:t>Acknowledge</w:t>
+                <w:t>Process</w:t>
               </w:r>
             </w:ins>
           </w:p>
@@ -20523,25 +20566,22 @@
           <w:p>
             <w:pPr>
               <w:rPr>
-                <w:ins w:id="560" w:author="Avin Mathew" w:date="2012-07-09T11:22:00Z"/>
-              </w:rPr>
-            </w:pPr>
-            <w:proofErr w:type="spellStart"/>
-            <w:ins w:id="561" w:author="Avin Mathew" w:date="2012-07-09T11:22:00Z">
+                <w:ins w:id="564" w:author="Avin Mathew" w:date="2012-07-17T13:19:00Z"/>
+              </w:rPr>
+            </w:pPr>
+            <w:proofErr w:type="spellStart"/>
+            <w:ins w:id="565" w:author="Avin Mathew" w:date="2012-07-17T13:19:00Z">
               <w:r>
                 <w:t>CreateEquivalentEntries</w:t>
               </w:r>
               <w:proofErr w:type="spellEnd"/>
-              <w:r>
-                <w:t xml:space="preserve"> faults</w:t>
-              </w:r>
             </w:ins>
           </w:p>
         </w:tc>
       </w:tr>
       <w:tr>
         <w:trPr>
-          <w:ins w:id="562" w:author="Avin Mathew" w:date="2012-07-09T11:22:00Z"/>
+          <w:ins w:id="566" w:author="Avin Mathew" w:date="2012-07-17T13:19:00Z"/>
         </w:trPr>
         <w:tc>
           <w:tcPr>
@@ -20550,13 +20590,13 @@
           <w:p>
             <w:pPr>
               <w:rPr>
-                <w:ins w:id="563" w:author="Avin Mathew" w:date="2012-07-09T11:22:00Z"/>
-              </w:rPr>
-            </w:pPr>
-            <w:proofErr w:type="spellStart"/>
-            <w:ins w:id="564" w:author="Avin Mathew" w:date="2012-07-09T11:22:00Z">
+                <w:ins w:id="567" w:author="Avin Mathew" w:date="2012-07-17T13:19:00Z"/>
+              </w:rPr>
+            </w:pPr>
+            <w:proofErr w:type="spellStart"/>
+            <w:ins w:id="568" w:author="Avin Mathew" w:date="2012-07-17T13:19:00Z">
               <w:r>
-                <w:t>AcknowledgeProcessRegistry</w:t>
+                <w:t>ChangeRegistry</w:t>
               </w:r>
               <w:proofErr w:type="spellEnd"/>
             </w:ins>
@@ -20569,12 +20609,12 @@
           <w:p>
             <w:pPr>
               <w:rPr>
-                <w:ins w:id="565" w:author="Avin Mathew" w:date="2012-07-09T11:22:00Z"/>
-              </w:rPr>
-            </w:pPr>
-            <w:ins w:id="566" w:author="Avin Mathew" w:date="2012-07-09T11:22:00Z">
+                <w:ins w:id="569" w:author="Avin Mathew" w:date="2012-07-17T13:19:00Z"/>
+              </w:rPr>
+            </w:pPr>
+            <w:ins w:id="570" w:author="Avin Mathew" w:date="2012-07-17T13:19:00Z">
               <w:r>
-                <w:t>Acknowledge</w:t>
+                <w:t>Change</w:t>
               </w:r>
             </w:ins>
           </w:p>
@@ -20586,25 +20626,22 @@
           <w:p>
             <w:pPr>
               <w:rPr>
-                <w:ins w:id="567" w:author="Avin Mathew" w:date="2012-07-09T11:22:00Z"/>
-              </w:rPr>
-            </w:pPr>
-            <w:proofErr w:type="spellStart"/>
-            <w:ins w:id="568" w:author="Avin Mathew" w:date="2012-07-09T11:22:00Z">
+                <w:ins w:id="571" w:author="Avin Mathew" w:date="2012-07-17T13:19:00Z"/>
+              </w:rPr>
+            </w:pPr>
+            <w:proofErr w:type="spellStart"/>
+            <w:ins w:id="572" w:author="Avin Mathew" w:date="2012-07-17T13:19:00Z">
               <w:r>
-                <w:t>CreateRegistry</w:t>
+                <w:t>UpdateRegistry</w:t>
               </w:r>
               <w:proofErr w:type="spellEnd"/>
-              <w:r>
-                <w:t xml:space="preserve"> faults</w:t>
-              </w:r>
             </w:ins>
           </w:p>
         </w:tc>
       </w:tr>
       <w:tr>
         <w:trPr>
-          <w:ins w:id="569" w:author="Avin Mathew" w:date="2012-07-09T11:23:00Z"/>
+          <w:ins w:id="573" w:author="Avin Mathew" w:date="2012-07-17T13:19:00Z"/>
         </w:trPr>
         <w:tc>
           <w:tcPr>
@@ -20613,11 +20650,131 @@
           <w:p>
             <w:pPr>
               <w:rPr>
-                <w:ins w:id="570" w:author="Avin Mathew" w:date="2012-07-09T11:23:00Z"/>
-              </w:rPr>
-            </w:pPr>
-            <w:proofErr w:type="spellStart"/>
-            <w:ins w:id="571" w:author="Avin Mathew" w:date="2012-07-09T11:23:00Z">
+                <w:ins w:id="574" w:author="Avin Mathew" w:date="2012-07-17T13:19:00Z"/>
+              </w:rPr>
+            </w:pPr>
+            <w:proofErr w:type="spellStart"/>
+            <w:ins w:id="575" w:author="Avin Mathew" w:date="2012-07-17T13:19:00Z">
+              <w:r>
+                <w:t>ChangeEntryCIRID</w:t>
+              </w:r>
+              <w:proofErr w:type="spellEnd"/>
+            </w:ins>
+          </w:p>
+        </w:tc>
+        <w:tc>
+          <w:tcPr>
+            <w:tcW w:w="1488" w:type="dxa"/>
+          </w:tcPr>
+          <w:p>
+            <w:pPr>
+              <w:rPr>
+                <w:ins w:id="576" w:author="Avin Mathew" w:date="2012-07-17T13:19:00Z"/>
+              </w:rPr>
+            </w:pPr>
+            <w:ins w:id="577" w:author="Avin Mathew" w:date="2012-07-17T13:19:00Z">
+              <w:r>
+                <w:t>Change</w:t>
+              </w:r>
+            </w:ins>
+          </w:p>
+        </w:tc>
+        <w:tc>
+          <w:tcPr>
+            <w:tcW w:w="3336" w:type="dxa"/>
+          </w:tcPr>
+          <w:p>
+            <w:pPr>
+              <w:rPr>
+                <w:ins w:id="578" w:author="Avin Mathew" w:date="2012-07-17T13:19:00Z"/>
+              </w:rPr>
+            </w:pPr>
+            <w:proofErr w:type="spellStart"/>
+            <w:ins w:id="579" w:author="Avin Mathew" w:date="2012-07-17T13:19:00Z">
+              <w:r>
+                <w:t>UpdateEntryCIRID</w:t>
+              </w:r>
+              <w:proofErr w:type="spellEnd"/>
+            </w:ins>
+          </w:p>
+        </w:tc>
+      </w:tr>
+      <w:tr>
+        <w:trPr>
+          <w:ins w:id="580" w:author="Avin Mathew" w:date="2012-07-17T13:19:00Z"/>
+        </w:trPr>
+        <w:tc>
+          <w:tcPr>
+            <w:tcW w:w="4032" w:type="dxa"/>
+          </w:tcPr>
+          <w:p>
+            <w:pPr>
+              <w:rPr>
+                <w:ins w:id="581" w:author="Avin Mathew" w:date="2012-07-17T13:19:00Z"/>
+              </w:rPr>
+            </w:pPr>
+            <w:proofErr w:type="spellStart"/>
+            <w:ins w:id="582" w:author="Avin Mathew" w:date="2012-07-17T13:19:00Z">
+              <w:r>
+                <w:t>CancelRegistry</w:t>
+              </w:r>
+              <w:proofErr w:type="spellEnd"/>
+            </w:ins>
+          </w:p>
+        </w:tc>
+        <w:tc>
+          <w:tcPr>
+            <w:tcW w:w="1488" w:type="dxa"/>
+          </w:tcPr>
+          <w:p>
+            <w:pPr>
+              <w:rPr>
+                <w:ins w:id="583" w:author="Avin Mathew" w:date="2012-07-17T13:19:00Z"/>
+              </w:rPr>
+            </w:pPr>
+            <w:ins w:id="584" w:author="Avin Mathew" w:date="2012-07-17T13:19:00Z">
+              <w:r>
+                <w:t>Cancel</w:t>
+              </w:r>
+            </w:ins>
+          </w:p>
+        </w:tc>
+        <w:tc>
+          <w:tcPr>
+            <w:tcW w:w="3336" w:type="dxa"/>
+          </w:tcPr>
+          <w:p>
+            <w:pPr>
+              <w:rPr>
+                <w:ins w:id="585" w:author="Avin Mathew" w:date="2012-07-17T13:19:00Z"/>
+              </w:rPr>
+            </w:pPr>
+            <w:proofErr w:type="spellStart"/>
+            <w:ins w:id="586" w:author="Avin Mathew" w:date="2012-07-17T13:19:00Z">
+              <w:r>
+                <w:t>DeleteRegistry</w:t>
+              </w:r>
+              <w:proofErr w:type="spellEnd"/>
+            </w:ins>
+          </w:p>
+        </w:tc>
+      </w:tr>
+      <w:tr>
+        <w:trPr>
+          <w:ins w:id="587" w:author="Avin Mathew" w:date="2012-07-09T11:23:00Z"/>
+        </w:trPr>
+        <w:tc>
+          <w:tcPr>
+            <w:tcW w:w="4032" w:type="dxa"/>
+          </w:tcPr>
+          <w:p>
+            <w:pPr>
+              <w:rPr>
+                <w:ins w:id="588" w:author="Avin Mathew" w:date="2012-07-09T11:23:00Z"/>
+              </w:rPr>
+            </w:pPr>
+            <w:proofErr w:type="spellStart"/>
+            <w:ins w:id="589" w:author="Avin Mathew" w:date="2012-07-09T11:23:00Z">
               <w:r>
                 <w:t>CancelCategory</w:t>
               </w:r>
@@ -20632,10 +20789,10 @@
           <w:p>
             <w:pPr>
               <w:rPr>
-                <w:ins w:id="572" w:author="Avin Mathew" w:date="2012-07-09T11:23:00Z"/>
-              </w:rPr>
-            </w:pPr>
-            <w:ins w:id="573" w:author="Avin Mathew" w:date="2012-07-09T11:23:00Z">
+                <w:ins w:id="590" w:author="Avin Mathew" w:date="2012-07-09T11:23:00Z"/>
+              </w:rPr>
+            </w:pPr>
+            <w:ins w:id="591" w:author="Avin Mathew" w:date="2012-07-09T11:23:00Z">
               <w:r>
                 <w:t>Cancel</w:t>
               </w:r>
@@ -20649,11 +20806,11 @@
           <w:p>
             <w:pPr>
               <w:rPr>
-                <w:ins w:id="574" w:author="Avin Mathew" w:date="2012-07-09T11:23:00Z"/>
-              </w:rPr>
-            </w:pPr>
-            <w:proofErr w:type="spellStart"/>
-            <w:ins w:id="575" w:author="Avin Mathew" w:date="2012-07-09T11:23:00Z">
+                <w:ins w:id="592" w:author="Avin Mathew" w:date="2012-07-09T11:23:00Z"/>
+              </w:rPr>
+            </w:pPr>
+            <w:proofErr w:type="spellStart"/>
+            <w:ins w:id="593" w:author="Avin Mathew" w:date="2012-07-09T11:23:00Z">
               <w:r>
                 <w:t>DeleteCategory</w:t>
               </w:r>
@@ -20664,7 +20821,7 @@
       </w:tr>
       <w:tr>
         <w:trPr>
-          <w:ins w:id="576" w:author="Avin Mathew" w:date="2012-07-09T11:23:00Z"/>
+          <w:ins w:id="594" w:author="Avin Mathew" w:date="2012-07-09T11:23:00Z"/>
         </w:trPr>
         <w:tc>
           <w:tcPr>
@@ -20673,11 +20830,11 @@
           <w:p>
             <w:pPr>
               <w:rPr>
-                <w:ins w:id="577" w:author="Avin Mathew" w:date="2012-07-09T11:23:00Z"/>
-              </w:rPr>
-            </w:pPr>
-            <w:proofErr w:type="spellStart"/>
-            <w:ins w:id="578" w:author="Avin Mathew" w:date="2012-07-09T11:23:00Z">
+                <w:ins w:id="595" w:author="Avin Mathew" w:date="2012-07-09T11:23:00Z"/>
+              </w:rPr>
+            </w:pPr>
+            <w:proofErr w:type="spellStart"/>
+            <w:ins w:id="596" w:author="Avin Mathew" w:date="2012-07-09T11:23:00Z">
               <w:r>
                 <w:t>CancelEntries</w:t>
               </w:r>
@@ -20692,10 +20849,10 @@
           <w:p>
             <w:pPr>
               <w:rPr>
-                <w:ins w:id="579" w:author="Avin Mathew" w:date="2012-07-09T11:23:00Z"/>
-              </w:rPr>
-            </w:pPr>
-            <w:ins w:id="580" w:author="Avin Mathew" w:date="2012-07-09T11:23:00Z">
+                <w:ins w:id="597" w:author="Avin Mathew" w:date="2012-07-09T11:23:00Z"/>
+              </w:rPr>
+            </w:pPr>
+            <w:ins w:id="598" w:author="Avin Mathew" w:date="2012-07-09T11:23:00Z">
               <w:r>
                 <w:t>Cancel</w:t>
               </w:r>
@@ -20709,11 +20866,11 @@
           <w:p>
             <w:pPr>
               <w:rPr>
-                <w:ins w:id="581" w:author="Avin Mathew" w:date="2012-07-09T11:23:00Z"/>
-              </w:rPr>
-            </w:pPr>
-            <w:proofErr w:type="spellStart"/>
-            <w:ins w:id="582" w:author="Avin Mathew" w:date="2012-07-09T11:23:00Z">
+                <w:ins w:id="599" w:author="Avin Mathew" w:date="2012-07-09T11:23:00Z"/>
+              </w:rPr>
+            </w:pPr>
+            <w:proofErr w:type="spellStart"/>
+            <w:ins w:id="600" w:author="Avin Mathew" w:date="2012-07-09T11:23:00Z">
               <w:r>
                 <w:t>DeleteEntries</w:t>
               </w:r>
@@ -20724,7 +20881,7 @@
       </w:tr>
       <w:tr>
         <w:trPr>
-          <w:ins w:id="583" w:author="Avin Mathew" w:date="2012-07-09T11:23:00Z"/>
+          <w:ins w:id="601" w:author="Avin Mathew" w:date="2012-07-09T11:23:00Z"/>
         </w:trPr>
         <w:tc>
           <w:tcPr>
@@ -20733,11 +20890,11 @@
           <w:p>
             <w:pPr>
               <w:rPr>
-                <w:ins w:id="584" w:author="Avin Mathew" w:date="2012-07-09T11:23:00Z"/>
-              </w:rPr>
-            </w:pPr>
-            <w:proofErr w:type="spellStart"/>
-            <w:ins w:id="585" w:author="Avin Mathew" w:date="2012-07-09T11:23:00Z">
+                <w:ins w:id="602" w:author="Avin Mathew" w:date="2012-07-09T11:23:00Z"/>
+              </w:rPr>
+            </w:pPr>
+            <w:proofErr w:type="spellStart"/>
+            <w:ins w:id="603" w:author="Avin Mathew" w:date="2012-07-09T11:23:00Z">
               <w:r>
                 <w:t>CancelProperties</w:t>
               </w:r>
@@ -20752,10 +20909,10 @@
           <w:p>
             <w:pPr>
               <w:rPr>
-                <w:ins w:id="586" w:author="Avin Mathew" w:date="2012-07-09T11:23:00Z"/>
-              </w:rPr>
-            </w:pPr>
-            <w:ins w:id="587" w:author="Avin Mathew" w:date="2012-07-09T11:23:00Z">
+                <w:ins w:id="604" w:author="Avin Mathew" w:date="2012-07-09T11:23:00Z"/>
+              </w:rPr>
+            </w:pPr>
+            <w:ins w:id="605" w:author="Avin Mathew" w:date="2012-07-09T11:23:00Z">
               <w:r>
                 <w:t>Cancel</w:t>
               </w:r>
@@ -20769,11 +20926,11 @@
           <w:p>
             <w:pPr>
               <w:rPr>
-                <w:ins w:id="588" w:author="Avin Mathew" w:date="2012-07-09T11:23:00Z"/>
-              </w:rPr>
-            </w:pPr>
-            <w:proofErr w:type="spellStart"/>
-            <w:ins w:id="589" w:author="Avin Mathew" w:date="2012-07-09T11:23:00Z">
+                <w:ins w:id="606" w:author="Avin Mathew" w:date="2012-07-09T11:23:00Z"/>
+              </w:rPr>
+            </w:pPr>
+            <w:proofErr w:type="spellStart"/>
+            <w:ins w:id="607" w:author="Avin Mathew" w:date="2012-07-09T11:23:00Z">
               <w:r>
                 <w:t>DeleteProperties</w:t>
               </w:r>
@@ -20784,7 +20941,7 @@
       </w:tr>
       <w:tr>
         <w:trPr>
-          <w:ins w:id="590" w:author="Avin Mathew" w:date="2012-07-09T11:23:00Z"/>
+          <w:ins w:id="608" w:author="Avin Mathew" w:date="2012-05-16T09:13:00Z"/>
         </w:trPr>
         <w:tc>
           <w:tcPr>
@@ -20793,314 +20950,11 @@
           <w:p>
             <w:pPr>
               <w:rPr>
-                <w:ins w:id="591" w:author="Avin Mathew" w:date="2012-07-09T11:23:00Z"/>
-              </w:rPr>
-            </w:pPr>
-            <w:proofErr w:type="spellStart"/>
-            <w:ins w:id="592" w:author="Avin Mathew" w:date="2012-07-09T11:23:00Z">
-              <w:r>
-                <w:t>CancelRegistry</w:t>
-              </w:r>
-              <w:proofErr w:type="spellEnd"/>
-            </w:ins>
-          </w:p>
-        </w:tc>
-        <w:tc>
-          <w:tcPr>
-            <w:tcW w:w="1488" w:type="dxa"/>
-          </w:tcPr>
-          <w:p>
-            <w:pPr>
-              <w:rPr>
-                <w:ins w:id="593" w:author="Avin Mathew" w:date="2012-07-09T11:23:00Z"/>
-              </w:rPr>
-            </w:pPr>
-            <w:ins w:id="594" w:author="Avin Mathew" w:date="2012-07-09T11:23:00Z">
-              <w:r>
-                <w:t>Cancel</w:t>
-              </w:r>
-            </w:ins>
-          </w:p>
-        </w:tc>
-        <w:tc>
-          <w:tcPr>
-            <w:tcW w:w="3336" w:type="dxa"/>
-          </w:tcPr>
-          <w:p>
-            <w:pPr>
-              <w:rPr>
-                <w:ins w:id="595" w:author="Avin Mathew" w:date="2012-07-09T11:23:00Z"/>
-              </w:rPr>
-            </w:pPr>
-            <w:proofErr w:type="spellStart"/>
-            <w:ins w:id="596" w:author="Avin Mathew" w:date="2012-07-09T11:23:00Z">
-              <w:r>
-                <w:t>DeleteRegistry</w:t>
-              </w:r>
-              <w:proofErr w:type="spellEnd"/>
-            </w:ins>
-          </w:p>
-        </w:tc>
-      </w:tr>
-      <w:tr>
-        <w:trPr>
-          <w:ins w:id="597" w:author="Avin Mathew" w:date="2012-07-09T11:22:00Z"/>
-        </w:trPr>
-        <w:tc>
-          <w:tcPr>
-            <w:tcW w:w="4032" w:type="dxa"/>
-          </w:tcPr>
-          <w:p>
-            <w:pPr>
-              <w:rPr>
-                <w:ins w:id="598" w:author="Avin Mathew" w:date="2012-07-09T11:22:00Z"/>
-              </w:rPr>
-            </w:pPr>
-            <w:proofErr w:type="spellStart"/>
-            <w:ins w:id="599" w:author="Avin Mathew" w:date="2012-07-09T11:22:00Z">
-              <w:r>
-                <w:t>ChangeEntryCIRID</w:t>
-              </w:r>
-              <w:proofErr w:type="spellEnd"/>
-            </w:ins>
-          </w:p>
-        </w:tc>
-        <w:tc>
-          <w:tcPr>
-            <w:tcW w:w="1488" w:type="dxa"/>
-          </w:tcPr>
-          <w:p>
-            <w:pPr>
-              <w:rPr>
-                <w:ins w:id="600" w:author="Avin Mathew" w:date="2012-07-09T11:22:00Z"/>
-              </w:rPr>
-            </w:pPr>
-            <w:ins w:id="601" w:author="Avin Mathew" w:date="2012-07-09T11:22:00Z">
-              <w:r>
-                <w:t>Change</w:t>
-              </w:r>
-            </w:ins>
-          </w:p>
-        </w:tc>
-        <w:tc>
-          <w:tcPr>
-            <w:tcW w:w="3336" w:type="dxa"/>
-          </w:tcPr>
-          <w:p>
-            <w:pPr>
-              <w:rPr>
-                <w:ins w:id="602" w:author="Avin Mathew" w:date="2012-07-09T11:22:00Z"/>
-              </w:rPr>
-            </w:pPr>
-            <w:proofErr w:type="spellStart"/>
-            <w:ins w:id="603" w:author="Avin Mathew" w:date="2012-07-09T11:22:00Z">
-              <w:r>
-                <w:t>UpdateEntryCIRID</w:t>
-              </w:r>
-              <w:proofErr w:type="spellEnd"/>
-            </w:ins>
-          </w:p>
-        </w:tc>
-      </w:tr>
-      <w:tr>
-        <w:trPr>
-          <w:ins w:id="604" w:author="Avin Mathew" w:date="2012-07-09T11:22:00Z"/>
-        </w:trPr>
-        <w:tc>
-          <w:tcPr>
-            <w:tcW w:w="4032" w:type="dxa"/>
-          </w:tcPr>
-          <w:p>
-            <w:pPr>
-              <w:rPr>
-                <w:ins w:id="605" w:author="Avin Mathew" w:date="2012-07-09T11:22:00Z"/>
-              </w:rPr>
-            </w:pPr>
-            <w:proofErr w:type="spellStart"/>
-            <w:ins w:id="606" w:author="Avin Mathew" w:date="2012-07-09T11:22:00Z">
-              <w:r>
-                <w:t>ChangeRegistry</w:t>
-              </w:r>
-              <w:proofErr w:type="spellEnd"/>
-            </w:ins>
-          </w:p>
-        </w:tc>
-        <w:tc>
-          <w:tcPr>
-            <w:tcW w:w="1488" w:type="dxa"/>
-          </w:tcPr>
-          <w:p>
-            <w:pPr>
-              <w:rPr>
-                <w:ins w:id="607" w:author="Avin Mathew" w:date="2012-07-09T11:22:00Z"/>
-              </w:rPr>
-            </w:pPr>
-            <w:ins w:id="608" w:author="Avin Mathew" w:date="2012-07-09T11:22:00Z">
-              <w:r>
-                <w:t>Change</w:t>
-              </w:r>
-            </w:ins>
-          </w:p>
-        </w:tc>
-        <w:tc>
-          <w:tcPr>
-            <w:tcW w:w="3336" w:type="dxa"/>
-          </w:tcPr>
-          <w:p>
-            <w:pPr>
-              <w:rPr>
-                <w:ins w:id="609" w:author="Avin Mathew" w:date="2012-07-09T11:22:00Z"/>
-              </w:rPr>
-            </w:pPr>
-            <w:proofErr w:type="spellStart"/>
-            <w:ins w:id="610" w:author="Avin Mathew" w:date="2012-07-09T11:22:00Z">
-              <w:r>
-                <w:t>UpdateRegistry</w:t>
-              </w:r>
-              <w:proofErr w:type="spellEnd"/>
-            </w:ins>
-          </w:p>
-        </w:tc>
-      </w:tr>
-      <w:tr>
-        <w:trPr>
-          <w:ins w:id="611" w:author="Avin Mathew" w:date="2012-05-16T08:42:00Z"/>
-        </w:trPr>
-        <w:tc>
-          <w:tcPr>
-            <w:tcW w:w="4032" w:type="dxa"/>
-          </w:tcPr>
-          <w:p>
-            <w:pPr>
-              <w:rPr>
-                <w:ins w:id="612" w:author="Avin Mathew" w:date="2012-05-16T08:42:00Z"/>
-              </w:rPr>
-            </w:pPr>
-            <w:proofErr w:type="spellStart"/>
-            <w:ins w:id="613" w:author="Avin Mathew" w:date="2012-05-16T09:06:00Z">
-              <w:r>
-                <w:t>Process</w:t>
-              </w:r>
-              <w:r>
-                <w:t>Registry</w:t>
-              </w:r>
-            </w:ins>
-            <w:proofErr w:type="spellEnd"/>
-          </w:p>
-        </w:tc>
-        <w:tc>
-          <w:tcPr>
-            <w:tcW w:w="1488" w:type="dxa"/>
-          </w:tcPr>
-          <w:p>
-            <w:pPr>
-              <w:rPr>
-                <w:ins w:id="614" w:author="Avin Mathew" w:date="2012-05-16T08:42:00Z"/>
-              </w:rPr>
-            </w:pPr>
-            <w:ins w:id="615" w:author="Avin Mathew" w:date="2012-05-16T09:06:00Z">
-              <w:r>
-                <w:t>Process</w:t>
-              </w:r>
-            </w:ins>
-          </w:p>
-        </w:tc>
-        <w:tc>
-          <w:tcPr>
-            <w:tcW w:w="3336" w:type="dxa"/>
-          </w:tcPr>
-          <w:p>
-            <w:pPr>
-              <w:rPr>
-                <w:ins w:id="616" w:author="Avin Mathew" w:date="2012-05-16T08:42:00Z"/>
-              </w:rPr>
-            </w:pPr>
-            <w:proofErr w:type="spellStart"/>
-            <w:ins w:id="617" w:author="Avin Mathew" w:date="2012-05-16T09:06:00Z">
-              <w:r>
-                <w:t>CreateRegistry</w:t>
-              </w:r>
-            </w:ins>
-            <w:proofErr w:type="spellEnd"/>
-          </w:p>
-        </w:tc>
-      </w:tr>
-      <w:tr>
-        <w:trPr>
-          <w:ins w:id="618" w:author="Avin Mathew" w:date="2012-05-16T09:07:00Z"/>
-        </w:trPr>
-        <w:tc>
-          <w:tcPr>
-            <w:tcW w:w="4032" w:type="dxa"/>
-          </w:tcPr>
-          <w:p>
-            <w:pPr>
-              <w:rPr>
-                <w:ins w:id="619" w:author="Avin Mathew" w:date="2012-05-16T09:07:00Z"/>
-              </w:rPr>
-            </w:pPr>
-            <w:proofErr w:type="spellStart"/>
-            <w:ins w:id="620" w:author="Avin Mathew" w:date="2012-05-16T09:07:00Z">
-              <w:r>
-                <w:t>ProcessEquivalentEntries</w:t>
-              </w:r>
-              <w:proofErr w:type="spellEnd"/>
-            </w:ins>
-          </w:p>
-        </w:tc>
-        <w:tc>
-          <w:tcPr>
-            <w:tcW w:w="1488" w:type="dxa"/>
-          </w:tcPr>
-          <w:p>
-            <w:pPr>
-              <w:rPr>
-                <w:ins w:id="621" w:author="Avin Mathew" w:date="2012-05-16T09:07:00Z"/>
-              </w:rPr>
-            </w:pPr>
-            <w:ins w:id="622" w:author="Avin Mathew" w:date="2012-05-16T09:12:00Z">
-              <w:r>
-                <w:t>Process</w:t>
-              </w:r>
-            </w:ins>
-          </w:p>
-        </w:tc>
-        <w:tc>
-          <w:tcPr>
-            <w:tcW w:w="3336" w:type="dxa"/>
-          </w:tcPr>
-          <w:p>
-            <w:pPr>
-              <w:rPr>
-                <w:ins w:id="623" w:author="Avin Mathew" w:date="2012-05-16T09:07:00Z"/>
-              </w:rPr>
-            </w:pPr>
-            <w:proofErr w:type="spellStart"/>
-            <w:ins w:id="624" w:author="Avin Mathew" w:date="2012-05-16T09:12:00Z">
-              <w:r>
-                <w:t>CreateEquivalentEntries</w:t>
-              </w:r>
-            </w:ins>
-            <w:proofErr w:type="spellEnd"/>
-          </w:p>
-        </w:tc>
-      </w:tr>
-      <w:tr>
-        <w:trPr>
-          <w:ins w:id="625" w:author="Avin Mathew" w:date="2012-05-16T09:13:00Z"/>
-        </w:trPr>
-        <w:tc>
-          <w:tcPr>
-            <w:tcW w:w="4032" w:type="dxa"/>
-          </w:tcPr>
-          <w:p>
-            <w:pPr>
-              <w:rPr>
-                <w:ins w:id="626" w:author="Avin Mathew" w:date="2012-05-16T09:13:00Z"/>
-              </w:rPr>
-            </w:pPr>
-            <w:proofErr w:type="spellStart"/>
-            <w:ins w:id="627" w:author="Avin Mathew" w:date="2012-05-16T09:13:00Z">
+                <w:ins w:id="609" w:author="Avin Mathew" w:date="2012-05-16T09:13:00Z"/>
+              </w:rPr>
+            </w:pPr>
+            <w:proofErr w:type="spellStart"/>
+            <w:ins w:id="610" w:author="Avin Mathew" w:date="2012-05-16T09:13:00Z">
               <w:r>
                 <w:t>GetRegistry</w:t>
               </w:r>
@@ -21115,10 +20969,10 @@
           <w:p>
             <w:pPr>
               <w:rPr>
-                <w:ins w:id="628" w:author="Avin Mathew" w:date="2012-05-16T09:13:00Z"/>
-              </w:rPr>
-            </w:pPr>
-            <w:ins w:id="629" w:author="Avin Mathew" w:date="2012-05-16T09:13:00Z">
+                <w:ins w:id="611" w:author="Avin Mathew" w:date="2012-05-16T09:13:00Z"/>
+              </w:rPr>
+            </w:pPr>
+            <w:ins w:id="612" w:author="Avin Mathew" w:date="2012-05-16T09:13:00Z">
               <w:r>
                 <w:t>Get</w:t>
               </w:r>
@@ -21132,11 +20986,11 @@
           <w:p>
             <w:pPr>
               <w:rPr>
-                <w:ins w:id="630" w:author="Avin Mathew" w:date="2012-05-16T09:13:00Z"/>
-              </w:rPr>
-            </w:pPr>
-            <w:proofErr w:type="spellStart"/>
-            <w:ins w:id="631" w:author="Avin Mathew" w:date="2012-05-16T09:13:00Z">
+                <w:ins w:id="613" w:author="Avin Mathew" w:date="2012-05-16T09:13:00Z"/>
+              </w:rPr>
+            </w:pPr>
+            <w:proofErr w:type="spellStart"/>
+            <w:ins w:id="614" w:author="Avin Mathew" w:date="2012-05-16T09:13:00Z">
               <w:r>
                 <w:t>GetRegistry</w:t>
               </w:r>
@@ -21147,7 +21001,7 @@
       </w:tr>
       <w:tr>
         <w:trPr>
-          <w:ins w:id="632" w:author="Avin Mathew" w:date="2012-05-16T09:14:00Z"/>
+          <w:ins w:id="615" w:author="Avin Mathew" w:date="2012-05-16T09:14:00Z"/>
         </w:trPr>
         <w:tc>
           <w:tcPr>
@@ -21156,11 +21010,11 @@
           <w:p>
             <w:pPr>
               <w:rPr>
-                <w:ins w:id="633" w:author="Avin Mathew" w:date="2012-05-16T09:14:00Z"/>
-              </w:rPr>
-            </w:pPr>
-            <w:proofErr w:type="spellStart"/>
-            <w:ins w:id="634" w:author="Avin Mathew" w:date="2012-05-16T09:14:00Z">
+                <w:ins w:id="616" w:author="Avin Mathew" w:date="2012-05-16T09:14:00Z"/>
+              </w:rPr>
+            </w:pPr>
+            <w:proofErr w:type="spellStart"/>
+            <w:ins w:id="617" w:author="Avin Mathew" w:date="2012-05-16T09:14:00Z">
               <w:r>
                 <w:t>GetEquivalentEntries</w:t>
               </w:r>
@@ -21175,10 +21029,10 @@
           <w:p>
             <w:pPr>
               <w:rPr>
-                <w:ins w:id="635" w:author="Avin Mathew" w:date="2012-05-16T09:14:00Z"/>
-              </w:rPr>
-            </w:pPr>
-            <w:ins w:id="636" w:author="Avin Mathew" w:date="2012-05-16T09:14:00Z">
+                <w:ins w:id="618" w:author="Avin Mathew" w:date="2012-05-16T09:14:00Z"/>
+              </w:rPr>
+            </w:pPr>
+            <w:ins w:id="619" w:author="Avin Mathew" w:date="2012-05-16T09:14:00Z">
               <w:r>
                 <w:t>Get</w:t>
               </w:r>
@@ -21192,11 +21046,11 @@
           <w:p>
             <w:pPr>
               <w:rPr>
-                <w:ins w:id="637" w:author="Avin Mathew" w:date="2012-05-16T09:14:00Z"/>
-              </w:rPr>
-            </w:pPr>
-            <w:proofErr w:type="spellStart"/>
-            <w:ins w:id="638" w:author="Avin Mathew" w:date="2012-05-16T09:14:00Z">
+                <w:ins w:id="620" w:author="Avin Mathew" w:date="2012-05-16T09:14:00Z"/>
+              </w:rPr>
+            </w:pPr>
+            <w:proofErr w:type="spellStart"/>
+            <w:ins w:id="621" w:author="Avin Mathew" w:date="2012-05-16T09:14:00Z">
               <w:r>
                 <w:t>GetEquivalentEntries</w:t>
               </w:r>
@@ -21207,7 +21061,7 @@
       </w:tr>
       <w:tr>
         <w:trPr>
-          <w:ins w:id="639" w:author="Avin Mathew" w:date="2012-05-16T09:14:00Z"/>
+          <w:ins w:id="622" w:author="Avin Mathew" w:date="2012-05-16T09:14:00Z"/>
         </w:trPr>
         <w:tc>
           <w:tcPr>
@@ -21216,11 +21070,11 @@
           <w:p>
             <w:pPr>
               <w:rPr>
-                <w:ins w:id="640" w:author="Avin Mathew" w:date="2012-05-16T09:14:00Z"/>
-              </w:rPr>
-            </w:pPr>
-            <w:proofErr w:type="spellStart"/>
-            <w:ins w:id="641" w:author="Avin Mathew" w:date="2012-05-16T09:14:00Z">
+                <w:ins w:id="623" w:author="Avin Mathew" w:date="2012-05-16T09:14:00Z"/>
+              </w:rPr>
+            </w:pPr>
+            <w:proofErr w:type="spellStart"/>
+            <w:ins w:id="624" w:author="Avin Mathew" w:date="2012-05-16T09:14:00Z">
               <w:r>
                 <w:t>GetEntriesByCIRID</w:t>
               </w:r>
@@ -21235,10 +21089,10 @@
           <w:p>
             <w:pPr>
               <w:rPr>
-                <w:ins w:id="642" w:author="Avin Mathew" w:date="2012-05-16T09:14:00Z"/>
-              </w:rPr>
-            </w:pPr>
-            <w:ins w:id="643" w:author="Avin Mathew" w:date="2012-05-16T09:14:00Z">
+                <w:ins w:id="625" w:author="Avin Mathew" w:date="2012-05-16T09:14:00Z"/>
+              </w:rPr>
+            </w:pPr>
+            <w:ins w:id="626" w:author="Avin Mathew" w:date="2012-05-16T09:14:00Z">
               <w:r>
                 <w:t>Get</w:t>
               </w:r>
@@ -21252,11 +21106,11 @@
           <w:p>
             <w:pPr>
               <w:rPr>
-                <w:ins w:id="644" w:author="Avin Mathew" w:date="2012-05-16T09:14:00Z"/>
-              </w:rPr>
-            </w:pPr>
-            <w:proofErr w:type="spellStart"/>
-            <w:ins w:id="645" w:author="Avin Mathew" w:date="2012-05-16T09:14:00Z">
+                <w:ins w:id="627" w:author="Avin Mathew" w:date="2012-05-16T09:14:00Z"/>
+              </w:rPr>
+            </w:pPr>
+            <w:proofErr w:type="spellStart"/>
+            <w:ins w:id="628" w:author="Avin Mathew" w:date="2012-05-16T09:14:00Z">
               <w:r>
                 <w:t>GetEntriesByCIRID</w:t>
               </w:r>
@@ -21267,7 +21121,7 @@
       </w:tr>
       <w:tr>
         <w:trPr>
-          <w:ins w:id="646" w:author="Avin Mathew" w:date="2012-07-09T11:25:00Z"/>
+          <w:ins w:id="629" w:author="Avin Mathew" w:date="2012-05-16T09:14:00Z"/>
         </w:trPr>
         <w:tc>
           <w:tcPr>
@@ -21276,326 +21130,11 @@
           <w:p>
             <w:pPr>
               <w:rPr>
-                <w:ins w:id="647" w:author="Avin Mathew" w:date="2012-07-09T11:25:00Z"/>
-              </w:rPr>
-            </w:pPr>
-            <w:proofErr w:type="spellStart"/>
-            <w:ins w:id="648" w:author="Avin Mathew" w:date="2012-07-09T11:25:00Z">
-              <w:r>
-                <w:t>RespondCancelCategory</w:t>
-              </w:r>
-              <w:proofErr w:type="spellEnd"/>
-            </w:ins>
-          </w:p>
-        </w:tc>
-        <w:tc>
-          <w:tcPr>
-            <w:tcW w:w="1488" w:type="dxa"/>
-          </w:tcPr>
-          <w:p>
-            <w:pPr>
-              <w:rPr>
-                <w:ins w:id="649" w:author="Avin Mathew" w:date="2012-07-09T11:25:00Z"/>
-              </w:rPr>
-            </w:pPr>
-            <w:ins w:id="650" w:author="Avin Mathew" w:date="2012-07-09T11:25:00Z">
-              <w:r>
-                <w:t>Cancel</w:t>
-              </w:r>
-            </w:ins>
-          </w:p>
-        </w:tc>
-        <w:tc>
-          <w:tcPr>
-            <w:tcW w:w="3336" w:type="dxa"/>
-          </w:tcPr>
-          <w:p>
-            <w:pPr>
-              <w:rPr>
-                <w:ins w:id="651" w:author="Avin Mathew" w:date="2012-07-09T11:25:00Z"/>
-              </w:rPr>
-            </w:pPr>
-            <w:proofErr w:type="spellStart"/>
-            <w:ins w:id="652" w:author="Avin Mathew" w:date="2012-07-09T11:25:00Z">
-              <w:r>
-                <w:t>DeleteCategory</w:t>
-              </w:r>
-              <w:proofErr w:type="spellEnd"/>
-              <w:r>
-                <w:t xml:space="preserve"> faults</w:t>
-              </w:r>
-            </w:ins>
-          </w:p>
-        </w:tc>
-      </w:tr>
-      <w:tr>
-        <w:trPr>
-          <w:ins w:id="653" w:author="Avin Mathew" w:date="2012-07-09T11:25:00Z"/>
-        </w:trPr>
-        <w:tc>
-          <w:tcPr>
-            <w:tcW w:w="4032" w:type="dxa"/>
-          </w:tcPr>
-          <w:p>
-            <w:pPr>
-              <w:rPr>
-                <w:ins w:id="654" w:author="Avin Mathew" w:date="2012-07-09T11:25:00Z"/>
-              </w:rPr>
-            </w:pPr>
-            <w:proofErr w:type="spellStart"/>
-            <w:ins w:id="655" w:author="Avin Mathew" w:date="2012-07-09T11:25:00Z">
-              <w:r>
-                <w:t>RespondCancelEntries</w:t>
-              </w:r>
-              <w:proofErr w:type="spellEnd"/>
-            </w:ins>
-          </w:p>
-        </w:tc>
-        <w:tc>
-          <w:tcPr>
-            <w:tcW w:w="1488" w:type="dxa"/>
-          </w:tcPr>
-          <w:p>
-            <w:pPr>
-              <w:rPr>
-                <w:ins w:id="656" w:author="Avin Mathew" w:date="2012-07-09T11:25:00Z"/>
-              </w:rPr>
-            </w:pPr>
-            <w:ins w:id="657" w:author="Avin Mathew" w:date="2012-07-09T11:25:00Z">
-              <w:r>
-                <w:t>Cancel</w:t>
-              </w:r>
-            </w:ins>
-          </w:p>
-        </w:tc>
-        <w:tc>
-          <w:tcPr>
-            <w:tcW w:w="3336" w:type="dxa"/>
-          </w:tcPr>
-          <w:p>
-            <w:pPr>
-              <w:rPr>
-                <w:ins w:id="658" w:author="Avin Mathew" w:date="2012-07-09T11:25:00Z"/>
-              </w:rPr>
-            </w:pPr>
-            <w:proofErr w:type="spellStart"/>
-            <w:ins w:id="659" w:author="Avin Mathew" w:date="2012-07-09T11:25:00Z">
-              <w:r>
-                <w:t>DeleteEntries</w:t>
-              </w:r>
-              <w:proofErr w:type="spellEnd"/>
-              <w:r>
-                <w:t xml:space="preserve"> faults</w:t>
-              </w:r>
-            </w:ins>
-          </w:p>
-        </w:tc>
-      </w:tr>
-      <w:tr>
-        <w:trPr>
-          <w:ins w:id="660" w:author="Avin Mathew" w:date="2012-07-09T11:25:00Z"/>
-        </w:trPr>
-        <w:tc>
-          <w:tcPr>
-            <w:tcW w:w="4032" w:type="dxa"/>
-          </w:tcPr>
-          <w:p>
-            <w:pPr>
-              <w:rPr>
-                <w:ins w:id="661" w:author="Avin Mathew" w:date="2012-07-09T11:25:00Z"/>
-              </w:rPr>
-            </w:pPr>
-            <w:proofErr w:type="spellStart"/>
-            <w:ins w:id="662" w:author="Avin Mathew" w:date="2012-07-09T11:25:00Z">
-              <w:r>
-                <w:t>RespondCancelProperties</w:t>
-              </w:r>
-              <w:proofErr w:type="spellEnd"/>
-            </w:ins>
-          </w:p>
-        </w:tc>
-        <w:tc>
-          <w:tcPr>
-            <w:tcW w:w="1488" w:type="dxa"/>
-          </w:tcPr>
-          <w:p>
-            <w:pPr>
-              <w:rPr>
-                <w:ins w:id="663" w:author="Avin Mathew" w:date="2012-07-09T11:25:00Z"/>
-              </w:rPr>
-            </w:pPr>
-            <w:ins w:id="664" w:author="Avin Mathew" w:date="2012-07-09T11:25:00Z">
-              <w:r>
-                <w:t>Cancel</w:t>
-              </w:r>
-            </w:ins>
-          </w:p>
-        </w:tc>
-        <w:tc>
-          <w:tcPr>
-            <w:tcW w:w="3336" w:type="dxa"/>
-          </w:tcPr>
-          <w:p>
-            <w:pPr>
-              <w:rPr>
-                <w:ins w:id="665" w:author="Avin Mathew" w:date="2012-07-09T11:25:00Z"/>
-              </w:rPr>
-            </w:pPr>
-            <w:proofErr w:type="spellStart"/>
-            <w:ins w:id="666" w:author="Avin Mathew" w:date="2012-07-09T11:25:00Z">
-              <w:r>
-                <w:t>DeleteProperties</w:t>
-              </w:r>
-              <w:proofErr w:type="spellEnd"/>
-              <w:r>
-                <w:t xml:space="preserve"> faults</w:t>
-              </w:r>
-            </w:ins>
-          </w:p>
-        </w:tc>
-      </w:tr>
-      <w:tr>
-        <w:trPr>
-          <w:ins w:id="667" w:author="Avin Mathew" w:date="2012-07-09T11:23:00Z"/>
-        </w:trPr>
-        <w:tc>
-          <w:tcPr>
-            <w:tcW w:w="4032" w:type="dxa"/>
-          </w:tcPr>
-          <w:p>
-            <w:pPr>
-              <w:rPr>
-                <w:ins w:id="668" w:author="Avin Mathew" w:date="2012-07-09T11:23:00Z"/>
-              </w:rPr>
-            </w:pPr>
-            <w:proofErr w:type="spellStart"/>
-            <w:ins w:id="669" w:author="Avin Mathew" w:date="2012-07-09T11:23:00Z">
-              <w:r>
-                <w:t>RespondCancelRegistry</w:t>
-              </w:r>
-              <w:proofErr w:type="spellEnd"/>
-            </w:ins>
-          </w:p>
-        </w:tc>
-        <w:tc>
-          <w:tcPr>
-            <w:tcW w:w="1488" w:type="dxa"/>
-          </w:tcPr>
-          <w:p>
-            <w:pPr>
-              <w:rPr>
-                <w:ins w:id="670" w:author="Avin Mathew" w:date="2012-07-09T11:23:00Z"/>
-              </w:rPr>
-            </w:pPr>
-            <w:ins w:id="671" w:author="Avin Mathew" w:date="2012-07-09T11:23:00Z">
-              <w:r>
-                <w:t>Respond</w:t>
-              </w:r>
-            </w:ins>
-          </w:p>
-        </w:tc>
-        <w:tc>
-          <w:tcPr>
-            <w:tcW w:w="3336" w:type="dxa"/>
-          </w:tcPr>
-          <w:p>
-            <w:pPr>
-              <w:rPr>
-                <w:ins w:id="672" w:author="Avin Mathew" w:date="2012-07-09T11:23:00Z"/>
-              </w:rPr>
-            </w:pPr>
-            <w:proofErr w:type="spellStart"/>
-            <w:ins w:id="673" w:author="Avin Mathew" w:date="2012-07-09T11:25:00Z">
-              <w:r>
-                <w:t>DeleteRegistry</w:t>
-              </w:r>
-              <w:proofErr w:type="spellEnd"/>
-              <w:r>
-                <w:t xml:space="preserve"> faults</w:t>
-              </w:r>
-            </w:ins>
-          </w:p>
-        </w:tc>
-      </w:tr>
-      <w:tr>
-        <w:trPr>
-          <w:ins w:id="674" w:author="Avin Mathew" w:date="2012-07-09T11:23:00Z"/>
-        </w:trPr>
-        <w:tc>
-          <w:tcPr>
-            <w:tcW w:w="4032" w:type="dxa"/>
-          </w:tcPr>
-          <w:p>
-            <w:pPr>
-              <w:rPr>
-                <w:ins w:id="675" w:author="Avin Mathew" w:date="2012-07-09T11:23:00Z"/>
-              </w:rPr>
-            </w:pPr>
-            <w:proofErr w:type="spellStart"/>
-            <w:ins w:id="676" w:author="Avin Mathew" w:date="2012-07-09T11:23:00Z">
-              <w:r>
-                <w:t>RespondChangeRegistry</w:t>
-              </w:r>
-              <w:proofErr w:type="spellEnd"/>
-            </w:ins>
-          </w:p>
-        </w:tc>
-        <w:tc>
-          <w:tcPr>
-            <w:tcW w:w="1488" w:type="dxa"/>
-          </w:tcPr>
-          <w:p>
-            <w:pPr>
-              <w:rPr>
-                <w:ins w:id="677" w:author="Avin Mathew" w:date="2012-07-09T11:23:00Z"/>
-              </w:rPr>
-            </w:pPr>
-            <w:ins w:id="678" w:author="Avin Mathew" w:date="2012-07-09T11:23:00Z">
-              <w:r>
-                <w:t>Respond</w:t>
-              </w:r>
-            </w:ins>
-          </w:p>
-        </w:tc>
-        <w:tc>
-          <w:tcPr>
-            <w:tcW w:w="3336" w:type="dxa"/>
-          </w:tcPr>
-          <w:p>
-            <w:pPr>
-              <w:rPr>
-                <w:ins w:id="679" w:author="Avin Mathew" w:date="2012-07-09T11:23:00Z"/>
-              </w:rPr>
-            </w:pPr>
-            <w:proofErr w:type="spellStart"/>
-            <w:ins w:id="680" w:author="Avin Mathew" w:date="2012-07-09T11:23:00Z">
-              <w:r>
-                <w:t>UpdateRegistry</w:t>
-              </w:r>
-              <w:proofErr w:type="spellEnd"/>
-              <w:r>
-                <w:t xml:space="preserve"> faults</w:t>
-              </w:r>
-            </w:ins>
-          </w:p>
-        </w:tc>
-      </w:tr>
-      <w:tr>
-        <w:trPr>
-          <w:ins w:id="681" w:author="Avin Mathew" w:date="2012-05-16T09:14:00Z"/>
-        </w:trPr>
-        <w:tc>
-          <w:tcPr>
-            <w:tcW w:w="4032" w:type="dxa"/>
-          </w:tcPr>
-          <w:p>
-            <w:pPr>
-              <w:rPr>
-                <w:ins w:id="682" w:author="Avin Mathew" w:date="2012-05-16T09:14:00Z"/>
-              </w:rPr>
-            </w:pPr>
-            <w:proofErr w:type="spellStart"/>
-            <w:ins w:id="683" w:author="Avin Mathew" w:date="2012-05-16T09:14:00Z">
+                <w:ins w:id="630" w:author="Avin Mathew" w:date="2012-05-16T09:14:00Z"/>
+              </w:rPr>
+            </w:pPr>
+            <w:proofErr w:type="spellStart"/>
+            <w:ins w:id="631" w:author="Avin Mathew" w:date="2012-05-16T09:14:00Z">
               <w:r>
                 <w:t>ShowRegistry</w:t>
               </w:r>
@@ -21610,10 +21149,10 @@
           <w:p>
             <w:pPr>
               <w:rPr>
-                <w:ins w:id="684" w:author="Avin Mathew" w:date="2012-05-16T09:14:00Z"/>
-              </w:rPr>
-            </w:pPr>
-            <w:ins w:id="685" w:author="Avin Mathew" w:date="2012-05-16T09:14:00Z">
+                <w:ins w:id="632" w:author="Avin Mathew" w:date="2012-05-16T09:14:00Z"/>
+              </w:rPr>
+            </w:pPr>
+            <w:ins w:id="633" w:author="Avin Mathew" w:date="2012-05-16T09:14:00Z">
               <w:r>
                 <w:t>Show</w:t>
               </w:r>
@@ -21627,11 +21166,11 @@
           <w:p>
             <w:pPr>
               <w:rPr>
-                <w:ins w:id="686" w:author="Avin Mathew" w:date="2012-05-16T09:14:00Z"/>
-              </w:rPr>
-            </w:pPr>
-            <w:proofErr w:type="spellStart"/>
-            <w:ins w:id="687" w:author="Avin Mathew" w:date="2012-05-16T09:14:00Z">
+                <w:ins w:id="634" w:author="Avin Mathew" w:date="2012-05-16T09:14:00Z"/>
+              </w:rPr>
+            </w:pPr>
+            <w:proofErr w:type="spellStart"/>
+            <w:ins w:id="635" w:author="Avin Mathew" w:date="2012-05-16T09:14:00Z">
               <w:r>
                 <w:t>GetRegistryResponse</w:t>
               </w:r>
@@ -21642,7 +21181,7 @@
       </w:tr>
       <w:tr>
         <w:trPr>
-          <w:ins w:id="688" w:author="Avin Mathew" w:date="2012-05-16T09:14:00Z"/>
+          <w:ins w:id="636" w:author="Avin Mathew" w:date="2012-05-16T09:14:00Z"/>
         </w:trPr>
         <w:tc>
           <w:tcPr>
@@ -21651,11 +21190,11 @@
           <w:p>
             <w:pPr>
               <w:rPr>
-                <w:ins w:id="689" w:author="Avin Mathew" w:date="2012-05-16T09:14:00Z"/>
-              </w:rPr>
-            </w:pPr>
-            <w:proofErr w:type="spellStart"/>
-            <w:ins w:id="690" w:author="Avin Mathew" w:date="2012-05-16T09:14:00Z">
+                <w:ins w:id="637" w:author="Avin Mathew" w:date="2012-05-16T09:14:00Z"/>
+              </w:rPr>
+            </w:pPr>
+            <w:proofErr w:type="spellStart"/>
+            <w:ins w:id="638" w:author="Avin Mathew" w:date="2012-05-16T09:14:00Z">
               <w:r>
                 <w:t>ShowEquivalentEntries</w:t>
               </w:r>
@@ -21670,10 +21209,10 @@
           <w:p>
             <w:pPr>
               <w:rPr>
-                <w:ins w:id="691" w:author="Avin Mathew" w:date="2012-05-16T09:14:00Z"/>
-              </w:rPr>
-            </w:pPr>
-            <w:ins w:id="692" w:author="Avin Mathew" w:date="2012-05-16T09:14:00Z">
+                <w:ins w:id="639" w:author="Avin Mathew" w:date="2012-05-16T09:14:00Z"/>
+              </w:rPr>
+            </w:pPr>
+            <w:ins w:id="640" w:author="Avin Mathew" w:date="2012-05-16T09:14:00Z">
               <w:r>
                 <w:t>Show</w:t>
               </w:r>
@@ -21687,11 +21226,11 @@
           <w:p>
             <w:pPr>
               <w:rPr>
-                <w:ins w:id="693" w:author="Avin Mathew" w:date="2012-05-16T09:14:00Z"/>
-              </w:rPr>
-            </w:pPr>
-            <w:proofErr w:type="spellStart"/>
-            <w:ins w:id="694" w:author="Avin Mathew" w:date="2012-05-16T09:14:00Z">
+                <w:ins w:id="641" w:author="Avin Mathew" w:date="2012-05-16T09:14:00Z"/>
+              </w:rPr>
+            </w:pPr>
+            <w:proofErr w:type="spellStart"/>
+            <w:ins w:id="642" w:author="Avin Mathew" w:date="2012-05-16T09:14:00Z">
               <w:r>
                 <w:t>GetEquivalentEntriesResponse</w:t>
               </w:r>
@@ -21702,7 +21241,7 @@
       </w:tr>
       <w:tr>
         <w:trPr>
-          <w:ins w:id="695" w:author="Avin Mathew" w:date="2012-05-16T09:14:00Z"/>
+          <w:ins w:id="643" w:author="Avin Mathew" w:date="2012-05-16T09:14:00Z"/>
         </w:trPr>
         <w:tc>
           <w:tcPr>
@@ -21711,11 +21250,11 @@
           <w:p>
             <w:pPr>
               <w:rPr>
-                <w:ins w:id="696" w:author="Avin Mathew" w:date="2012-05-16T09:14:00Z"/>
-              </w:rPr>
-            </w:pPr>
-            <w:proofErr w:type="spellStart"/>
-            <w:ins w:id="697" w:author="Avin Mathew" w:date="2012-05-16T09:14:00Z">
+                <w:ins w:id="644" w:author="Avin Mathew" w:date="2012-05-16T09:14:00Z"/>
+              </w:rPr>
+            </w:pPr>
+            <w:proofErr w:type="spellStart"/>
+            <w:ins w:id="645" w:author="Avin Mathew" w:date="2012-05-16T09:14:00Z">
               <w:r>
                 <w:t>ShowEntriesByCIRID</w:t>
               </w:r>
@@ -21730,10 +21269,10 @@
           <w:p>
             <w:pPr>
               <w:rPr>
-                <w:ins w:id="698" w:author="Avin Mathew" w:date="2012-05-16T09:14:00Z"/>
-              </w:rPr>
-            </w:pPr>
-            <w:ins w:id="699" w:author="Avin Mathew" w:date="2012-05-16T09:15:00Z">
+                <w:ins w:id="646" w:author="Avin Mathew" w:date="2012-05-16T09:14:00Z"/>
+              </w:rPr>
+            </w:pPr>
+            <w:ins w:id="647" w:author="Avin Mathew" w:date="2012-05-16T09:15:00Z">
               <w:r>
                 <w:t>Show</w:t>
               </w:r>
@@ -21747,11 +21286,11 @@
           <w:p>
             <w:pPr>
               <w:rPr>
-                <w:ins w:id="700" w:author="Avin Mathew" w:date="2012-05-16T09:14:00Z"/>
-              </w:rPr>
-            </w:pPr>
-            <w:proofErr w:type="spellStart"/>
-            <w:ins w:id="701" w:author="Avin Mathew" w:date="2012-05-16T09:15:00Z">
+                <w:ins w:id="648" w:author="Avin Mathew" w:date="2012-05-16T09:14:00Z"/>
+              </w:rPr>
+            </w:pPr>
+            <w:proofErr w:type="spellStart"/>
+            <w:ins w:id="649" w:author="Avin Mathew" w:date="2012-05-16T09:15:00Z">
               <w:r>
                 <w:t>GetEntriesByCIRIDResponse</w:t>
               </w:r>
@@ -21769,59 +21308,49 @@
           <w:numId w:val="0"/>
         </w:numPr>
         <w:rPr>
-          <w:ins w:id="702" w:author="Avin Mathew" w:date="2012-05-16T09:05:00Z"/>
+          <w:ins w:id="650" w:author="Avin Mathew" w:date="2012-05-16T09:05:00Z"/>
         </w:rPr>
       </w:pPr>
-      <w:bookmarkStart w:id="703" w:name="_Toc329256902"/>
-      <w:ins w:id="704" w:author="Avin Mathew" w:date="2012-05-16T09:05:00Z">
+      <w:bookmarkStart w:id="651" w:name="_Toc329256902"/>
+      <w:ins w:id="652" w:author="Avin Mathew" w:date="2012-05-16T09:05:00Z">
         <w:r>
           <w:t>Request/Response BODs</w:t>
         </w:r>
-        <w:bookmarkEnd w:id="703"/>
+        <w:bookmarkEnd w:id="651"/>
       </w:ins>
     </w:p>
     <w:p>
       <w:pPr>
         <w:rPr>
-          <w:ins w:id="705" w:author="Avin Mathew" w:date="2012-05-16T08:42:00Z"/>
+          <w:ins w:id="653" w:author="Avin Mathew" w:date="2012-05-16T08:42:00Z"/>
         </w:rPr>
       </w:pPr>
-      <w:commentRangeStart w:id="706"/>
-      <w:ins w:id="707" w:author="Avin Mathew" w:date="2012-05-16T08:42:00Z">
+      <w:ins w:id="654" w:author="Avin Mathew" w:date="2012-05-16T08:42:00Z">
         <w:r>
           <w:t xml:space="preserve">The following table correlates the </w:t>
         </w:r>
       </w:ins>
-      <w:ins w:id="708" w:author="Avin Mathew" w:date="2012-05-16T09:19:00Z">
+      <w:ins w:id="655" w:author="Avin Mathew" w:date="2012-05-16T09:19:00Z">
         <w:r>
           <w:t xml:space="preserve">CIR </w:t>
         </w:r>
       </w:ins>
-      <w:ins w:id="709" w:author="Avin Mathew" w:date="2012-05-16T08:42:00Z">
+      <w:ins w:id="656" w:author="Avin Mathew" w:date="2012-05-16T08:42:00Z">
         <w:r>
           <w:t xml:space="preserve">response BOD for a given </w:t>
         </w:r>
       </w:ins>
-      <w:ins w:id="710" w:author="Avin Mathew" w:date="2012-05-16T09:19:00Z">
+      <w:ins w:id="657" w:author="Avin Mathew" w:date="2012-05-16T09:19:00Z">
         <w:r>
           <w:t xml:space="preserve">CIR </w:t>
         </w:r>
       </w:ins>
-      <w:ins w:id="711" w:author="Avin Mathew" w:date="2012-05-16T08:42:00Z">
+      <w:ins w:id="658" w:author="Avin Mathew" w:date="2012-05-16T08:42:00Z">
         <w:r>
           <w:t xml:space="preserve">request </w:t>
         </w:r>
         <w:r>
           <w:t>BOD.</w:t>
-        </w:r>
-      </w:ins>
-      <w:commentRangeEnd w:id="706"/>
-      <w:ins w:id="712" w:author="Avin Mathew" w:date="2012-05-16T09:20:00Z">
-        <w:r>
-          <w:rPr>
-            <w:rStyle w:val="CommentReference"/>
-          </w:rPr>
-          <w:commentReference w:id="706"/>
         </w:r>
       </w:ins>
     </w:p>
@@ -21838,7 +21367,7 @@
       <w:tr>
         <w:trPr>
           <w:cnfStyle w:val="100000000000" w:firstRow="1" w:lastRow="0" w:firstColumn="0" w:lastColumn="0" w:oddVBand="0" w:evenVBand="0" w:oddHBand="0" w:evenHBand="0" w:firstRowFirstColumn="0" w:firstRowLastColumn="0" w:lastRowFirstColumn="0" w:lastRowLastColumn="0"/>
-          <w:ins w:id="713" w:author="Avin Mathew" w:date="2012-05-16T08:42:00Z"/>
+          <w:ins w:id="659" w:author="Avin Mathew" w:date="2012-05-16T08:42:00Z"/>
         </w:trPr>
         <w:tc>
           <w:tcPr>
@@ -21847,12 +21376,11 @@
           <w:p>
             <w:pPr>
               <w:rPr>
-                <w:ins w:id="714" w:author="Avin Mathew" w:date="2012-05-16T08:42:00Z"/>
-              </w:rPr>
-            </w:pPr>
-            <w:ins w:id="715" w:author="Avin Mathew" w:date="2012-05-16T08:42:00Z">
+                <w:ins w:id="660" w:author="Avin Mathew" w:date="2012-05-16T08:42:00Z"/>
+              </w:rPr>
+            </w:pPr>
+            <w:ins w:id="661" w:author="Avin Mathew" w:date="2012-05-16T08:42:00Z">
               <w:r>
-                <w:lastRenderedPageBreak/>
                 <w:t>Request BOD</w:t>
               </w:r>
             </w:ins>
@@ -21865,10 +21393,10 @@
           <w:p>
             <w:pPr>
               <w:rPr>
-                <w:ins w:id="716" w:author="Avin Mathew" w:date="2012-05-16T08:42:00Z"/>
-              </w:rPr>
-            </w:pPr>
-            <w:ins w:id="717" w:author="Avin Mathew" w:date="2012-05-16T08:42:00Z">
+                <w:ins w:id="662" w:author="Avin Mathew" w:date="2012-05-16T08:42:00Z"/>
+              </w:rPr>
+            </w:pPr>
+            <w:ins w:id="663" w:author="Avin Mathew" w:date="2012-05-16T08:42:00Z">
               <w:r>
                 <w:t>Response BOD</w:t>
               </w:r>
@@ -21878,7 +21406,7 @@
       </w:tr>
       <w:tr>
         <w:trPr>
-          <w:ins w:id="718" w:author="Avin Mathew" w:date="2012-07-09T11:27:00Z"/>
+          <w:ins w:id="664" w:author="Avin Mathew" w:date="2012-07-09T11:27:00Z"/>
         </w:trPr>
         <w:tc>
           <w:tcPr>
@@ -21887,11 +21415,11 @@
           <w:p>
             <w:pPr>
               <w:rPr>
-                <w:ins w:id="719" w:author="Avin Mathew" w:date="2012-07-09T11:27:00Z"/>
-              </w:rPr>
-            </w:pPr>
-            <w:proofErr w:type="spellStart"/>
-            <w:ins w:id="720" w:author="Avin Mathew" w:date="2012-07-09T11:27:00Z">
+                <w:ins w:id="665" w:author="Avin Mathew" w:date="2012-07-09T11:27:00Z"/>
+              </w:rPr>
+            </w:pPr>
+            <w:proofErr w:type="spellStart"/>
+            <w:ins w:id="666" w:author="Avin Mathew" w:date="2012-07-09T11:27:00Z">
               <w:r>
                 <w:t>ProcessRegistry</w:t>
               </w:r>
@@ -21906,13 +21434,18 @@
           <w:p>
             <w:pPr>
               <w:rPr>
-                <w:ins w:id="721" w:author="Avin Mathew" w:date="2012-07-09T11:27:00Z"/>
-              </w:rPr>
-            </w:pPr>
-            <w:proofErr w:type="spellStart"/>
-            <w:ins w:id="722" w:author="Avin Mathew" w:date="2012-07-09T11:28:00Z">
+                <w:ins w:id="667" w:author="Avin Mathew" w:date="2012-07-09T11:27:00Z"/>
+              </w:rPr>
+            </w:pPr>
+            <w:ins w:id="668" w:author="Avin Mathew" w:date="2012-07-17T13:46:00Z">
               <w:r>
-                <w:t>AcknowledgeProcessRegistry</w:t>
+                <w:t xml:space="preserve">OAGIS </w:t>
+              </w:r>
+            </w:ins>
+            <w:proofErr w:type="spellStart"/>
+            <w:ins w:id="669" w:author="Avin Mathew" w:date="2012-07-17T13:19:00Z">
+              <w:r>
+                <w:t>ConfirmBOD</w:t>
               </w:r>
             </w:ins>
             <w:proofErr w:type="spellEnd"/>
@@ -21921,7 +21454,7 @@
       </w:tr>
       <w:tr>
         <w:trPr>
-          <w:ins w:id="723" w:author="Avin Mathew" w:date="2012-07-09T11:27:00Z"/>
+          <w:ins w:id="670" w:author="Avin Mathew" w:date="2012-07-09T11:27:00Z"/>
         </w:trPr>
         <w:tc>
           <w:tcPr>
@@ -21930,11 +21463,11 @@
           <w:p>
             <w:pPr>
               <w:rPr>
-                <w:ins w:id="724" w:author="Avin Mathew" w:date="2012-07-09T11:27:00Z"/>
-              </w:rPr>
-            </w:pPr>
-            <w:proofErr w:type="spellStart"/>
-            <w:ins w:id="725" w:author="Avin Mathew" w:date="2012-07-09T11:27:00Z">
+                <w:ins w:id="671" w:author="Avin Mathew" w:date="2012-07-09T11:27:00Z"/>
+              </w:rPr>
+            </w:pPr>
+            <w:proofErr w:type="spellStart"/>
+            <w:ins w:id="672" w:author="Avin Mathew" w:date="2012-07-09T11:27:00Z">
               <w:r>
                 <w:t>ProcessEquivalentEntries</w:t>
               </w:r>
@@ -21949,13 +21482,18 @@
           <w:p>
             <w:pPr>
               <w:rPr>
-                <w:ins w:id="726" w:author="Avin Mathew" w:date="2012-07-09T11:27:00Z"/>
-              </w:rPr>
-            </w:pPr>
-            <w:proofErr w:type="spellStart"/>
-            <w:ins w:id="727" w:author="Avin Mathew" w:date="2012-07-09T11:28:00Z">
+                <w:ins w:id="673" w:author="Avin Mathew" w:date="2012-07-09T11:27:00Z"/>
+              </w:rPr>
+            </w:pPr>
+            <w:ins w:id="674" w:author="Avin Mathew" w:date="2012-07-17T13:46:00Z">
               <w:r>
-                <w:t>AcknowledgeProcessEquivalentEntries</w:t>
+                <w:t xml:space="preserve">OAGIS </w:t>
+              </w:r>
+            </w:ins>
+            <w:proofErr w:type="spellStart"/>
+            <w:ins w:id="675" w:author="Avin Mathew" w:date="2012-07-17T13:19:00Z">
+              <w:r>
+                <w:t>ConfirmBOD</w:t>
               </w:r>
             </w:ins>
             <w:proofErr w:type="spellEnd"/>
@@ -21964,7 +21502,7 @@
       </w:tr>
       <w:tr>
         <w:trPr>
-          <w:ins w:id="728" w:author="Avin Mathew" w:date="2012-07-09T11:27:00Z"/>
+          <w:ins w:id="676" w:author="Avin Mathew" w:date="2012-07-09T11:27:00Z"/>
         </w:trPr>
         <w:tc>
           <w:tcPr>
@@ -21973,11 +21511,11 @@
           <w:p>
             <w:pPr>
               <w:rPr>
-                <w:ins w:id="729" w:author="Avin Mathew" w:date="2012-07-09T11:27:00Z"/>
-              </w:rPr>
-            </w:pPr>
-            <w:proofErr w:type="spellStart"/>
-            <w:ins w:id="730" w:author="Avin Mathew" w:date="2012-07-09T11:27:00Z">
+                <w:ins w:id="677" w:author="Avin Mathew" w:date="2012-07-09T11:27:00Z"/>
+              </w:rPr>
+            </w:pPr>
+            <w:proofErr w:type="spellStart"/>
+            <w:ins w:id="678" w:author="Avin Mathew" w:date="2012-07-09T11:27:00Z">
               <w:r>
                 <w:t>ChangeRegistry</w:t>
               </w:r>
@@ -21992,13 +21530,18 @@
           <w:p>
             <w:pPr>
               <w:rPr>
-                <w:ins w:id="731" w:author="Avin Mathew" w:date="2012-07-09T11:27:00Z"/>
-              </w:rPr>
-            </w:pPr>
-            <w:proofErr w:type="spellStart"/>
-            <w:ins w:id="732" w:author="Avin Mathew" w:date="2012-07-09T11:28:00Z">
+                <w:ins w:id="679" w:author="Avin Mathew" w:date="2012-07-09T11:27:00Z"/>
+              </w:rPr>
+            </w:pPr>
+            <w:ins w:id="680" w:author="Avin Mathew" w:date="2012-07-17T13:46:00Z">
               <w:r>
-                <w:t>RespondChangeRegistry</w:t>
+                <w:t xml:space="preserve">OAGIS </w:t>
+              </w:r>
+            </w:ins>
+            <w:proofErr w:type="spellStart"/>
+            <w:ins w:id="681" w:author="Avin Mathew" w:date="2012-07-17T13:19:00Z">
+              <w:r>
+                <w:t>ConfirmBOD</w:t>
               </w:r>
             </w:ins>
             <w:proofErr w:type="spellEnd"/>
@@ -22007,7 +21550,7 @@
       </w:tr>
       <w:tr>
         <w:trPr>
-          <w:ins w:id="733" w:author="Avin Mathew" w:date="2012-07-09T11:27:00Z"/>
+          <w:ins w:id="682" w:author="Avin Mathew" w:date="2012-07-09T11:27:00Z"/>
         </w:trPr>
         <w:tc>
           <w:tcPr>
@@ -22016,11 +21559,11 @@
           <w:p>
             <w:pPr>
               <w:rPr>
-                <w:ins w:id="734" w:author="Avin Mathew" w:date="2012-07-09T11:27:00Z"/>
-              </w:rPr>
-            </w:pPr>
-            <w:proofErr w:type="spellStart"/>
-            <w:ins w:id="735" w:author="Avin Mathew" w:date="2012-07-09T11:27:00Z">
+                <w:ins w:id="683" w:author="Avin Mathew" w:date="2012-07-09T11:27:00Z"/>
+              </w:rPr>
+            </w:pPr>
+            <w:proofErr w:type="spellStart"/>
+            <w:ins w:id="684" w:author="Avin Mathew" w:date="2012-07-09T11:27:00Z">
               <w:r>
                 <w:t>ChangeEntryCIRID</w:t>
               </w:r>
@@ -22035,20 +21578,27 @@
           <w:p>
             <w:pPr>
               <w:rPr>
-                <w:ins w:id="736" w:author="Avin Mathew" w:date="2012-07-09T11:27:00Z"/>
-              </w:rPr>
-            </w:pPr>
-            <w:ins w:id="737" w:author="Avin Mathew" w:date="2012-07-09T11:28:00Z">
+                <w:ins w:id="685" w:author="Avin Mathew" w:date="2012-07-09T11:27:00Z"/>
+              </w:rPr>
+            </w:pPr>
+            <w:ins w:id="686" w:author="Avin Mathew" w:date="2012-07-17T13:46:00Z">
               <w:r>
-                <w:t>none</w:t>
+                <w:t xml:space="preserve">OAGIS </w:t>
               </w:r>
             </w:ins>
+            <w:proofErr w:type="spellStart"/>
+            <w:ins w:id="687" w:author="Avin Mathew" w:date="2012-07-17T13:19:00Z">
+              <w:r>
+                <w:t>ConfirmBOD</w:t>
+              </w:r>
+            </w:ins>
+            <w:proofErr w:type="spellEnd"/>
           </w:p>
         </w:tc>
       </w:tr>
       <w:tr>
         <w:trPr>
-          <w:ins w:id="738" w:author="Avin Mathew" w:date="2012-07-09T11:27:00Z"/>
+          <w:ins w:id="688" w:author="Avin Mathew" w:date="2012-07-09T11:27:00Z"/>
         </w:trPr>
         <w:tc>
           <w:tcPr>
@@ -22057,11 +21607,11 @@
           <w:p>
             <w:pPr>
               <w:rPr>
-                <w:ins w:id="739" w:author="Avin Mathew" w:date="2012-07-09T11:27:00Z"/>
-              </w:rPr>
-            </w:pPr>
-            <w:proofErr w:type="spellStart"/>
-            <w:ins w:id="740" w:author="Avin Mathew" w:date="2012-07-09T11:27:00Z">
+                <w:ins w:id="689" w:author="Avin Mathew" w:date="2012-07-09T11:27:00Z"/>
+              </w:rPr>
+            </w:pPr>
+            <w:proofErr w:type="spellStart"/>
+            <w:ins w:id="690" w:author="Avin Mathew" w:date="2012-07-09T11:27:00Z">
               <w:r>
                 <w:t>CancelRegistry</w:t>
               </w:r>
@@ -22076,13 +21626,18 @@
           <w:p>
             <w:pPr>
               <w:rPr>
-                <w:ins w:id="741" w:author="Avin Mathew" w:date="2012-07-09T11:27:00Z"/>
-              </w:rPr>
-            </w:pPr>
-            <w:proofErr w:type="spellStart"/>
-            <w:ins w:id="742" w:author="Avin Mathew" w:date="2012-07-09T11:28:00Z">
+                <w:ins w:id="691" w:author="Avin Mathew" w:date="2012-07-09T11:27:00Z"/>
+              </w:rPr>
+            </w:pPr>
+            <w:ins w:id="692" w:author="Avin Mathew" w:date="2012-07-17T13:46:00Z">
               <w:r>
-                <w:t>RespondCancelRegistry</w:t>
+                <w:t xml:space="preserve">OAGIS </w:t>
+              </w:r>
+            </w:ins>
+            <w:proofErr w:type="spellStart"/>
+            <w:ins w:id="693" w:author="Avin Mathew" w:date="2012-07-12T06:34:00Z">
+              <w:r>
+                <w:t>ConfirmBOD</w:t>
               </w:r>
             </w:ins>
             <w:proofErr w:type="spellEnd"/>
@@ -22091,7 +21646,7 @@
       </w:tr>
       <w:tr>
         <w:trPr>
-          <w:ins w:id="743" w:author="Avin Mathew" w:date="2012-07-09T11:27:00Z"/>
+          <w:ins w:id="694" w:author="Avin Mathew" w:date="2012-07-09T11:27:00Z"/>
         </w:trPr>
         <w:tc>
           <w:tcPr>
@@ -22100,11 +21655,11 @@
           <w:p>
             <w:pPr>
               <w:rPr>
-                <w:ins w:id="744" w:author="Avin Mathew" w:date="2012-07-09T11:27:00Z"/>
-              </w:rPr>
-            </w:pPr>
-            <w:proofErr w:type="spellStart"/>
-            <w:ins w:id="745" w:author="Avin Mathew" w:date="2012-07-09T11:27:00Z">
+                <w:ins w:id="695" w:author="Avin Mathew" w:date="2012-07-09T11:27:00Z"/>
+              </w:rPr>
+            </w:pPr>
+            <w:proofErr w:type="spellStart"/>
+            <w:ins w:id="696" w:author="Avin Mathew" w:date="2012-07-09T11:27:00Z">
               <w:r>
                 <w:t>CancelCategory</w:t>
               </w:r>
@@ -22119,13 +21674,18 @@
           <w:p>
             <w:pPr>
               <w:rPr>
-                <w:ins w:id="746" w:author="Avin Mathew" w:date="2012-07-09T11:27:00Z"/>
-              </w:rPr>
-            </w:pPr>
-            <w:proofErr w:type="spellStart"/>
-            <w:ins w:id="747" w:author="Avin Mathew" w:date="2012-07-09T11:28:00Z">
+                <w:ins w:id="697" w:author="Avin Mathew" w:date="2012-07-09T11:27:00Z"/>
+              </w:rPr>
+            </w:pPr>
+            <w:ins w:id="698" w:author="Avin Mathew" w:date="2012-07-17T13:46:00Z">
               <w:r>
-                <w:t>RespondCancelCategory</w:t>
+                <w:t xml:space="preserve">OAGIS </w:t>
+              </w:r>
+            </w:ins>
+            <w:proofErr w:type="spellStart"/>
+            <w:ins w:id="699" w:author="Avin Mathew" w:date="2012-07-12T06:34:00Z">
+              <w:r>
+                <w:t>ConfirmBOD</w:t>
               </w:r>
             </w:ins>
             <w:proofErr w:type="spellEnd"/>
@@ -22134,7 +21694,7 @@
       </w:tr>
       <w:tr>
         <w:trPr>
-          <w:ins w:id="748" w:author="Avin Mathew" w:date="2012-07-09T11:27:00Z"/>
+          <w:ins w:id="700" w:author="Avin Mathew" w:date="2012-07-09T11:27:00Z"/>
         </w:trPr>
         <w:tc>
           <w:tcPr>
@@ -22143,12 +21703,13 @@
           <w:p>
             <w:pPr>
               <w:rPr>
-                <w:ins w:id="749" w:author="Avin Mathew" w:date="2012-07-09T11:27:00Z"/>
-              </w:rPr>
-            </w:pPr>
-            <w:proofErr w:type="spellStart"/>
-            <w:ins w:id="750" w:author="Avin Mathew" w:date="2012-07-09T11:27:00Z">
+                <w:ins w:id="701" w:author="Avin Mathew" w:date="2012-07-09T11:27:00Z"/>
+              </w:rPr>
+            </w:pPr>
+            <w:proofErr w:type="spellStart"/>
+            <w:ins w:id="702" w:author="Avin Mathew" w:date="2012-07-09T11:27:00Z">
               <w:r>
+                <w:lastRenderedPageBreak/>
                 <w:t>CancelEntries</w:t>
               </w:r>
               <w:proofErr w:type="spellEnd"/>
@@ -22162,13 +21723,18 @@
           <w:p>
             <w:pPr>
               <w:rPr>
-                <w:ins w:id="751" w:author="Avin Mathew" w:date="2012-07-09T11:27:00Z"/>
-              </w:rPr>
-            </w:pPr>
-            <w:proofErr w:type="spellStart"/>
-            <w:ins w:id="752" w:author="Avin Mathew" w:date="2012-07-09T11:28:00Z">
+                <w:ins w:id="703" w:author="Avin Mathew" w:date="2012-07-09T11:27:00Z"/>
+              </w:rPr>
+            </w:pPr>
+            <w:ins w:id="704" w:author="Avin Mathew" w:date="2012-07-17T13:47:00Z">
               <w:r>
-                <w:t>RespondCancelEntries</w:t>
+                <w:t xml:space="preserve">OAGIS </w:t>
+              </w:r>
+            </w:ins>
+            <w:proofErr w:type="spellStart"/>
+            <w:ins w:id="705" w:author="Avin Mathew" w:date="2012-07-12T06:34:00Z">
+              <w:r>
+                <w:t>ConfirmBOD</w:t>
               </w:r>
             </w:ins>
             <w:proofErr w:type="spellEnd"/>
@@ -22177,7 +21743,7 @@
       </w:tr>
       <w:tr>
         <w:trPr>
-          <w:ins w:id="753" w:author="Avin Mathew" w:date="2012-07-09T11:27:00Z"/>
+          <w:ins w:id="706" w:author="Avin Mathew" w:date="2012-07-09T11:27:00Z"/>
         </w:trPr>
         <w:tc>
           <w:tcPr>
@@ -22186,11 +21752,11 @@
           <w:p>
             <w:pPr>
               <w:rPr>
-                <w:ins w:id="754" w:author="Avin Mathew" w:date="2012-07-09T11:27:00Z"/>
-              </w:rPr>
-            </w:pPr>
-            <w:proofErr w:type="spellStart"/>
-            <w:ins w:id="755" w:author="Avin Mathew" w:date="2012-07-09T11:27:00Z">
+                <w:ins w:id="707" w:author="Avin Mathew" w:date="2012-07-09T11:27:00Z"/>
+              </w:rPr>
+            </w:pPr>
+            <w:proofErr w:type="spellStart"/>
+            <w:ins w:id="708" w:author="Avin Mathew" w:date="2012-07-09T11:27:00Z">
               <w:r>
                 <w:t>CancelProperties</w:t>
               </w:r>
@@ -22205,13 +21771,18 @@
           <w:p>
             <w:pPr>
               <w:rPr>
-                <w:ins w:id="756" w:author="Avin Mathew" w:date="2012-07-09T11:27:00Z"/>
-              </w:rPr>
-            </w:pPr>
-            <w:proofErr w:type="spellStart"/>
-            <w:ins w:id="757" w:author="Avin Mathew" w:date="2012-07-09T11:28:00Z">
+                <w:ins w:id="709" w:author="Avin Mathew" w:date="2012-07-09T11:27:00Z"/>
+              </w:rPr>
+            </w:pPr>
+            <w:ins w:id="710" w:author="Avin Mathew" w:date="2012-07-17T13:47:00Z">
               <w:r>
-                <w:t>RespondCancelProperties</w:t>
+                <w:t xml:space="preserve">OAGIS </w:t>
+              </w:r>
+            </w:ins>
+            <w:proofErr w:type="spellStart"/>
+            <w:ins w:id="711" w:author="Avin Mathew" w:date="2012-07-12T06:34:00Z">
+              <w:r>
+                <w:t>ConfirmBOD</w:t>
               </w:r>
             </w:ins>
             <w:proofErr w:type="spellEnd"/>
@@ -22220,7 +21791,7 @@
       </w:tr>
       <w:tr>
         <w:trPr>
-          <w:ins w:id="758" w:author="Avin Mathew" w:date="2012-05-16T08:42:00Z"/>
+          <w:ins w:id="712" w:author="Avin Mathew" w:date="2012-05-16T08:42:00Z"/>
         </w:trPr>
         <w:tc>
           <w:tcPr>
@@ -22229,11 +21800,11 @@
           <w:p>
             <w:pPr>
               <w:rPr>
-                <w:ins w:id="759" w:author="Avin Mathew" w:date="2012-05-16T08:42:00Z"/>
-              </w:rPr>
-            </w:pPr>
-            <w:proofErr w:type="spellStart"/>
-            <w:ins w:id="760" w:author="Avin Mathew" w:date="2012-05-16T09:17:00Z">
+                <w:ins w:id="713" w:author="Avin Mathew" w:date="2012-05-16T08:42:00Z"/>
+              </w:rPr>
+            </w:pPr>
+            <w:proofErr w:type="spellStart"/>
+            <w:ins w:id="714" w:author="Avin Mathew" w:date="2012-05-16T09:17:00Z">
               <w:r>
                 <w:t>GetRegistry</w:t>
               </w:r>
@@ -22248,11 +21819,11 @@
           <w:p>
             <w:pPr>
               <w:rPr>
-                <w:ins w:id="761" w:author="Avin Mathew" w:date="2012-05-16T08:42:00Z"/>
-              </w:rPr>
-            </w:pPr>
-            <w:proofErr w:type="spellStart"/>
-            <w:ins w:id="762" w:author="Avin Mathew" w:date="2012-05-16T09:17:00Z">
+                <w:ins w:id="715" w:author="Avin Mathew" w:date="2012-05-16T08:42:00Z"/>
+              </w:rPr>
+            </w:pPr>
+            <w:proofErr w:type="spellStart"/>
+            <w:ins w:id="716" w:author="Avin Mathew" w:date="2012-05-16T09:17:00Z">
               <w:r>
                 <w:t>ShowRegistry</w:t>
               </w:r>
@@ -22263,7 +21834,7 @@
       </w:tr>
       <w:tr>
         <w:trPr>
-          <w:ins w:id="763" w:author="Avin Mathew" w:date="2012-05-16T08:42:00Z"/>
+          <w:ins w:id="717" w:author="Avin Mathew" w:date="2012-05-16T08:42:00Z"/>
         </w:trPr>
         <w:tc>
           <w:tcPr>
@@ -22272,11 +21843,11 @@
           <w:p>
             <w:pPr>
               <w:rPr>
-                <w:ins w:id="764" w:author="Avin Mathew" w:date="2012-05-16T08:42:00Z"/>
-              </w:rPr>
-            </w:pPr>
-            <w:proofErr w:type="spellStart"/>
-            <w:ins w:id="765" w:author="Avin Mathew" w:date="2012-05-16T09:17:00Z">
+                <w:ins w:id="718" w:author="Avin Mathew" w:date="2012-05-16T08:42:00Z"/>
+              </w:rPr>
+            </w:pPr>
+            <w:proofErr w:type="spellStart"/>
+            <w:ins w:id="719" w:author="Avin Mathew" w:date="2012-05-16T09:17:00Z">
               <w:r>
                 <w:t>GetEquivalentEntries</w:t>
               </w:r>
@@ -22291,11 +21862,11 @@
           <w:p>
             <w:pPr>
               <w:rPr>
-                <w:ins w:id="766" w:author="Avin Mathew" w:date="2012-05-16T08:42:00Z"/>
-              </w:rPr>
-            </w:pPr>
-            <w:proofErr w:type="spellStart"/>
-            <w:ins w:id="767" w:author="Avin Mathew" w:date="2012-05-16T09:17:00Z">
+                <w:ins w:id="720" w:author="Avin Mathew" w:date="2012-05-16T08:42:00Z"/>
+              </w:rPr>
+            </w:pPr>
+            <w:proofErr w:type="spellStart"/>
+            <w:ins w:id="721" w:author="Avin Mathew" w:date="2012-05-16T09:17:00Z">
               <w:r>
                 <w:t>ShowEquivalentEntries</w:t>
               </w:r>
@@ -22306,7 +21877,7 @@
       </w:tr>
       <w:tr>
         <w:trPr>
-          <w:ins w:id="768" w:author="Avin Mathew" w:date="2012-05-16T08:42:00Z"/>
+          <w:ins w:id="722" w:author="Avin Mathew" w:date="2012-05-16T08:42:00Z"/>
         </w:trPr>
         <w:tc>
           <w:tcPr>
@@ -22315,11 +21886,11 @@
           <w:p>
             <w:pPr>
               <w:rPr>
-                <w:ins w:id="769" w:author="Avin Mathew" w:date="2012-05-16T08:42:00Z"/>
-              </w:rPr>
-            </w:pPr>
-            <w:proofErr w:type="spellStart"/>
-            <w:ins w:id="770" w:author="Avin Mathew" w:date="2012-05-16T09:17:00Z">
+                <w:ins w:id="723" w:author="Avin Mathew" w:date="2012-05-16T08:42:00Z"/>
+              </w:rPr>
+            </w:pPr>
+            <w:proofErr w:type="spellStart"/>
+            <w:ins w:id="724" w:author="Avin Mathew" w:date="2012-05-16T09:17:00Z">
               <w:r>
                 <w:t>GetEntriesByCIRID</w:t>
               </w:r>
@@ -22334,11 +21905,11 @@
           <w:p>
             <w:pPr>
               <w:rPr>
-                <w:ins w:id="771" w:author="Avin Mathew" w:date="2012-05-16T08:42:00Z"/>
-              </w:rPr>
-            </w:pPr>
-            <w:proofErr w:type="spellStart"/>
-            <w:ins w:id="772" w:author="Avin Mathew" w:date="2012-05-16T09:17:00Z">
+                <w:ins w:id="725" w:author="Avin Mathew" w:date="2012-05-16T08:42:00Z"/>
+              </w:rPr>
+            </w:pPr>
+            <w:proofErr w:type="spellStart"/>
+            <w:ins w:id="726" w:author="Avin Mathew" w:date="2012-05-16T09:17:00Z">
               <w:r>
                 <w:t>ShowEntriesByCIRID</w:t>
               </w:r>
@@ -22357,74 +21928,74 @@
         </w:numPr>
         <w:ind w:left="576" w:hanging="576"/>
         <w:rPr>
-          <w:ins w:id="773" w:author="Avin Mathew" w:date="2012-06-26T12:43:00Z"/>
+          <w:ins w:id="727" w:author="Avin Mathew" w:date="2012-06-26T12:43:00Z"/>
         </w:rPr>
       </w:pPr>
-      <w:bookmarkStart w:id="774" w:name="_Toc329256903"/>
-      <w:ins w:id="775" w:author="Avin Mathew" w:date="2012-06-26T13:02:00Z">
+      <w:bookmarkStart w:id="728" w:name="_Toc329256903"/>
+      <w:ins w:id="729" w:author="Avin Mathew" w:date="2012-06-26T13:02:00Z">
         <w:r>
           <w:t xml:space="preserve">CIR </w:t>
         </w:r>
       </w:ins>
-      <w:ins w:id="776" w:author="Avin Mathew" w:date="2012-06-26T13:03:00Z">
+      <w:ins w:id="730" w:author="Avin Mathew" w:date="2012-06-26T13:03:00Z">
         <w:r>
           <w:t>U</w:t>
         </w:r>
       </w:ins>
-      <w:ins w:id="777" w:author="Avin Mathew" w:date="2012-06-26T13:02:00Z">
+      <w:ins w:id="731" w:author="Avin Mathew" w:date="2012-06-26T13:02:00Z">
         <w:r>
           <w:t>s</w:t>
         </w:r>
       </w:ins>
-      <w:ins w:id="778" w:author="Avin Mathew" w:date="2012-06-26T13:03:00Z">
+      <w:ins w:id="732" w:author="Avin Mathew" w:date="2012-06-26T13:03:00Z">
         <w:r>
           <w:t>age</w:t>
         </w:r>
       </w:ins>
-      <w:ins w:id="779" w:author="Avin Mathew" w:date="2012-06-26T13:02:00Z">
+      <w:ins w:id="733" w:author="Avin Mathew" w:date="2012-06-26T13:02:00Z">
         <w:r>
           <w:t xml:space="preserve"> of </w:t>
         </w:r>
       </w:ins>
-      <w:ins w:id="780" w:author="Avin Mathew" w:date="2012-06-26T12:20:00Z">
+      <w:ins w:id="734" w:author="Avin Mathew" w:date="2012-06-26T12:20:00Z">
         <w:r>
           <w:t>BOD Elements</w:t>
         </w:r>
       </w:ins>
-      <w:bookmarkEnd w:id="774"/>
+      <w:bookmarkEnd w:id="728"/>
     </w:p>
     <w:p>
       <w:pPr>
         <w:rPr>
-          <w:ins w:id="781" w:author="Avin Mathew" w:date="2012-06-26T12:43:00Z"/>
+          <w:ins w:id="735" w:author="Avin Mathew" w:date="2012-06-26T12:43:00Z"/>
         </w:rPr>
       </w:pPr>
-      <w:ins w:id="782" w:author="Avin Mathew" w:date="2012-06-26T12:43:00Z">
+      <w:ins w:id="736" w:author="Avin Mathew" w:date="2012-06-26T12:43:00Z">
         <w:r>
           <w:t xml:space="preserve">This section </w:t>
         </w:r>
       </w:ins>
-      <w:ins w:id="783" w:author="Avin Mathew" w:date="2012-06-26T12:58:00Z">
+      <w:ins w:id="737" w:author="Avin Mathew" w:date="2012-06-26T12:58:00Z">
         <w:r>
           <w:t xml:space="preserve">clarifies the </w:t>
         </w:r>
       </w:ins>
-      <w:ins w:id="784" w:author="Avin Mathew" w:date="2012-06-26T12:59:00Z">
+      <w:ins w:id="738" w:author="Avin Mathew" w:date="2012-06-26T12:59:00Z">
         <w:r>
           <w:t xml:space="preserve">CIR </w:t>
         </w:r>
       </w:ins>
-      <w:ins w:id="785" w:author="Avin Mathew" w:date="2012-06-26T12:58:00Z">
+      <w:ins w:id="739" w:author="Avin Mathew" w:date="2012-06-26T12:58:00Z">
         <w:r>
           <w:t xml:space="preserve">usage of </w:t>
         </w:r>
       </w:ins>
-      <w:ins w:id="786" w:author="Avin Mathew" w:date="2012-06-26T12:43:00Z">
+      <w:ins w:id="740" w:author="Avin Mathew" w:date="2012-06-26T12:43:00Z">
         <w:r>
           <w:t>certain OAGIS</w:t>
         </w:r>
       </w:ins>
-      <w:ins w:id="787" w:author="Avin Mathew" w:date="2012-06-26T12:45:00Z">
+      <w:ins w:id="741" w:author="Avin Mathew" w:date="2012-06-26T12:45:00Z">
         <w:r>
           <w:rPr>
             <w:vertAlign w:val="superscript"/>
@@ -22432,17 +22003,17 @@
           <w:t>®</w:t>
         </w:r>
       </w:ins>
-      <w:ins w:id="788" w:author="Avin Mathew" w:date="2012-06-26T12:43:00Z">
+      <w:ins w:id="742" w:author="Avin Mathew" w:date="2012-06-26T12:43:00Z">
         <w:r>
           <w:t xml:space="preserve"> </w:t>
         </w:r>
       </w:ins>
-      <w:ins w:id="789" w:author="Avin Mathew" w:date="2012-06-26T13:02:00Z">
+      <w:ins w:id="743" w:author="Avin Mathew" w:date="2012-06-26T13:02:00Z">
         <w:r>
           <w:t>message elements</w:t>
         </w:r>
       </w:ins>
-      <w:ins w:id="790" w:author="Avin Mathew" w:date="2012-06-26T12:45:00Z">
+      <w:ins w:id="744" w:author="Avin Mathew" w:date="2012-06-26T12:45:00Z">
         <w:r>
           <w:t>. It is assumed the reader has some familiarity with the OAGIS</w:t>
         </w:r>
@@ -22466,16 +22037,16 @@
         </w:numPr>
         <w:ind w:left="720" w:hanging="720"/>
         <w:rPr>
-          <w:ins w:id="791" w:author="Avin Mathew" w:date="2012-06-26T12:20:00Z"/>
+          <w:ins w:id="745" w:author="Avin Mathew" w:date="2012-06-26T12:20:00Z"/>
         </w:rPr>
       </w:pPr>
-      <w:bookmarkStart w:id="792" w:name="_Toc329256904"/>
-      <w:ins w:id="793" w:author="Avin Mathew" w:date="2012-06-26T12:43:00Z">
+      <w:bookmarkStart w:id="746" w:name="_Toc329256904"/>
+      <w:ins w:id="747" w:author="Avin Mathew" w:date="2012-06-26T12:43:00Z">
         <w:r>
           <w:t>BOD Attributes</w:t>
         </w:r>
       </w:ins>
-      <w:bookmarkEnd w:id="792"/>
+      <w:bookmarkEnd w:id="746"/>
     </w:p>
     <w:p>
       <w:pPr>
@@ -22485,10 +22056,10 @@
           <w:numId w:val="32"/>
         </w:numPr>
         <w:rPr>
-          <w:ins w:id="794" w:author="Avin Mathew" w:date="2012-06-26T13:00:00Z"/>
+          <w:ins w:id="748" w:author="Avin Mathew" w:date="2012-06-26T13:00:00Z"/>
         </w:rPr>
       </w:pPr>
-      <w:ins w:id="795" w:author="Avin Mathew" w:date="2012-06-26T12:25:00Z">
+      <w:ins w:id="749" w:author="Avin Mathew" w:date="2012-06-26T12:25:00Z">
         <w:r>
           <w:t xml:space="preserve">The </w:t>
         </w:r>
@@ -22504,7 +22075,7 @@
           <w:t xml:space="preserve"> </w:t>
         </w:r>
       </w:ins>
-      <w:ins w:id="796" w:author="Avin Mathew" w:date="2012-06-26T13:00:00Z">
+      <w:ins w:id="750" w:author="Avin Mathew" w:date="2012-06-26T13:00:00Z">
         <w:r>
           <w:t xml:space="preserve">attribute of </w:t>
         </w:r>
@@ -22520,18 +22091,58 @@
           <w:t xml:space="preserve"> </w:t>
         </w:r>
       </w:ins>
-      <w:ins w:id="797" w:author="Avin Mathew" w:date="2012-06-26T12:25:00Z">
+      <w:ins w:id="751" w:author="Avin Mathew" w:date="2012-06-26T12:25:00Z">
         <w:r>
           <w:t xml:space="preserve">should be set to the version of the CIR package to which the BOD belongs; the value of this attribute for BODs of CIR 1.0 should be set to </w:t>
         </w:r>
       </w:ins>
-      <w:ins w:id="798" w:author="Avin Mathew" w:date="2012-06-26T12:26:00Z">
+      <w:ins w:id="752" w:author="Avin Mathew" w:date="2012-06-26T12:26:00Z">
         <w:r>
           <w:rPr>
             <w:rStyle w:val="CodeChar"/>
           </w:rPr>
           <w:t>1.0</w:t>
         </w:r>
+        <w:r>
+          <w:t>.</w:t>
+        </w:r>
+      </w:ins>
+      <w:ins w:id="753" w:author="Avin Mathew" w:date="2012-07-17T13:23:00Z">
+        <w:r>
+          <w:t xml:space="preserve"> The </w:t>
+        </w:r>
+        <w:proofErr w:type="spellStart"/>
+        <w:r>
+          <w:rPr>
+            <w:rStyle w:val="CodeChar"/>
+          </w:rPr>
+          <w:t>releaseID</w:t>
+        </w:r>
+        <w:proofErr w:type="spellEnd"/>
+        <w:r>
+          <w:t xml:space="preserve"> of </w:t>
+        </w:r>
+        <w:proofErr w:type="spellStart"/>
+        <w:r>
+          <w:t>ConfirmBOD</w:t>
+        </w:r>
+        <w:proofErr w:type="spellEnd"/>
+        <w:r>
+          <w:t xml:space="preserve"> should be set to </w:t>
+        </w:r>
+        <w:r>
+          <w:rPr>
+            <w:rStyle w:val="CodeChar"/>
+          </w:rPr>
+          <w:t>9.5.1</w:t>
+        </w:r>
+      </w:ins>
+      <w:ins w:id="754" w:author="Avin Mathew" w:date="2012-07-17T13:24:00Z">
+        <w:r>
+          <w:t xml:space="preserve"> (the version included with the CIR 1.0)</w:t>
+        </w:r>
+      </w:ins>
+      <w:ins w:id="755" w:author="Avin Mathew" w:date="2012-07-17T13:23:00Z">
         <w:r>
           <w:t>.</w:t>
         </w:r>
@@ -22545,10 +22156,10 @@
           <w:numId w:val="32"/>
         </w:numPr>
         <w:rPr>
-          <w:ins w:id="799" w:author="Avin Mathew" w:date="2012-06-26T13:00:00Z"/>
+          <w:ins w:id="756" w:author="Avin Mathew" w:date="2012-06-26T13:00:00Z"/>
         </w:rPr>
       </w:pPr>
-      <w:ins w:id="800" w:author="Avin Mathew" w:date="2012-06-26T13:00:00Z">
+      <w:ins w:id="757" w:author="Avin Mathew" w:date="2012-06-26T13:00:00Z">
         <w:r>
           <w:t xml:space="preserve">The </w:t>
         </w:r>
@@ -22565,7 +22176,7 @@
         </w:r>
       </w:ins>
       <w:proofErr w:type="spellStart"/>
-      <w:ins w:id="801" w:author="Avin Mathew" w:date="2012-06-26T13:01:00Z">
+      <w:ins w:id="758" w:author="Avin Mathew" w:date="2012-06-26T13:01:00Z">
         <w:r>
           <w:rPr>
             <w:rStyle w:val="CodeChar"/>
@@ -22577,12 +22188,12 @@
           <w:t xml:space="preserve"> is not </w:t>
         </w:r>
         <w:r>
-          <w:t xml:space="preserve">supported as CIR </w:t>
-        </w:r>
-        <w:bookmarkStart w:id="802" w:name="_GoBack"/>
-        <w:bookmarkEnd w:id="802"/>
-        <w:r>
-          <w:t>BODs are not versioned separately from releases.</w:t>
+          <w:t>support</w:t>
+        </w:r>
+        <w:bookmarkStart w:id="759" w:name="_GoBack"/>
+        <w:bookmarkEnd w:id="759"/>
+        <w:r>
+          <w:t>ed as CIR BODs are not versioned separately from releases.</w:t>
         </w:r>
       </w:ins>
     </w:p>
@@ -22595,15 +22206,15 @@
         </w:numPr>
         <w:ind w:left="720" w:hanging="720"/>
         <w:rPr>
-          <w:ins w:id="803" w:author="Avin Mathew" w:date="2012-06-26T12:44:00Z"/>
+          <w:ins w:id="760" w:author="Avin Mathew" w:date="2012-06-26T12:44:00Z"/>
         </w:rPr>
       </w:pPr>
-      <w:bookmarkStart w:id="804" w:name="_Toc329256905"/>
-      <w:ins w:id="805" w:author="Avin Mathew" w:date="2012-06-26T12:44:00Z">
+      <w:bookmarkStart w:id="761" w:name="_Toc329256905"/>
+      <w:ins w:id="762" w:author="Avin Mathew" w:date="2012-06-26T12:44:00Z">
         <w:r>
           <w:t>Application Area</w:t>
         </w:r>
-        <w:bookmarkEnd w:id="804"/>
+        <w:bookmarkEnd w:id="761"/>
       </w:ins>
     </w:p>
     <w:p>
@@ -22614,27 +22225,26 @@
           <w:numId w:val="32"/>
         </w:numPr>
         <w:rPr>
-          <w:ins w:id="806" w:author="Avin Mathew" w:date="2012-06-26T12:42:00Z"/>
+          <w:ins w:id="763" w:author="Avin Mathew" w:date="2012-06-26T12:42:00Z"/>
         </w:rPr>
       </w:pPr>
-      <w:commentRangeStart w:id="807"/>
-      <w:ins w:id="808" w:author="Avin Mathew" w:date="2012-06-26T12:36:00Z">
+      <w:ins w:id="764" w:author="Avin Mathew" w:date="2012-06-26T12:36:00Z">
         <w:r>
           <w:t xml:space="preserve">CIR server implementations </w:t>
         </w:r>
       </w:ins>
-      <w:ins w:id="809" w:author="Avin Mathew" w:date="2012-06-26T14:36:00Z">
+      <w:ins w:id="765" w:author="Avin Mathew" w:date="2012-06-26T14:36:00Z">
         <w:r>
           <w:t>must support a</w:t>
         </w:r>
       </w:ins>
-      <w:ins w:id="810" w:author="Avin Mathew" w:date="2012-06-26T14:37:00Z">
+      <w:ins w:id="766" w:author="Avin Mathew" w:date="2012-06-26T14:37:00Z">
         <w:r>
           <w:t xml:space="preserve">ll </w:t>
         </w:r>
       </w:ins>
       <w:proofErr w:type="spellStart"/>
-      <w:ins w:id="811" w:author="Avin Mathew" w:date="2012-06-26T12:37:00Z">
+      <w:ins w:id="767" w:author="Avin Mathew" w:date="2012-06-26T12:37:00Z">
         <w:r>
           <w:rPr>
             <w:rStyle w:val="CodeChar"/>
@@ -22647,7 +22257,7 @@
         </w:r>
       </w:ins>
       <w:proofErr w:type="spellStart"/>
-      <w:ins w:id="812" w:author="Avin Mathew" w:date="2012-06-26T12:36:00Z">
+      <w:ins w:id="768" w:author="Avin Mathew" w:date="2012-06-26T12:36:00Z">
         <w:r>
           <w:rPr>
             <w:rStyle w:val="CodeChar"/>
@@ -22655,7 +22265,7 @@
           <w:t>C</w:t>
         </w:r>
       </w:ins>
-      <w:ins w:id="813" w:author="Avin Mathew" w:date="2012-06-26T12:37:00Z">
+      <w:ins w:id="769" w:author="Avin Mathew" w:date="2012-06-26T12:37:00Z">
         <w:r>
           <w:rPr>
             <w:rStyle w:val="CodeChar"/>
@@ -22667,28 +22277,130 @@
         </w:r>
       </w:ins>
       <w:proofErr w:type="spellEnd"/>
-      <w:ins w:id="814" w:author="Avin Mathew" w:date="2012-06-26T12:39:00Z">
+      <w:ins w:id="770" w:author="Avin Mathew" w:date="2012-06-26T12:39:00Z">
         <w:r>
           <w:t xml:space="preserve"> for message confirmation</w:t>
         </w:r>
       </w:ins>
-      <w:ins w:id="815" w:author="Avin Mathew" w:date="2012-06-26T14:37:00Z">
+      <w:ins w:id="771" w:author="Avin Mathew" w:date="2012-06-26T14:37:00Z">
         <w:r>
           <w:t xml:space="preserve"> and error reporting</w:t>
         </w:r>
       </w:ins>
-      <w:ins w:id="816" w:author="Avin Mathew" w:date="2012-06-26T12:39:00Z">
+      <w:ins w:id="772" w:author="Avin Mathew" w:date="2012-07-12T06:26:00Z">
+        <w:r>
+          <w:t xml:space="preserve"> for </w:t>
+        </w:r>
+      </w:ins>
+      <w:ins w:id="773" w:author="Avin Mathew" w:date="2012-07-17T13:29:00Z">
+        <w:r>
+          <w:t xml:space="preserve">Process, Change and </w:t>
+        </w:r>
+      </w:ins>
+      <w:ins w:id="774" w:author="Avin Mathew" w:date="2012-07-12T06:26:00Z">
+        <w:r>
+          <w:t xml:space="preserve">Cancel BOD </w:t>
+        </w:r>
+      </w:ins>
+      <w:ins w:id="775" w:author="Avin Mathew" w:date="2012-07-12T06:38:00Z">
+        <w:r>
+          <w:t>requests/responses</w:t>
+        </w:r>
+      </w:ins>
+      <w:ins w:id="776" w:author="Avin Mathew" w:date="2012-06-26T12:39:00Z">
         <w:r>
           <w:t>.</w:t>
         </w:r>
       </w:ins>
-      <w:commentRangeEnd w:id="807"/>
-      <w:ins w:id="817" w:author="Avin Mathew" w:date="2012-07-09T11:47:00Z">
-        <w:r>
-          <w:rPr>
-            <w:rStyle w:val="CommentReference"/>
-          </w:rPr>
-          <w:commentReference w:id="807"/>
+      <w:ins w:id="777" w:author="Avin Mathew" w:date="2012-07-17T13:33:00Z">
+        <w:r>
+          <w:t xml:space="preserve"> A </w:t>
+        </w:r>
+        <w:proofErr w:type="spellStart"/>
+        <w:r>
+          <w:rPr>
+            <w:rStyle w:val="CodeChar"/>
+          </w:rPr>
+          <w:t>ConfirmationCode</w:t>
+        </w:r>
+        <w:proofErr w:type="spellEnd"/>
+        <w:r>
+          <w:t xml:space="preserve"> </w:t>
+        </w:r>
+      </w:ins>
+      <w:ins w:id="778" w:author="Avin Mathew" w:date="2012-07-17T13:35:00Z">
+        <w:r>
+          <w:t xml:space="preserve">set to </w:t>
+        </w:r>
+      </w:ins>
+      <w:proofErr w:type="gramStart"/>
+      <w:ins w:id="779" w:author="Avin Mathew" w:date="2012-07-17T13:33:00Z">
+        <w:r>
+          <w:rPr>
+            <w:rStyle w:val="CodeChar"/>
+          </w:rPr>
+          <w:t>Always</w:t>
+        </w:r>
+        <w:proofErr w:type="gramEnd"/>
+        <w:r>
+          <w:t xml:space="preserve"> </w:t>
+        </w:r>
+      </w:ins>
+      <w:ins w:id="780" w:author="Avin Mathew" w:date="2012-07-17T13:45:00Z">
+        <w:r>
+          <w:t>will</w:t>
+        </w:r>
+      </w:ins>
+      <w:ins w:id="781" w:author="Avin Mathew" w:date="2012-07-17T13:35:00Z">
+        <w:r>
+          <w:t xml:space="preserve"> a produce </w:t>
+        </w:r>
+      </w:ins>
+      <w:ins w:id="782" w:author="Avin Mathew" w:date="2012-07-17T13:33:00Z">
+        <w:r>
+          <w:t xml:space="preserve">a </w:t>
+        </w:r>
+        <w:proofErr w:type="spellStart"/>
+        <w:r>
+          <w:t>ConfirmBOD</w:t>
+        </w:r>
+        <w:proofErr w:type="spellEnd"/>
+        <w:r>
+          <w:t xml:space="preserve"> with </w:t>
+        </w:r>
+      </w:ins>
+      <w:ins w:id="783" w:author="Avin Mathew" w:date="2012-07-17T13:35:00Z">
+        <w:r>
+          <w:t xml:space="preserve">an optional </w:t>
+        </w:r>
+        <w:proofErr w:type="spellStart"/>
+        <w:r>
+          <w:rPr>
+            <w:rStyle w:val="CodeChar"/>
+          </w:rPr>
+          <w:t>BODSuc</w:t>
+        </w:r>
+      </w:ins>
+      <w:ins w:id="784" w:author="Avin Mathew" w:date="2012-07-17T13:36:00Z">
+        <w:r>
+          <w:rPr>
+            <w:rStyle w:val="CodeChar"/>
+          </w:rPr>
+          <w:t>c</w:t>
+        </w:r>
+      </w:ins>
+      <w:ins w:id="785" w:author="Avin Mathew" w:date="2012-07-17T13:35:00Z">
+        <w:r>
+          <w:rPr>
+            <w:rStyle w:val="CodeChar"/>
+          </w:rPr>
+          <w:t>essMessage</w:t>
+        </w:r>
+      </w:ins>
+      <w:proofErr w:type="spellEnd"/>
+      <w:ins w:id="786" w:author="Avin Mathew" w:date="2012-07-17T13:36:00Z">
+        <w:r>
+          <w:t xml:space="preserve"> element populated in the event of a successful operation.</w:t>
         </w:r>
       </w:ins>
     </w:p>
@@ -22701,15 +22413,15 @@
         </w:numPr>
         <w:ind w:left="720" w:hanging="720"/>
         <w:rPr>
-          <w:ins w:id="818" w:author="Avin Mathew" w:date="2012-06-26T12:44:00Z"/>
+          <w:ins w:id="787" w:author="Avin Mathew" w:date="2012-06-26T12:44:00Z"/>
         </w:rPr>
       </w:pPr>
-      <w:bookmarkStart w:id="819" w:name="_Toc329256906"/>
-      <w:ins w:id="820" w:author="Avin Mathew" w:date="2012-06-26T12:44:00Z">
+      <w:bookmarkStart w:id="788" w:name="_Toc329256906"/>
+      <w:ins w:id="789" w:author="Avin Mathew" w:date="2012-06-26T12:44:00Z">
         <w:r>
           <w:t>Verbs</w:t>
         </w:r>
-        <w:bookmarkEnd w:id="819"/>
+        <w:bookmarkEnd w:id="788"/>
       </w:ins>
     </w:p>
     <w:p>
@@ -22720,25 +22432,25 @@
           <w:numId w:val="32"/>
         </w:numPr>
         <w:rPr>
-          <w:ins w:id="821" w:author="Avin Mathew" w:date="2012-06-26T13:13:00Z"/>
+          <w:ins w:id="790" w:author="Avin Mathew" w:date="2012-06-26T13:13:00Z"/>
         </w:rPr>
       </w:pPr>
-      <w:ins w:id="822" w:author="Avin Mathew" w:date="2012-06-26T12:42:00Z">
+      <w:ins w:id="791" w:author="Avin Mathew" w:date="2012-06-26T12:42:00Z">
         <w:r>
           <w:t>All Process</w:t>
         </w:r>
       </w:ins>
-      <w:ins w:id="823" w:author="Avin Mathew" w:date="2012-07-09T11:29:00Z">
+      <w:ins w:id="792" w:author="Avin Mathew" w:date="2012-07-09T11:29:00Z">
         <w:r>
           <w:t>, Change and Cancel</w:t>
         </w:r>
       </w:ins>
-      <w:ins w:id="824" w:author="Avin Mathew" w:date="2012-06-26T12:42:00Z">
+      <w:ins w:id="793" w:author="Avin Mathew" w:date="2012-06-26T12:42:00Z">
         <w:r>
           <w:t xml:space="preserve"> verbs should only use a snapshot approach (where the full entity is sent)</w:t>
         </w:r>
       </w:ins>
-      <w:ins w:id="825" w:author="Avin Mathew" w:date="2012-06-26T12:48:00Z">
+      <w:ins w:id="794" w:author="Avin Mathew" w:date="2012-06-26T12:48:00Z">
         <w:r>
           <w:t xml:space="preserve">. An </w:t>
         </w:r>
@@ -22754,28 +22466,28 @@
           <w:t xml:space="preserve"> is not required</w:t>
         </w:r>
       </w:ins>
-      <w:ins w:id="826" w:author="Avin Mathew" w:date="2012-06-26T12:52:00Z">
+      <w:ins w:id="795" w:author="Avin Mathew" w:date="2012-06-26T12:52:00Z">
         <w:r>
           <w:t xml:space="preserve"> (and should be ignored)</w:t>
         </w:r>
       </w:ins>
-      <w:ins w:id="827" w:author="Avin Mathew" w:date="2012-06-26T12:48:00Z">
+      <w:ins w:id="796" w:author="Avin Mathew" w:date="2012-06-26T12:48:00Z">
         <w:r>
           <w:t xml:space="preserve"> as the noun will be implicitly</w:t>
         </w:r>
       </w:ins>
-      <w:ins w:id="828" w:author="Avin Mathew" w:date="2012-06-26T12:49:00Z">
+      <w:ins w:id="797" w:author="Avin Mathew" w:date="2012-06-26T12:49:00Z">
         <w:r>
           <w:t xml:space="preserve"> processed according to the CIR service invoked (e.g. </w:t>
         </w:r>
       </w:ins>
-      <w:ins w:id="829" w:author="Avin Mathew" w:date="2012-07-09T11:30:00Z">
+      <w:ins w:id="798" w:author="Avin Mathew" w:date="2012-07-09T11:30:00Z">
         <w:r>
           <w:t xml:space="preserve">the </w:t>
         </w:r>
       </w:ins>
       <w:proofErr w:type="spellStart"/>
-      <w:ins w:id="830" w:author="Avin Mathew" w:date="2012-06-26T12:49:00Z">
+      <w:ins w:id="799" w:author="Avin Mathew" w:date="2012-06-26T12:49:00Z">
         <w:r>
           <w:t>ProcessRegistry</w:t>
         </w:r>
@@ -22784,12 +22496,12 @@
           <w:t xml:space="preserve"> </w:t>
         </w:r>
       </w:ins>
-      <w:ins w:id="831" w:author="Avin Mathew" w:date="2012-07-09T11:30:00Z">
+      <w:ins w:id="800" w:author="Avin Mathew" w:date="2012-07-09T11:30:00Z">
         <w:r>
           <w:t xml:space="preserve">BOD </w:t>
         </w:r>
       </w:ins>
-      <w:ins w:id="832" w:author="Avin Mathew" w:date="2012-07-09T11:29:00Z">
+      <w:ins w:id="801" w:author="Avin Mathew" w:date="2012-07-09T11:29:00Z">
         <w:r>
           <w:t xml:space="preserve">with a </w:t>
         </w:r>
@@ -22802,7 +22514,7 @@
           <w:t xml:space="preserve"> noun </w:t>
         </w:r>
       </w:ins>
-      <w:ins w:id="833" w:author="Avin Mathew" w:date="2012-06-26T12:49:00Z">
+      <w:ins w:id="802" w:author="Avin Mathew" w:date="2012-06-26T12:49:00Z">
         <w:r>
           <w:t xml:space="preserve">will </w:t>
         </w:r>
@@ -22816,7 +22528,7 @@
           <w:t xml:space="preserve"> a new registry)</w:t>
         </w:r>
       </w:ins>
-      <w:ins w:id="834" w:author="Avin Mathew" w:date="2012-06-26T12:50:00Z">
+      <w:ins w:id="803" w:author="Avin Mathew" w:date="2012-06-26T12:50:00Z">
         <w:r>
           <w:t>.</w:t>
         </w:r>
@@ -22830,52 +22542,74 @@
           <w:numId w:val="32"/>
         </w:numPr>
         <w:rPr>
-          <w:ins w:id="835" w:author="Avin Mathew" w:date="2012-06-26T12:50:00Z"/>
+          <w:ins w:id="804" w:author="Avin Mathew" w:date="2012-06-26T12:50:00Z"/>
         </w:rPr>
       </w:pPr>
-      <w:commentRangeStart w:id="836"/>
-      <w:ins w:id="837" w:author="Avin Mathew" w:date="2012-06-26T13:13:00Z">
-        <w:r>
-          <w:t xml:space="preserve">CIR server implementations can choose to support any or no </w:t>
+      <w:proofErr w:type="spellStart"/>
+      <w:ins w:id="805" w:author="Avin Mathew" w:date="2012-06-26T13:13:00Z">
+        <w:r>
+          <w:rPr>
+            <w:rStyle w:val="CodeChar"/>
+          </w:rPr>
+          <w:t>ProcessType</w:t>
+        </w:r>
+        <w:proofErr w:type="spellEnd"/>
+        <w:r>
+          <w:t xml:space="preserve"> </w:t>
         </w:r>
         <w:proofErr w:type="spellStart"/>
         <w:r>
           <w:rPr>
             <w:rStyle w:val="CodeChar"/>
           </w:rPr>
-          <w:t>ProcessType</w:t>
+          <w:t>acknowledgeCode</w:t>
+        </w:r>
+        <w:r>
+          <w:t>s</w:t>
         </w:r>
         <w:proofErr w:type="spellEnd"/>
         <w:r>
           <w:t xml:space="preserve"> </w:t>
         </w:r>
+      </w:ins>
+      <w:ins w:id="806" w:author="Avin Mathew" w:date="2012-07-12T06:26:00Z">
+        <w:r>
+          <w:t xml:space="preserve">and </w:t>
+        </w:r>
         <w:proofErr w:type="spellStart"/>
         <w:r>
           <w:rPr>
             <w:rStyle w:val="CodeChar"/>
           </w:rPr>
-          <w:t>acknowledgeCode</w:t>
+          <w:t>ChangeType</w:t>
+        </w:r>
+        <w:proofErr w:type="spellEnd"/>
+        <w:r>
+          <w:t xml:space="preserve"> </w:t>
+        </w:r>
+        <w:proofErr w:type="spellStart"/>
+        <w:r>
+          <w:rPr>
+            <w:rStyle w:val="CodeChar"/>
+          </w:rPr>
+          <w:t>responseCode</w:t>
         </w:r>
         <w:r>
           <w:t>s</w:t>
         </w:r>
         <w:proofErr w:type="spellEnd"/>
         <w:r>
-          <w:t xml:space="preserve"> for message </w:t>
-        </w:r>
-      </w:ins>
-      <w:ins w:id="838" w:author="Avin Mathew" w:date="2012-06-26T13:14:00Z">
-        <w:r>
-          <w:t>acknowledgement.</w:t>
-        </w:r>
-      </w:ins>
-      <w:commentRangeEnd w:id="836"/>
-      <w:ins w:id="839" w:author="Avin Mathew" w:date="2012-06-26T14:21:00Z">
-        <w:r>
-          <w:rPr>
-            <w:rStyle w:val="CommentReference"/>
-          </w:rPr>
-          <w:commentReference w:id="836"/>
+          <w:t xml:space="preserve"> </w:t>
+        </w:r>
+      </w:ins>
+      <w:ins w:id="807" w:author="Avin Mathew" w:date="2012-07-17T13:42:00Z">
+        <w:r>
+          <w:t xml:space="preserve">are not supported </w:t>
+        </w:r>
+      </w:ins>
+      <w:ins w:id="808" w:author="Avin Mathew" w:date="2012-07-17T13:43:00Z">
+        <w:r>
+          <w:t>as there are no return values for the invoked operations.</w:t>
         </w:r>
       </w:ins>
     </w:p>
@@ -22887,20 +22621,20 @@
           <w:numId w:val="32"/>
         </w:numPr>
         <w:rPr>
-          <w:ins w:id="840" w:author="Avin Mathew" w:date="2012-06-26T12:56:00Z"/>
+          <w:ins w:id="809" w:author="Avin Mathew" w:date="2012-06-26T12:56:00Z"/>
         </w:rPr>
       </w:pPr>
-      <w:ins w:id="841" w:author="Avin Mathew" w:date="2012-06-26T12:52:00Z">
+      <w:ins w:id="810" w:author="Avin Mathew" w:date="2012-06-26T12:52:00Z">
         <w:r>
           <w:t xml:space="preserve">The result paging </w:t>
         </w:r>
       </w:ins>
-      <w:ins w:id="842" w:author="Avin Mathew" w:date="2012-06-26T12:54:00Z">
+      <w:ins w:id="811" w:author="Avin Mathew" w:date="2012-06-26T12:54:00Z">
         <w:r>
           <w:t>attributes of the Get and Show verbs are not supported</w:t>
         </w:r>
       </w:ins>
-      <w:ins w:id="843" w:author="Avin Mathew" w:date="2012-06-26T12:55:00Z">
+      <w:ins w:id="812" w:author="Avin Mathew" w:date="2012-06-26T12:55:00Z">
         <w:r>
           <w:t xml:space="preserve"> due to the nested structure of the result set.</w:t>
         </w:r>
@@ -22914,10 +22648,10 @@
           <w:numId w:val="32"/>
         </w:numPr>
         <w:rPr>
-          <w:ins w:id="844" w:author="Avin Mathew" w:date="2012-07-09T11:32:00Z"/>
+          <w:ins w:id="813" w:author="Avin Mathew" w:date="2012-07-17T13:46:00Z"/>
         </w:rPr>
       </w:pPr>
-      <w:ins w:id="845" w:author="Avin Mathew" w:date="2012-06-26T12:56:00Z">
+      <w:ins w:id="814" w:author="Avin Mathew" w:date="2012-06-26T12:56:00Z">
         <w:r>
           <w:t xml:space="preserve">The </w:t>
         </w:r>
@@ -22941,20 +22675,12 @@
         </w:r>
         <w:proofErr w:type="spellEnd"/>
         <w:r>
-          <w:t xml:space="preserve"> can be omitted if other message correlation functionality is used (e.g. request-response message correlation with</w:t>
-        </w:r>
-      </w:ins>
-      <w:ins w:id="846" w:author="Avin Mathew" w:date="2012-06-26T12:57:00Z">
-        <w:r>
-          <w:t xml:space="preserve">in the </w:t>
-        </w:r>
-        <w:proofErr w:type="spellStart"/>
-        <w:r>
-          <w:t>OpenO&amp;M</w:t>
-        </w:r>
-        <w:proofErr w:type="spellEnd"/>
-        <w:r>
-          <w:t xml:space="preserve"> ISBM).</w:t>
+          <w:t xml:space="preserve"> can be omitted if other message correlation functionality is used</w:t>
+        </w:r>
+      </w:ins>
+      <w:ins w:id="815" w:author="Avin Mathew" w:date="2012-07-17T13:44:00Z">
+        <w:r>
+          <w:t>.</w:t>
         </w:r>
       </w:ins>
     </w:p>
@@ -22967,13 +22693,12 @@
         </w:numPr>
         <w:ind w:left="720" w:hanging="720"/>
         <w:rPr>
-          <w:ins w:id="847" w:author="Avin Mathew" w:date="2012-06-26T12:22:00Z"/>
+          <w:ins w:id="816" w:author="Avin Mathew" w:date="2012-07-17T13:46:00Z"/>
         </w:rPr>
       </w:pPr>
-      <w:ins w:id="848" w:author="Avin Mathew" w:date="2012-07-09T11:32:00Z">
-        <w:r>
-          <w:lastRenderedPageBreak/>
-          <w:t>Fault Nouns</w:t>
+      <w:ins w:id="817" w:author="Avin Mathew" w:date="2012-07-17T13:46:00Z">
+        <w:r>
+          <w:t>Error Handling</w:t>
         </w:r>
       </w:ins>
     </w:p>
@@ -22985,34 +22710,127 @@
           <w:numId w:val="32"/>
         </w:numPr>
         <w:rPr>
-          <w:ins w:id="849" w:author="Avin Mathew" w:date="2012-07-09T11:32:00Z"/>
+          <w:ins w:id="818" w:author="Avin Mathew" w:date="2012-07-17T13:46:00Z"/>
         </w:rPr>
       </w:pPr>
-      <w:ins w:id="850" w:author="Avin Mathew" w:date="2012-07-09T11:32:00Z">
-        <w:r>
-          <w:t>As opposed to the WSDL implementation which can only return a single fault</w:t>
-        </w:r>
-      </w:ins>
-      <w:ins w:id="851" w:author="Avin Mathew" w:date="2012-07-09T11:34:00Z">
-        <w:r>
-          <w:t xml:space="preserve"> during an operation</w:t>
-        </w:r>
-      </w:ins>
-      <w:ins w:id="852" w:author="Avin Mathew" w:date="2012-07-09T11:32:00Z">
-        <w:r>
-          <w:t xml:space="preserve">, </w:t>
-        </w:r>
-      </w:ins>
-      <w:ins w:id="853" w:author="Avin Mathew" w:date="2012-07-09T11:33:00Z">
-        <w:r>
-          <w:t>this message model allows for multiple faults in a response. A CIR server implementation can choose to return single or multiple faults in a response.</w:t>
+      <w:ins w:id="819" w:author="Avin Mathew" w:date="2012-07-17T13:46:00Z">
+        <w:r>
+          <w:t xml:space="preserve">As opposed to the WSDL implementation which can only return a single fault during an operation, this message model allows for multiple faults in a response. A CIR server implementation can choose to return single or multiple faults in a </w:t>
+        </w:r>
+        <w:proofErr w:type="spellStart"/>
+        <w:r>
+          <w:t>ConfirmBOD</w:t>
+        </w:r>
+        <w:proofErr w:type="spellEnd"/>
+        <w:r>
+          <w:t xml:space="preserve"> response.</w:t>
         </w:r>
       </w:ins>
     </w:p>
-    <w:p/>
+    <w:p>
+      <w:pPr>
+        <w:pStyle w:val="ListParagraph"/>
+        <w:numPr>
+          <w:ilvl w:val="0"/>
+          <w:numId w:val="32"/>
+        </w:numPr>
+        <w:rPr>
+          <w:ins w:id="820" w:author="Avin Mathew" w:date="2012-07-17T13:46:00Z"/>
+        </w:rPr>
+      </w:pPr>
+      <w:ins w:id="821" w:author="Avin Mathew" w:date="2012-07-17T13:46:00Z">
+        <w:r>
+          <w:t xml:space="preserve">CIR fault elements should be placed in the failure user area of </w:t>
+        </w:r>
+        <w:proofErr w:type="spellStart"/>
+        <w:r>
+          <w:t>ConfirmBOD</w:t>
+        </w:r>
+        <w:proofErr w:type="spellEnd"/>
+        <w:r>
+          <w:t>:</w:t>
+        </w:r>
+      </w:ins>
+    </w:p>
+    <w:p>
+      <w:pPr>
+        <w:pStyle w:val="Code"/>
+        <w:rPr>
+          <w:ins w:id="822" w:author="Avin Mathew" w:date="2012-07-17T13:46:00Z"/>
+        </w:rPr>
+      </w:pPr>
+      <w:ins w:id="823" w:author="Avin Mathew" w:date="2012-07-17T13:46:00Z">
+        <w:r>
+          <w:tab/>
+          <w:t>/</w:t>
+        </w:r>
+        <w:proofErr w:type="spellStart"/>
+        <w:r>
+          <w:t>ConfirmBOD</w:t>
+        </w:r>
+        <w:proofErr w:type="spellEnd"/>
+        <w:r>
+          <w:t>/</w:t>
+        </w:r>
+        <w:proofErr w:type="spellStart"/>
+        <w:r>
+          <w:t>DataArea</w:t>
+        </w:r>
+        <w:proofErr w:type="spellEnd"/>
+        <w:r>
+          <w:t>/BOD/</w:t>
+        </w:r>
+        <w:proofErr w:type="spellStart"/>
+        <w:r>
+          <w:t>BODFailureMessage</w:t>
+        </w:r>
+        <w:proofErr w:type="spellEnd"/>
+        <w:r>
+          <w:t>/</w:t>
+        </w:r>
+        <w:proofErr w:type="spellStart"/>
+        <w:r>
+          <w:t>UserArea</w:t>
+        </w:r>
+        <w:proofErr w:type="spellEnd"/>
+      </w:ins>
+    </w:p>
+    <w:p>
+      <w:pPr>
+        <w:pStyle w:val="ListParagraph"/>
+        <w:numPr>
+          <w:ilvl w:val="0"/>
+          <w:numId w:val="32"/>
+        </w:numPr>
+      </w:pPr>
+      <w:ins w:id="824" w:author="Avin Mathew" w:date="2012-07-17T13:46:00Z">
+        <w:r>
+          <w:t xml:space="preserve">The </w:t>
+        </w:r>
+        <w:proofErr w:type="spellStart"/>
+        <w:r>
+          <w:rPr>
+            <w:rStyle w:val="CodeChar"/>
+          </w:rPr>
+          <w:t>OriginalApplicationArea</w:t>
+        </w:r>
+        <w:proofErr w:type="spellEnd"/>
+        <w:r>
+          <w:t xml:space="preserve"> from </w:t>
+        </w:r>
+        <w:proofErr w:type="spellStart"/>
+        <w:r>
+          <w:t>ConfirmBOD</w:t>
+        </w:r>
+        <w:proofErr w:type="spellEnd"/>
+        <w:r>
+          <w:t xml:space="preserve"> can be omitted if other message correlation functionality is used.</w:t>
+        </w:r>
+      </w:ins>
+    </w:p>
     <w:sectPr>
-      <w:headerReference w:type="default" r:id="rId13"/>
-      <w:footerReference w:type="default" r:id="rId14"/>
+      <w:headerReference w:type="default" r:id="rId12"/>
+      <w:footerReference w:type="default" r:id="rId13"/>
       <w:type w:val="continuous"/>
       <w:pgSz w:w="12240" w:h="15840"/>
       <w:pgMar w:top="1440" w:right="1800" w:bottom="1440" w:left="1800" w:header="720" w:footer="720" w:gutter="0"/>
@@ -23022,62 +22840,6 @@
     </w:sectPr>
   </w:body>
 </w:document>
-</file>
-
-<file path=word/comments.xml><?xml version="1.0" encoding="utf-8"?>
-<w:comments xmlns:wpc="http://schemas.microsoft.com/office/word/2010/wordprocessingCanvas" xmlns:mc="http://schemas.openxmlformats.org/markup-compatibility/2006" xmlns:o="urn:schemas-microsoft-com:office:office" xmlns:r="http://schemas.openxmlformats.org/officeDocument/2006/relationships" xmlns:m="http://schemas.openxmlformats.org/officeDocument/2006/math" xmlns:v="urn:schemas-microsoft-com:vml" xmlns:wp14="http://schemas.microsoft.com/office/word/2010/wordprocessingDrawing" xmlns:wp="http://schemas.openxmlformats.org/drawingml/2006/wordprocessingDrawing" xmlns:w10="urn:schemas-microsoft-com:office:word" xmlns:w="http://schemas.openxmlformats.org/wordprocessingml/2006/main" xmlns:w14="http://schemas.microsoft.com/office/word/2010/wordml" xmlns:wpg="http://schemas.microsoft.com/office/word/2010/wordprocessingGroup" xmlns:wpi="http://schemas.microsoft.com/office/word/2010/wordprocessingInk" xmlns:wne="http://schemas.microsoft.com/office/word/2006/wordml" xmlns:wps="http://schemas.microsoft.com/office/word/2010/wordprocessingShape" mc:Ignorable="w14 wp14">
-  <w:comment w:id="706" w:author="Avin Mathew" w:date="2012-07-09T11:48:00Z" w:initials="AM">
-    <w:p>
-      <w:pPr>
-        <w:pStyle w:val="CommentText"/>
-      </w:pPr>
-      <w:r>
-        <w:rPr>
-          <w:rStyle w:val="CommentReference"/>
-        </w:rPr>
-        <w:annotationRef/>
-      </w:r>
-      <w:r>
-        <w:t>Do we need Acknowledge BOD for the Process BODs?</w:t>
-      </w:r>
-    </w:p>
-  </w:comment>
-  <w:comment w:id="807" w:author="Avin Mathew" w:date="2012-07-09T11:48:00Z" w:initials="AM">
-    <w:p>
-      <w:pPr>
-        <w:pStyle w:val="CommentText"/>
-      </w:pPr>
-      <w:r>
-        <w:rPr>
-          <w:rStyle w:val="CommentReference"/>
-        </w:rPr>
-        <w:annotationRef/>
-      </w:r>
-      <w:r>
-        <w:rPr>
-          <w:rStyle w:val="CommentReference"/>
-        </w:rPr>
-        <w:t>Not used as this function is performed in the verb request</w:t>
-      </w:r>
-    </w:p>
-  </w:comment>
-  <w:comment w:id="836" w:author="Avin Mathew" w:date="2012-07-09T11:48:00Z" w:initials="AM">
-    <w:p>
-      <w:pPr>
-        <w:pStyle w:val="CommentText"/>
-      </w:pPr>
-      <w:r>
-        <w:rPr>
-          <w:rStyle w:val="CommentReference"/>
-        </w:rPr>
-        <w:annotationRef/>
-      </w:r>
-      <w:r>
-        <w:t>Find out from Dennis if optional responses are allowed for Process and Change</w:t>
-      </w:r>
-    </w:p>
-  </w:comment>
-</w:comments>
 </file>
 
 <file path=word/endnotes.xml><?xml version="1.0" encoding="utf-8"?>
@@ -23108,12 +22870,12 @@
     <w:r>
       <w:t>© 201</w:t>
     </w:r>
-    <w:del w:id="854" w:author="Avin Mathew" w:date="2012-05-16T09:24:00Z">
+    <w:del w:id="825" w:author="Avin Mathew" w:date="2012-05-16T09:24:00Z">
       <w:r>
         <w:delText>1</w:delText>
       </w:r>
     </w:del>
-    <w:ins w:id="855" w:author="Avin Mathew" w:date="2012-05-16T09:24:00Z">
+    <w:ins w:id="826" w:author="Avin Mathew" w:date="2012-05-16T09:24:00Z">
       <w:r>
         <w:t>2</w:t>
       </w:r>
@@ -23125,12 +22887,12 @@
       <w:tab/>
       <w:t>v1.0 RC</w:t>
     </w:r>
-    <w:del w:id="856" w:author="Avin Mathew" w:date="2012-05-16T07:58:00Z">
+    <w:del w:id="827" w:author="Avin Mathew" w:date="2012-05-16T07:58:00Z">
       <w:r>
         <w:delText>3</w:delText>
       </w:r>
     </w:del>
-    <w:ins w:id="857" w:author="Avin Mathew" w:date="2012-05-16T07:58:00Z">
+    <w:ins w:id="828" w:author="Avin Mathew" w:date="2012-05-16T07:58:00Z">
       <w:r>
         <w:t>4</w:t>
       </w:r>
@@ -23138,7 +22900,7 @@
     <w:r>
       <w:tab/>
     </w:r>
-    <w:ins w:id="858" w:author="Avin Mathew" w:date="2012-07-05T13:18:00Z">
+    <w:ins w:id="829" w:author="Avin Mathew" w:date="2012-07-05T13:18:00Z">
       <w:r>
         <w:t xml:space="preserve">Page </w:t>
       </w:r>
@@ -23153,6 +22915,45 @@
           <w:rStyle w:val="PageNumber"/>
         </w:rPr>
         <w:instrText xml:space="preserve"> PAGE </w:instrText>
+      </w:r>
+      <w:r>
+        <w:rPr>
+          <w:rStyle w:val="PageNumber"/>
+        </w:rPr>
+        <w:fldChar w:fldCharType="separate"/>
+      </w:r>
+    </w:ins>
+    <w:r>
+      <w:rPr>
+        <w:rStyle w:val="PageNumber"/>
+        <w:noProof/>
+      </w:rPr>
+      <w:t>22</w:t>
+    </w:r>
+    <w:ins w:id="830" w:author="Avin Mathew" w:date="2012-07-05T13:18:00Z">
+      <w:r>
+        <w:rPr>
+          <w:rStyle w:val="PageNumber"/>
+        </w:rPr>
+        <w:fldChar w:fldCharType="end"/>
+      </w:r>
+      <w:r>
+        <w:rPr>
+          <w:rStyle w:val="PageNumber"/>
+        </w:rPr>
+        <w:t xml:space="preserve"> of </w:t>
+      </w:r>
+      <w:r>
+        <w:rPr>
+          <w:rStyle w:val="PageNumber"/>
+        </w:rPr>
+        <w:fldChar w:fldCharType="begin"/>
+      </w:r>
+      <w:r>
+        <w:rPr>
+          <w:rStyle w:val="PageNumber"/>
+        </w:rPr>
+        <w:instrText xml:space="preserve"> NUMPAGES </w:instrText>
       </w:r>
       <w:r>
         <w:rPr>
@@ -23168,54 +22969,15 @@
       </w:rPr>
       <w:t>23</w:t>
     </w:r>
-    <w:ins w:id="859" w:author="Avin Mathew" w:date="2012-07-05T13:18:00Z">
+    <w:ins w:id="831" w:author="Avin Mathew" w:date="2012-07-05T13:18:00Z">
       <w:r>
         <w:rPr>
           <w:rStyle w:val="PageNumber"/>
         </w:rPr>
         <w:fldChar w:fldCharType="end"/>
       </w:r>
-      <w:r>
-        <w:rPr>
-          <w:rStyle w:val="PageNumber"/>
-        </w:rPr>
-        <w:t xml:space="preserve"> of </w:t>
-      </w:r>
-      <w:r>
-        <w:rPr>
-          <w:rStyle w:val="PageNumber"/>
-        </w:rPr>
-        <w:fldChar w:fldCharType="begin"/>
-      </w:r>
-      <w:r>
-        <w:rPr>
-          <w:rStyle w:val="PageNumber"/>
-        </w:rPr>
-        <w:instrText xml:space="preserve"> NUMPAGES </w:instrText>
-      </w:r>
-      <w:r>
-        <w:rPr>
-          <w:rStyle w:val="PageNumber"/>
-        </w:rPr>
-        <w:fldChar w:fldCharType="separate"/>
-      </w:r>
     </w:ins>
-    <w:r>
-      <w:rPr>
-        <w:rStyle w:val="PageNumber"/>
-        <w:noProof/>
-      </w:rPr>
-      <w:t>24</w:t>
-    </w:r>
-    <w:ins w:id="860" w:author="Avin Mathew" w:date="2012-07-05T13:18:00Z">
-      <w:r>
-        <w:rPr>
-          <w:rStyle w:val="PageNumber"/>
-        </w:rPr>
-        <w:fldChar w:fldCharType="end"/>
-      </w:r>
-    </w:ins>
-    <w:del w:id="861" w:author="Avin Mathew" w:date="2012-07-05T13:18:00Z">
+    <w:del w:id="832" w:author="Avin Mathew" w:date="2012-07-05T13:18:00Z">
       <w:r>
         <w:rPr>
           <w:rStyle w:val="PageNumber"/>
@@ -23387,7 +23149,7 @@
         <v:path o:extrusionok="f" gradientshapeok="t" o:connecttype="rect"/>
         <o:lock v:ext="edit" aspectratio="t"/>
       </v:shapetype>
-      <v:shape id="_x0000_i1033" type="#_x0000_t75" style="width:11.45pt;height:11.45pt" o:bullet="t">
+      <v:shape id="_x0000_i1038" type="#_x0000_t75" style="width:11.1pt;height:11.1pt" o:bullet="t">
         <v:imagedata r:id="rId1" o:title="msoC6"/>
       </v:shape>
     </w:pict>
@@ -25266,7 +25028,7 @@
         <w:rFonts w:ascii="Symbol" w:hAnsi="Symbol" w:hint="default"/>
       </w:rPr>
     </w:lvl>
-    <w:lvl w:ilvl="1" w:tplc="0C090003" w:tentative="1">
+    <w:lvl w:ilvl="1" w:tplc="0C090003">
       <w:start w:val="1"/>
       <w:numFmt w:val="bullet"/>
       <w:lvlText w:val="o"/>
@@ -28900,7 +28662,7 @@
 </file>
 
 <file path=customXml/itemProps1.xml><?xml version="1.0" encoding="utf-8"?>
-<ds:datastoreItem xmlns:ds="http://schemas.openxmlformats.org/officeDocument/2006/customXml" ds:itemID="{7AE427AA-C592-41F6-A4F3-FF79759B5FC6}">
+<ds:datastoreItem xmlns:ds="http://schemas.openxmlformats.org/officeDocument/2006/customXml" ds:itemID="{10ABB358-DD61-44C0-AC7A-AEF4EAB0BD12}">
   <ds:schemaRefs>
     <ds:schemaRef ds:uri="http://schemas.openxmlformats.org/officeDocument/2006/bibliography"/>
   </ds:schemaRefs>

</xml_diff>